<commit_message>
DOC: Cover page added, Table format sample
</commit_message>
<xml_diff>
--- a/CBA Part-Group Project.docx
+++ b/CBA Part-Group Project.docx
@@ -8,20 +8,624 @@
         <w:rPr>
           <w:b/>
           <w:bCs/>
-          <w:szCs w:val="24"/>
-          <w:u w:val="single"/>
-          <w:lang w:val="en-GB"/>
+          <w:color w:val="1F3864" w:themeColor="accent1" w:themeShade="80"/>
+          <w:sz w:val="72"/>
+          <w:szCs w:val="72"/>
         </w:rPr>
       </w:pPr>
       <w:r>
         <w:rPr>
           <w:b/>
           <w:bCs/>
+          <w:color w:val="1F3864" w:themeColor="accent1" w:themeShade="80"/>
+          <w:sz w:val="72"/>
+          <w:szCs w:val="72"/>
+        </w:rPr>
+        <w:t>Sentiment Analysis</w:t>
+      </w:r>
+    </w:p>
+    <w:p>
+      <w:pPr>
+        <w:ind w:firstLine="720"/>
+        <w:jc w:val="center"/>
+        <w:rPr>
+          <w:b/>
+          <w:bCs/>
+          <w:color w:val="2F5496" w:themeColor="accent1" w:themeShade="BF"/>
+          <w:sz w:val="52"/>
+          <w:szCs w:val="52"/>
+        </w:rPr>
+      </w:pPr>
+      <w:r>
+        <w:rPr>
+          <w:b/>
+          <w:bCs/>
+          <w:color w:val="2F5496" w:themeColor="accent1" w:themeShade="BF"/>
+          <w:sz w:val="52"/>
+          <w:szCs w:val="52"/>
+        </w:rPr>
+        <w:t>Cost Benefit Analysis</w:t>
+      </w:r>
+    </w:p>
+    <w:p>
+      <w:pPr>
+        <w:jc w:val="center"/>
+        <w:rPr>
+          <w:rFonts w:asciiTheme="majorHAnsi" w:hAnsiTheme="majorHAnsi" w:cstheme="majorHAnsi"/>
+          <w:sz w:val="28"/>
+          <w:szCs w:val="28"/>
+        </w:rPr>
+      </w:pPr>
+      <w:r>
+        <w:rPr>
+          <w:rFonts w:asciiTheme="majorHAnsi" w:hAnsiTheme="majorHAnsi" w:cstheme="majorHAnsi"/>
+          <w:b/>
+          <w:bCs/>
+          <w:sz w:val="28"/>
+          <w:szCs w:val="28"/>
+        </w:rPr>
+        <w:t>(Part 1)</w:t>
+      </w:r>
+    </w:p>
+    <w:p>
+      <w:pPr>
+        <w:jc w:val="center"/>
+        <w:rPr>
+          <w:sz w:val="28"/>
+          <w:szCs w:val="28"/>
+        </w:rPr>
+      </w:pPr>
+    </w:p>
+    <w:p>
+      <w:pPr>
+        <w:jc w:val="center"/>
+        <w:rPr>
+          <w:sz w:val="28"/>
+          <w:szCs w:val="28"/>
+        </w:rPr>
+      </w:pPr>
+      <w:r>
+        <w:rPr>
+          <w:noProof/>
+        </w:rPr>
+        <w:drawing>
+          <wp:inline distT="0" distB="0" distL="0" distR="0" wp14:anchorId="5AC432DB" wp14:editId="47B0CE61">
+            <wp:extent cx="1943100" cy="1020128"/>
+            <wp:effectExtent l="0" t="0" r="0" b="0"/>
+            <wp:docPr id="1860093682" name="Picture 1860093682" descr="A purple and grey logo&#10;&#10;Description automatically generated"/>
+            <wp:cNvGraphicFramePr>
+              <a:graphicFrameLocks xmlns:a="http://schemas.openxmlformats.org/drawingml/2006/main" noChangeAspect="1"/>
+            </wp:cNvGraphicFramePr>
+            <a:graphic xmlns:a="http://schemas.openxmlformats.org/drawingml/2006/main">
+              <a:graphicData uri="http://schemas.openxmlformats.org/drawingml/2006/picture">
+                <pic:pic xmlns:pic="http://schemas.openxmlformats.org/drawingml/2006/picture">
+                  <pic:nvPicPr>
+                    <pic:cNvPr id="1860093682" name="Picture 1860093682" descr="A purple and grey logo&#10;&#10;Description automatically generated"/>
+                    <pic:cNvPicPr/>
+                  </pic:nvPicPr>
+                  <pic:blipFill>
+                    <a:blip r:embed="rId6" cstate="print">
+                      <a:extLst>
+                        <a:ext uri="{28A0092B-C50C-407E-A947-70E740481C1C}">
+                          <a14:useLocalDpi xmlns:a14="http://schemas.microsoft.com/office/drawing/2010/main" val="0"/>
+                        </a:ext>
+                      </a:extLst>
+                    </a:blip>
+                    <a:stretch>
+                      <a:fillRect/>
+                    </a:stretch>
+                  </pic:blipFill>
+                  <pic:spPr>
+                    <a:xfrm>
+                      <a:off x="0" y="0"/>
+                      <a:ext cx="1943100" cy="1020128"/>
+                    </a:xfrm>
+                    <a:prstGeom prst="rect">
+                      <a:avLst/>
+                    </a:prstGeom>
+                  </pic:spPr>
+                </pic:pic>
+              </a:graphicData>
+            </a:graphic>
+          </wp:inline>
+        </w:drawing>
+      </w:r>
+    </w:p>
+    <w:p>
+      <w:pPr>
+        <w:jc w:val="center"/>
+        <w:rPr>
+          <w:sz w:val="28"/>
+          <w:szCs w:val="28"/>
+        </w:rPr>
+      </w:pPr>
+    </w:p>
+    <w:p>
+      <w:pPr>
+        <w:jc w:val="center"/>
+        <w:rPr>
+          <w:sz w:val="28"/>
+          <w:szCs w:val="28"/>
+        </w:rPr>
+      </w:pPr>
+    </w:p>
+    <w:p>
+      <w:pPr>
+        <w:jc w:val="center"/>
+        <w:rPr>
+          <w:rFonts w:ascii="Arial Narrow" w:hAnsi="Arial Narrow"/>
+          <w:sz w:val="28"/>
+          <w:szCs w:val="28"/>
+        </w:rPr>
+      </w:pPr>
+      <w:r>
+        <w:rPr>
+          <w:rFonts w:ascii="Arial Narrow" w:hAnsi="Arial Narrow"/>
+          <w:sz w:val="28"/>
+          <w:szCs w:val="28"/>
+        </w:rPr>
+        <w:t>COMP-60</w:t>
+      </w:r>
+      <w:r>
+        <w:rPr>
+          <w:rFonts w:ascii="Arial Narrow" w:hAnsi="Arial Narrow"/>
+          <w:sz w:val="28"/>
+          <w:szCs w:val="28"/>
+        </w:rPr>
+        <w:t>4</w:t>
+      </w:r>
+      <w:r>
+        <w:rPr>
+          <w:rFonts w:ascii="Arial Narrow" w:hAnsi="Arial Narrow"/>
+          <w:sz w:val="28"/>
+          <w:szCs w:val="28"/>
+        </w:rPr>
+        <w:t>-00</w:t>
+      </w:r>
+      <w:r>
+        <w:rPr>
+          <w:rFonts w:ascii="Arial Narrow" w:hAnsi="Arial Narrow"/>
+          <w:sz w:val="28"/>
+          <w:szCs w:val="28"/>
+        </w:rPr>
+        <w:t>1</w:t>
+      </w:r>
+      <w:r>
+        <w:rPr>
+          <w:rFonts w:ascii="Arial Narrow" w:hAnsi="Arial Narrow"/>
+          <w:sz w:val="28"/>
+          <w:szCs w:val="28"/>
+        </w:rPr>
+        <w:t xml:space="preserve"> Web Analytics and Business Intelligence Tools</w:t>
+      </w:r>
+      <w:r>
+        <w:rPr>
+          <w:rFonts w:ascii="Arial Narrow" w:hAnsi="Arial Narrow"/>
+          <w:sz w:val="28"/>
+          <w:szCs w:val="28"/>
+        </w:rPr>
+        <w:br/>
+      </w:r>
+      <w:r>
+        <w:rPr>
+          <w:rFonts w:ascii="Arial Narrow" w:hAnsi="Arial Narrow"/>
+          <w:sz w:val="28"/>
+          <w:szCs w:val="28"/>
+        </w:rPr>
+        <w:t>(FALL 2023-2024),</w:t>
+      </w:r>
+      <w:r>
+        <w:rPr>
+          <w:rFonts w:ascii="Arial Narrow" w:hAnsi="Arial Narrow"/>
+          <w:sz w:val="28"/>
+          <w:szCs w:val="28"/>
+        </w:rPr>
+        <w:t xml:space="preserve"> </w:t>
+      </w:r>
+      <w:r>
+        <w:rPr>
+          <w:rFonts w:ascii="Arial Narrow" w:hAnsi="Arial Narrow"/>
+          <w:sz w:val="28"/>
+          <w:szCs w:val="28"/>
+        </w:rPr>
+        <w:t>PG. Cert, AIDA, Saskatchewan Polytechnic,</w:t>
+      </w:r>
+      <w:r>
+        <w:rPr>
+          <w:rFonts w:ascii="Arial Narrow" w:hAnsi="Arial Narrow"/>
+        </w:rPr>
+        <w:br/>
+      </w:r>
+      <w:r>
+        <w:rPr>
+          <w:rFonts w:ascii="Arial Narrow" w:hAnsi="Arial Narrow"/>
+          <w:sz w:val="28"/>
+          <w:szCs w:val="28"/>
+        </w:rPr>
+        <w:t xml:space="preserve">Saskatoon, SK. </w:t>
+      </w:r>
+    </w:p>
+    <w:p>
+      <w:pPr>
+        <w:jc w:val="center"/>
+        <w:rPr>
+          <w:sz w:val="28"/>
+          <w:szCs w:val="28"/>
+        </w:rPr>
+      </w:pPr>
+    </w:p>
+    <w:p>
+      <w:pPr>
+        <w:jc w:val="center"/>
+        <w:rPr>
+          <w:b/>
+          <w:bCs/>
+          <w:sz w:val="28"/>
+          <w:szCs w:val="28"/>
+        </w:rPr>
+      </w:pPr>
+      <w:r>
+        <w:rPr>
+          <w:b/>
+          <w:bCs/>
+          <w:sz w:val="28"/>
+          <w:szCs w:val="28"/>
+        </w:rPr>
+        <w:t>Authors:</w:t>
+      </w:r>
+    </w:p>
+    <w:tbl>
+      <w:tblPr>
+        <w:tblStyle w:val="PlainTable4"/>
+        <w:tblW w:w="0" w:type="auto"/>
+        <w:tblLook w:val="06A0" w:firstRow="1" w:lastRow="0" w:firstColumn="1" w:lastColumn="0" w:noHBand="1" w:noVBand="1"/>
+      </w:tblPr>
+      <w:tblGrid>
+        <w:gridCol w:w="3116"/>
+        <w:gridCol w:w="3117"/>
+        <w:gridCol w:w="3117"/>
+      </w:tblGrid>
+      <w:tr>
+        <w:trPr>
+          <w:cnfStyle w:val="100000000000" w:firstRow="1" w:lastRow="0" w:firstColumn="0" w:lastColumn="0" w:oddVBand="0" w:evenVBand="0" w:oddHBand="0" w:evenHBand="0" w:firstRowFirstColumn="0" w:firstRowLastColumn="0" w:lastRowFirstColumn="0" w:lastRowLastColumn="0"/>
+        </w:trPr>
+        <w:tc>
+          <w:tcPr>
+            <w:cnfStyle w:val="001000000000" w:firstRow="0" w:lastRow="0" w:firstColumn="1" w:lastColumn="0" w:oddVBand="0" w:evenVBand="0" w:oddHBand="0" w:evenHBand="0" w:firstRowFirstColumn="0" w:firstRowLastColumn="0" w:lastRowFirstColumn="0" w:lastRowLastColumn="0"/>
+            <w:tcW w:w="3116" w:type="dxa"/>
+          </w:tcPr>
+          <w:p>
+            <w:pPr>
+              <w:jc w:val="center"/>
+              <w:rPr>
+                <w:rFonts w:ascii="Arial Narrow" w:hAnsi="Arial Narrow" w:cs="Calibri Light"/>
+                <w:b w:val="0"/>
+                <w:bCs w:val="0"/>
+                <w:szCs w:val="24"/>
+              </w:rPr>
+            </w:pPr>
+            <w:r>
+              <w:rPr>
+                <w:rFonts w:ascii="Arial Narrow" w:hAnsi="Arial Narrow" w:cs="Calibri Light"/>
+                <w:b w:val="0"/>
+                <w:bCs w:val="0"/>
+                <w:szCs w:val="24"/>
+              </w:rPr>
+              <w:t>Sakin Amin Khan</w:t>
+            </w:r>
+          </w:p>
+        </w:tc>
+        <w:tc>
+          <w:tcPr>
+            <w:tcW w:w="3117" w:type="dxa"/>
+          </w:tcPr>
+          <w:p>
+            <w:pPr>
+              <w:jc w:val="center"/>
+              <w:cnfStyle w:val="100000000000" w:firstRow="1" w:lastRow="0" w:firstColumn="0" w:lastColumn="0" w:oddVBand="0" w:evenVBand="0" w:oddHBand="0" w:evenHBand="0" w:firstRowFirstColumn="0" w:firstRowLastColumn="0" w:lastRowFirstColumn="0" w:lastRowLastColumn="0"/>
+              <w:rPr>
+                <w:rFonts w:ascii="Arial Narrow" w:hAnsi="Arial Narrow" w:cs="Calibri Light"/>
+                <w:b w:val="0"/>
+                <w:bCs w:val="0"/>
+                <w:szCs w:val="24"/>
+              </w:rPr>
+            </w:pPr>
+            <w:r>
+              <w:rPr>
+                <w:rFonts w:ascii="Arial Narrow" w:hAnsi="Arial Narrow" w:cs="Calibri Light"/>
+                <w:b w:val="0"/>
+                <w:bCs w:val="0"/>
+                <w:szCs w:val="24"/>
+              </w:rPr>
+              <w:t>000504749</w:t>
+            </w:r>
+          </w:p>
+        </w:tc>
+        <w:tc>
+          <w:tcPr>
+            <w:tcW w:w="3117" w:type="dxa"/>
+          </w:tcPr>
+          <w:p>
+            <w:pPr>
+              <w:jc w:val="center"/>
+              <w:cnfStyle w:val="100000000000" w:firstRow="1" w:lastRow="0" w:firstColumn="0" w:lastColumn="0" w:oddVBand="0" w:evenVBand="0" w:oddHBand="0" w:evenHBand="0" w:firstRowFirstColumn="0" w:firstRowLastColumn="0" w:lastRowFirstColumn="0" w:lastRowLastColumn="0"/>
+              <w:rPr>
+                <w:rFonts w:ascii="Arial Narrow" w:hAnsi="Arial Narrow" w:cs="Calibri Light"/>
+                <w:b w:val="0"/>
+                <w:bCs w:val="0"/>
+                <w:szCs w:val="24"/>
+              </w:rPr>
+            </w:pPr>
+            <w:r>
+              <w:rPr>
+                <w:rFonts w:ascii="Arial Narrow" w:hAnsi="Arial Narrow" w:cs="Calibri Light"/>
+                <w:b w:val="0"/>
+                <w:bCs w:val="0"/>
+                <w:szCs w:val="24"/>
+              </w:rPr>
+              <w:t>khan4916@saskpolytech.ca</w:t>
+            </w:r>
+          </w:p>
+        </w:tc>
+      </w:tr>
+      <w:tr>
+        <w:tc>
+          <w:tcPr>
+            <w:cnfStyle w:val="001000000000" w:firstRow="0" w:lastRow="0" w:firstColumn="1" w:lastColumn="0" w:oddVBand="0" w:evenVBand="0" w:oddHBand="0" w:evenHBand="0" w:firstRowFirstColumn="0" w:firstRowLastColumn="0" w:lastRowFirstColumn="0" w:lastRowLastColumn="0"/>
+            <w:tcW w:w="3116" w:type="dxa"/>
+          </w:tcPr>
+          <w:p>
+            <w:pPr>
+              <w:jc w:val="center"/>
+              <w:rPr>
+                <w:rFonts w:ascii="Arial Narrow" w:hAnsi="Arial Narrow" w:cs="Calibri Light"/>
+                <w:b w:val="0"/>
+                <w:bCs w:val="0"/>
+                <w:szCs w:val="24"/>
+              </w:rPr>
+            </w:pPr>
+            <w:r>
+              <w:rPr>
+                <w:rFonts w:ascii="Arial Narrow" w:hAnsi="Arial Narrow" w:cs="Calibri Light"/>
+                <w:b w:val="0"/>
+                <w:bCs w:val="0"/>
+                <w:szCs w:val="24"/>
+              </w:rPr>
+              <w:t>Md Hefzul Bari</w:t>
+            </w:r>
+          </w:p>
+        </w:tc>
+        <w:tc>
+          <w:tcPr>
+            <w:tcW w:w="3117" w:type="dxa"/>
+          </w:tcPr>
+          <w:p>
+            <w:pPr>
+              <w:jc w:val="center"/>
+              <w:cnfStyle w:val="000000000000" w:firstRow="0" w:lastRow="0" w:firstColumn="0" w:lastColumn="0" w:oddVBand="0" w:evenVBand="0" w:oddHBand="0" w:evenHBand="0" w:firstRowFirstColumn="0" w:firstRowLastColumn="0" w:lastRowFirstColumn="0" w:lastRowLastColumn="0"/>
+              <w:rPr>
+                <w:rFonts w:ascii="Arial Narrow" w:hAnsi="Arial Narrow" w:cs="Calibri Light"/>
+                <w:szCs w:val="24"/>
+              </w:rPr>
+            </w:pPr>
+            <w:r>
+              <w:rPr>
+                <w:rFonts w:ascii="Arial Narrow" w:hAnsi="Arial Narrow" w:cs="Calibri Light"/>
+                <w:szCs w:val="24"/>
+              </w:rPr>
+              <w:t>000486894</w:t>
+            </w:r>
+          </w:p>
+        </w:tc>
+        <w:tc>
+          <w:tcPr>
+            <w:tcW w:w="3117" w:type="dxa"/>
+          </w:tcPr>
+          <w:p>
+            <w:pPr>
+              <w:jc w:val="center"/>
+              <w:cnfStyle w:val="000000000000" w:firstRow="0" w:lastRow="0" w:firstColumn="0" w:lastColumn="0" w:oddVBand="0" w:evenVBand="0" w:oddHBand="0" w:evenHBand="0" w:firstRowFirstColumn="0" w:firstRowLastColumn="0" w:lastRowFirstColumn="0" w:lastRowLastColumn="0"/>
+              <w:rPr>
+                <w:rFonts w:ascii="Arial Narrow" w:hAnsi="Arial Narrow" w:cs="Calibri Light"/>
+                <w:szCs w:val="24"/>
+              </w:rPr>
+            </w:pPr>
+            <w:r>
+              <w:rPr>
+                <w:rFonts w:ascii="Arial Narrow" w:hAnsi="Arial Narrow" w:cs="Calibri Light"/>
+                <w:szCs w:val="24"/>
+              </w:rPr>
+              <w:t>bari7066@saskpolytech.ca</w:t>
+            </w:r>
+          </w:p>
+        </w:tc>
+      </w:tr>
+      <w:tr>
+        <w:tc>
+          <w:tcPr>
+            <w:cnfStyle w:val="001000000000" w:firstRow="0" w:lastRow="0" w:firstColumn="1" w:lastColumn="0" w:oddVBand="0" w:evenVBand="0" w:oddHBand="0" w:evenHBand="0" w:firstRowFirstColumn="0" w:firstRowLastColumn="0" w:lastRowFirstColumn="0" w:lastRowLastColumn="0"/>
+            <w:tcW w:w="3116" w:type="dxa"/>
+          </w:tcPr>
+          <w:p>
+            <w:pPr>
+              <w:jc w:val="center"/>
+              <w:rPr>
+                <w:rFonts w:ascii="Arial Narrow" w:hAnsi="Arial Narrow" w:cs="Calibri Light"/>
+                <w:b w:val="0"/>
+                <w:bCs w:val="0"/>
+                <w:szCs w:val="24"/>
+              </w:rPr>
+            </w:pPr>
+            <w:r>
+              <w:rPr>
+                <w:rFonts w:ascii="Arial Narrow" w:hAnsi="Arial Narrow" w:cs="Calibri Light"/>
+                <w:b w:val="0"/>
+                <w:bCs w:val="0"/>
+                <w:szCs w:val="24"/>
+              </w:rPr>
+              <w:t>Quadri, Syed Falahuddin</w:t>
+            </w:r>
+          </w:p>
+        </w:tc>
+        <w:tc>
+          <w:tcPr>
+            <w:tcW w:w="3117" w:type="dxa"/>
+          </w:tcPr>
+          <w:p>
+            <w:pPr>
+              <w:jc w:val="center"/>
+              <w:cnfStyle w:val="000000000000" w:firstRow="0" w:lastRow="0" w:firstColumn="0" w:lastColumn="0" w:oddVBand="0" w:evenVBand="0" w:oddHBand="0" w:evenHBand="0" w:firstRowFirstColumn="0" w:firstRowLastColumn="0" w:lastRowFirstColumn="0" w:lastRowLastColumn="0"/>
+              <w:rPr>
+                <w:rFonts w:ascii="Arial Narrow" w:hAnsi="Arial Narrow" w:cs="Calibri Light"/>
+                <w:szCs w:val="24"/>
+              </w:rPr>
+            </w:pPr>
+            <w:r>
+              <w:rPr>
+                <w:rFonts w:ascii="Arial Narrow" w:hAnsi="Arial Narrow" w:cs="Calibri Light"/>
+                <w:szCs w:val="24"/>
+              </w:rPr>
+              <w:t>000516801</w:t>
+            </w:r>
+          </w:p>
+        </w:tc>
+        <w:tc>
+          <w:tcPr>
+            <w:tcW w:w="3117" w:type="dxa"/>
+          </w:tcPr>
+          <w:p>
+            <w:pPr>
+              <w:jc w:val="center"/>
+              <w:cnfStyle w:val="000000000000" w:firstRow="0" w:lastRow="0" w:firstColumn="0" w:lastColumn="0" w:oddVBand="0" w:evenVBand="0" w:oddHBand="0" w:evenHBand="0" w:firstRowFirstColumn="0" w:firstRowLastColumn="0" w:lastRowFirstColumn="0" w:lastRowLastColumn="0"/>
+              <w:rPr>
+                <w:rFonts w:ascii="Arial Narrow" w:hAnsi="Arial Narrow" w:cs="Calibri Light"/>
+                <w:szCs w:val="24"/>
+              </w:rPr>
+            </w:pPr>
+            <w:r>
+              <w:rPr>
+                <w:rFonts w:ascii="Arial Narrow" w:hAnsi="Arial Narrow" w:cs="Calibri Light"/>
+                <w:szCs w:val="24"/>
+              </w:rPr>
+              <w:t>Quadri6950@saskpolytech.ca</w:t>
+            </w:r>
+          </w:p>
+        </w:tc>
+      </w:tr>
+    </w:tbl>
+    <w:p>
+      <w:pPr>
+        <w:spacing w:after="0" w:line="240" w:lineRule="auto"/>
+        <w:rPr>
+          <w:sz w:val="28"/>
+          <w:szCs w:val="28"/>
+          <w:u w:val="single"/>
+        </w:rPr>
+      </w:pPr>
+    </w:p>
+    <w:p>
+      <w:pPr>
+        <w:spacing w:after="0" w:line="240" w:lineRule="auto"/>
+        <w:jc w:val="center"/>
+        <w:rPr>
+          <w:b/>
+          <w:bCs/>
+          <w:sz w:val="28"/>
+          <w:szCs w:val="28"/>
+        </w:rPr>
+      </w:pPr>
+      <w:r>
+        <w:rPr>
+          <w:b/>
+          <w:bCs/>
+          <w:sz w:val="28"/>
+          <w:szCs w:val="28"/>
+        </w:rPr>
+        <w:t>Instructor(s):</w:t>
+      </w:r>
+    </w:p>
+    <w:p>
+      <w:pPr>
+        <w:spacing w:after="0" w:line="240" w:lineRule="auto"/>
+        <w:ind w:left="1440"/>
+        <w:rPr>
+          <w:rFonts w:ascii="Arial Narrow" w:hAnsi="Arial Narrow"/>
           <w:szCs w:val="24"/>
-          <w:u w:val="single"/>
-          <w:lang w:val="en-GB"/>
-        </w:rPr>
-        <w:t>Part 1: Cost Benefit Analysis</w:t>
+        </w:rPr>
+      </w:pPr>
+      <w:r>
+        <w:rPr>
+          <w:rFonts w:ascii="Arial Narrow" w:hAnsi="Arial Narrow"/>
+          <w:szCs w:val="24"/>
+        </w:rPr>
+        <w:t>Himanshu Patel (PhD)</w:t>
+      </w:r>
+    </w:p>
+    <w:p>
+      <w:pPr>
+        <w:spacing w:after="0" w:line="240" w:lineRule="auto"/>
+        <w:ind w:left="1440"/>
+        <w:rPr>
+          <w:sz w:val="28"/>
+          <w:szCs w:val="28"/>
+        </w:rPr>
+      </w:pPr>
+    </w:p>
+    <w:p>
+      <w:pPr>
+        <w:spacing w:after="0" w:line="240" w:lineRule="auto"/>
+        <w:rPr>
+          <w:sz w:val="28"/>
+          <w:szCs w:val="28"/>
+        </w:rPr>
+      </w:pPr>
+    </w:p>
+    <w:p>
+      <w:pPr>
+        <w:spacing w:after="0" w:line="240" w:lineRule="auto"/>
+        <w:jc w:val="center"/>
+        <w:rPr>
+          <w:rFonts w:ascii="Courier New" w:hAnsi="Courier New" w:cs="Courier New"/>
+          <w:sz w:val="28"/>
+          <w:szCs w:val="28"/>
+        </w:rPr>
+      </w:pPr>
+      <w:r>
+        <w:rPr>
+          <w:rFonts w:ascii="Courier New" w:hAnsi="Courier New" w:cs="Courier New"/>
+          <w:sz w:val="28"/>
+          <w:szCs w:val="28"/>
+        </w:rPr>
+        <w:t>December</w:t>
+      </w:r>
+      <w:r>
+        <w:rPr>
+          <w:rFonts w:ascii="Courier New" w:hAnsi="Courier New" w:cs="Courier New"/>
+          <w:sz w:val="28"/>
+          <w:szCs w:val="28"/>
+        </w:rPr>
+        <w:t xml:space="preserve"> 0</w:t>
+      </w:r>
+      <w:r>
+        <w:rPr>
+          <w:rFonts w:ascii="Courier New" w:hAnsi="Courier New" w:cs="Courier New"/>
+          <w:sz w:val="28"/>
+          <w:szCs w:val="28"/>
+        </w:rPr>
+        <w:t>8</w:t>
+      </w:r>
+      <w:r>
+        <w:rPr>
+          <w:rFonts w:ascii="Courier New" w:hAnsi="Courier New" w:cs="Courier New"/>
+          <w:sz w:val="28"/>
+          <w:szCs w:val="28"/>
+        </w:rPr>
+        <w:t>, 2023</w:t>
+      </w:r>
+    </w:p>
+    <w:p>
+      <w:r>
+        <w:br w:type="page"/>
       </w:r>
     </w:p>
     <w:p>
@@ -48,6 +652,7 @@
           <w:u w:val="single"/>
           <w:lang w:val="en-GB"/>
         </w:rPr>
+        <w:lastRenderedPageBreak/>
         <w:t>Scenario A: Onsite</w:t>
       </w:r>
       <w:bookmarkStart w:id="0" w:name="_Hlk152348352"/>
@@ -104,30 +709,40 @@
     <w:p>
       <w:pPr>
         <w:pStyle w:val="ListParagraph"/>
+        <w:spacing w:after="0"/>
         <w:ind w:left="1440"/>
         <w:jc w:val="right"/>
         <w:rPr>
-          <w:szCs w:val="24"/>
+          <w:color w:val="7F7F7F" w:themeColor="text1" w:themeTint="80"/>
+          <w:sz w:val="20"/>
+          <w:szCs w:val="20"/>
           <w:lang w:val="en-GB"/>
         </w:rPr>
       </w:pPr>
+      <w:bookmarkStart w:id="1" w:name="_Hlk152930378"/>
       <w:r>
         <w:rPr>
-          <w:szCs w:val="24"/>
+          <w:color w:val="7F7F7F" w:themeColor="text1" w:themeTint="80"/>
+          <w:sz w:val="20"/>
+          <w:szCs w:val="20"/>
           <w:lang w:val="en-GB"/>
         </w:rPr>
         <w:t>Amount in (</w:t>
       </w:r>
       <w:r>
         <w:rPr>
-          <w:szCs w:val="24"/>
+          <w:color w:val="7F7F7F" w:themeColor="text1" w:themeTint="80"/>
+          <w:sz w:val="20"/>
+          <w:szCs w:val="20"/>
           <w:lang w:val="en-GB"/>
         </w:rPr>
         <w:t>$</w:t>
       </w:r>
       <w:r>
         <w:rPr>
-          <w:szCs w:val="24"/>
+          <w:color w:val="7F7F7F" w:themeColor="text1" w:themeTint="80"/>
+          <w:sz w:val="20"/>
+          <w:szCs w:val="20"/>
           <w:lang w:val="en-GB"/>
         </w:rPr>
         <w:t>)</w:t>
@@ -157,10 +772,14 @@
             <w:cnfStyle w:val="001000000000" w:firstRow="0" w:lastRow="0" w:firstColumn="1" w:lastColumn="0" w:oddVBand="0" w:evenVBand="0" w:oddHBand="0" w:evenHBand="0" w:firstRowFirstColumn="0" w:firstRowLastColumn="0" w:lastRowFirstColumn="0" w:lastRowLastColumn="0"/>
             <w:tcW w:w="2605" w:type="dxa"/>
             <w:vMerge w:val="restart"/>
+            <w:shd w:val="clear" w:color="auto" w:fill="1F3864" w:themeFill="accent1" w:themeFillShade="80"/>
+            <w:vAlign w:val="center"/>
           </w:tcPr>
           <w:bookmarkEnd w:id="0"/>
-          <w:p>
-            <w:pPr>
+          <w:bookmarkEnd w:id="1"/>
+          <w:p>
+            <w:pPr>
+              <w:jc w:val="center"/>
               <w:rPr>
                 <w:b w:val="0"/>
                 <w:bCs w:val="0"/>
@@ -181,9 +800,12 @@
           <w:tcPr>
             <w:tcW w:w="1620" w:type="dxa"/>
             <w:vMerge w:val="restart"/>
-          </w:tcPr>
-          <w:p>
-            <w:pPr>
+            <w:shd w:val="clear" w:color="auto" w:fill="1F3864" w:themeFill="accent1" w:themeFillShade="80"/>
+            <w:vAlign w:val="center"/>
+          </w:tcPr>
+          <w:p>
+            <w:pPr>
+              <w:jc w:val="center"/>
               <w:cnfStyle w:val="100000000000" w:firstRow="1" w:lastRow="0" w:firstColumn="0" w:lastColumn="0" w:oddVBand="0" w:evenVBand="0" w:oddHBand="0" w:evenHBand="0" w:firstRowFirstColumn="0" w:firstRowLastColumn="0" w:lastRowFirstColumn="0" w:lastRowLastColumn="0"/>
               <w:rPr>
                 <w:b w:val="0"/>
@@ -205,6 +827,11 @@
           <w:tcPr>
             <w:tcW w:w="2520" w:type="dxa"/>
             <w:gridSpan w:val="2"/>
+            <w:tcBorders>
+              <w:right w:val="single" w:sz="4" w:space="0" w:color="FFFFFF" w:themeColor="background1"/>
+            </w:tcBorders>
+            <w:shd w:val="clear" w:color="auto" w:fill="1F3864" w:themeFill="accent1" w:themeFillShade="80"/>
+            <w:vAlign w:val="center"/>
           </w:tcPr>
           <w:p>
             <w:pPr>
@@ -230,6 +857,11 @@
           <w:tcPr>
             <w:tcW w:w="2605" w:type="dxa"/>
             <w:gridSpan w:val="2"/>
+            <w:tcBorders>
+              <w:left w:val="single" w:sz="4" w:space="0" w:color="FFFFFF" w:themeColor="background1"/>
+            </w:tcBorders>
+            <w:shd w:val="clear" w:color="auto" w:fill="1F3864" w:themeFill="accent1" w:themeFillShade="80"/>
+            <w:vAlign w:val="center"/>
           </w:tcPr>
           <w:p>
             <w:pPr>
@@ -261,9 +893,12 @@
             <w:cnfStyle w:val="001000000000" w:firstRow="0" w:lastRow="0" w:firstColumn="1" w:lastColumn="0" w:oddVBand="0" w:evenVBand="0" w:oddHBand="0" w:evenHBand="0" w:firstRowFirstColumn="0" w:firstRowLastColumn="0" w:lastRowFirstColumn="0" w:lastRowLastColumn="0"/>
             <w:tcW w:w="2605" w:type="dxa"/>
             <w:vMerge/>
-          </w:tcPr>
-          <w:p>
-            <w:pPr>
+            <w:shd w:val="clear" w:color="auto" w:fill="1F3864" w:themeFill="accent1" w:themeFillShade="80"/>
+            <w:vAlign w:val="center"/>
+          </w:tcPr>
+          <w:p>
+            <w:pPr>
+              <w:jc w:val="center"/>
               <w:rPr>
                 <w:b w:val="0"/>
                 <w:bCs w:val="0"/>
@@ -277,9 +912,12 @@
           <w:tcPr>
             <w:tcW w:w="1620" w:type="dxa"/>
             <w:vMerge/>
-          </w:tcPr>
-          <w:p>
-            <w:pPr>
+            <w:shd w:val="clear" w:color="auto" w:fill="1F3864" w:themeFill="accent1" w:themeFillShade="80"/>
+            <w:vAlign w:val="center"/>
+          </w:tcPr>
+          <w:p>
+            <w:pPr>
+              <w:jc w:val="center"/>
               <w:cnfStyle w:val="000000100000" w:firstRow="0" w:lastRow="0" w:firstColumn="0" w:lastColumn="0" w:oddVBand="0" w:evenVBand="0" w:oddHBand="1" w:evenHBand="0" w:firstRowFirstColumn="0" w:firstRowLastColumn="0" w:lastRowFirstColumn="0" w:lastRowLastColumn="0"/>
               <w:rPr>
                 <w:b/>
@@ -293,22 +931,29 @@
         <w:tc>
           <w:tcPr>
             <w:tcW w:w="1170" w:type="dxa"/>
-          </w:tcPr>
-          <w:p>
-            <w:pPr>
+            <w:shd w:val="clear" w:color="auto" w:fill="2F5496" w:themeFill="accent1" w:themeFillShade="BF"/>
+            <w:vAlign w:val="center"/>
+          </w:tcPr>
+          <w:p>
+            <w:pPr>
+              <w:jc w:val="center"/>
               <w:cnfStyle w:val="000000100000" w:firstRow="0" w:lastRow="0" w:firstColumn="0" w:lastColumn="0" w:oddVBand="0" w:evenVBand="0" w:oddHBand="1" w:evenHBand="0" w:firstRowFirstColumn="0" w:firstRowLastColumn="0" w:lastRowFirstColumn="0" w:lastRowLastColumn="0"/>
               <w:rPr>
                 <w:b/>
                 <w:bCs/>
-                <w:szCs w:val="24"/>
-                <w:lang w:val="en-GB"/>
-              </w:rPr>
-            </w:pPr>
-            <w:r>
-              <w:rPr>
-                <w:b/>
-                <w:bCs/>
-                <w:szCs w:val="24"/>
+                <w:color w:val="F2F2F2" w:themeColor="background1" w:themeShade="F2"/>
+                <w:sz w:val="20"/>
+                <w:szCs w:val="20"/>
+                <w:lang w:val="en-GB"/>
+              </w:rPr>
+            </w:pPr>
+            <w:r>
+              <w:rPr>
+                <w:b/>
+                <w:bCs/>
+                <w:color w:val="F2F2F2" w:themeColor="background1" w:themeShade="F2"/>
+                <w:sz w:val="20"/>
+                <w:szCs w:val="20"/>
                 <w:lang w:val="en-GB"/>
               </w:rPr>
               <w:t>One Time</w:t>
@@ -318,22 +963,29 @@
         <w:tc>
           <w:tcPr>
             <w:tcW w:w="1350" w:type="dxa"/>
-          </w:tcPr>
-          <w:p>
-            <w:pPr>
+            <w:shd w:val="clear" w:color="auto" w:fill="2F5496" w:themeFill="accent1" w:themeFillShade="BF"/>
+            <w:vAlign w:val="center"/>
+          </w:tcPr>
+          <w:p>
+            <w:pPr>
+              <w:jc w:val="center"/>
               <w:cnfStyle w:val="000000100000" w:firstRow="0" w:lastRow="0" w:firstColumn="0" w:lastColumn="0" w:oddVBand="0" w:evenVBand="0" w:oddHBand="1" w:evenHBand="0" w:firstRowFirstColumn="0" w:firstRowLastColumn="0" w:lastRowFirstColumn="0" w:lastRowLastColumn="0"/>
               <w:rPr>
                 <w:b/>
                 <w:bCs/>
-                <w:szCs w:val="24"/>
-                <w:lang w:val="en-GB"/>
-              </w:rPr>
-            </w:pPr>
-            <w:r>
-              <w:rPr>
-                <w:b/>
-                <w:bCs/>
-                <w:szCs w:val="24"/>
+                <w:color w:val="F2F2F2" w:themeColor="background1" w:themeShade="F2"/>
+                <w:sz w:val="20"/>
+                <w:szCs w:val="20"/>
+                <w:lang w:val="en-GB"/>
+              </w:rPr>
+            </w:pPr>
+            <w:r>
+              <w:rPr>
+                <w:b/>
+                <w:bCs/>
+                <w:color w:val="F2F2F2" w:themeColor="background1" w:themeShade="F2"/>
+                <w:sz w:val="20"/>
+                <w:szCs w:val="20"/>
                 <w:lang w:val="en-GB"/>
               </w:rPr>
               <w:t>Recurring</w:t>
@@ -343,22 +995,29 @@
         <w:tc>
           <w:tcPr>
             <w:tcW w:w="1170" w:type="dxa"/>
-          </w:tcPr>
-          <w:p>
-            <w:pPr>
+            <w:shd w:val="clear" w:color="auto" w:fill="2F5496" w:themeFill="accent1" w:themeFillShade="BF"/>
+            <w:vAlign w:val="center"/>
+          </w:tcPr>
+          <w:p>
+            <w:pPr>
+              <w:jc w:val="center"/>
               <w:cnfStyle w:val="000000100000" w:firstRow="0" w:lastRow="0" w:firstColumn="0" w:lastColumn="0" w:oddVBand="0" w:evenVBand="0" w:oddHBand="1" w:evenHBand="0" w:firstRowFirstColumn="0" w:firstRowLastColumn="0" w:lastRowFirstColumn="0" w:lastRowLastColumn="0"/>
               <w:rPr>
                 <w:b/>
                 <w:bCs/>
-                <w:szCs w:val="24"/>
-                <w:lang w:val="en-GB"/>
-              </w:rPr>
-            </w:pPr>
-            <w:r>
-              <w:rPr>
-                <w:b/>
-                <w:bCs/>
-                <w:szCs w:val="24"/>
+                <w:color w:val="F2F2F2" w:themeColor="background1" w:themeShade="F2"/>
+                <w:sz w:val="20"/>
+                <w:szCs w:val="20"/>
+                <w:lang w:val="en-GB"/>
+              </w:rPr>
+            </w:pPr>
+            <w:r>
+              <w:rPr>
+                <w:b/>
+                <w:bCs/>
+                <w:color w:val="F2F2F2" w:themeColor="background1" w:themeShade="F2"/>
+                <w:sz w:val="20"/>
+                <w:szCs w:val="20"/>
                 <w:lang w:val="en-GB"/>
               </w:rPr>
               <w:t>One Time</w:t>
@@ -368,22 +1027,29 @@
         <w:tc>
           <w:tcPr>
             <w:tcW w:w="1435" w:type="dxa"/>
-          </w:tcPr>
-          <w:p>
-            <w:pPr>
+            <w:shd w:val="clear" w:color="auto" w:fill="2F5496" w:themeFill="accent1" w:themeFillShade="BF"/>
+            <w:vAlign w:val="center"/>
+          </w:tcPr>
+          <w:p>
+            <w:pPr>
+              <w:jc w:val="center"/>
               <w:cnfStyle w:val="000000100000" w:firstRow="0" w:lastRow="0" w:firstColumn="0" w:lastColumn="0" w:oddVBand="0" w:evenVBand="0" w:oddHBand="1" w:evenHBand="0" w:firstRowFirstColumn="0" w:firstRowLastColumn="0" w:lastRowFirstColumn="0" w:lastRowLastColumn="0"/>
               <w:rPr>
                 <w:b/>
                 <w:bCs/>
-                <w:szCs w:val="24"/>
-                <w:lang w:val="en-GB"/>
-              </w:rPr>
-            </w:pPr>
-            <w:r>
-              <w:rPr>
-                <w:b/>
-                <w:bCs/>
-                <w:szCs w:val="24"/>
+                <w:color w:val="F2F2F2" w:themeColor="background1" w:themeShade="F2"/>
+                <w:sz w:val="20"/>
+                <w:szCs w:val="20"/>
+                <w:lang w:val="en-GB"/>
+              </w:rPr>
+            </w:pPr>
+            <w:r>
+              <w:rPr>
+                <w:b/>
+                <w:bCs/>
+                <w:color w:val="F2F2F2" w:themeColor="background1" w:themeShade="F2"/>
+                <w:sz w:val="20"/>
+                <w:szCs w:val="20"/>
                 <w:lang w:val="en-GB"/>
               </w:rPr>
               <w:t>Recurring</w:t>
@@ -396,6 +1062,8 @@
           <w:tcPr>
             <w:cnfStyle w:val="001000000000" w:firstRow="0" w:lastRow="0" w:firstColumn="1" w:lastColumn="0" w:oddVBand="0" w:evenVBand="0" w:oddHBand="0" w:evenHBand="0" w:firstRowFirstColumn="0" w:firstRowLastColumn="0" w:lastRowFirstColumn="0" w:lastRowLastColumn="0"/>
             <w:tcW w:w="2605" w:type="dxa"/>
+            <w:shd w:val="clear" w:color="auto" w:fill="1F3864" w:themeFill="accent1" w:themeFillShade="80"/>
+            <w:vAlign w:val="center"/>
           </w:tcPr>
           <w:p>
             <w:pPr>
@@ -429,17 +1097,20 @@
         <w:tc>
           <w:tcPr>
             <w:tcW w:w="1620" w:type="dxa"/>
+            <w:vAlign w:val="center"/>
           </w:tcPr>
           <w:p>
             <w:pPr>
               <w:cnfStyle w:val="000000000000" w:firstRow="0" w:lastRow="0" w:firstColumn="0" w:lastColumn="0" w:oddVBand="0" w:evenVBand="0" w:oddHBand="0" w:evenHBand="0" w:firstRowFirstColumn="0" w:firstRowLastColumn="0" w:lastRowFirstColumn="0" w:lastRowLastColumn="0"/>
               <w:rPr>
-                <w:szCs w:val="24"/>
-                <w:lang w:val="en-GB"/>
-              </w:rPr>
-            </w:pPr>
-            <w:r>
-              <w:rPr>
+                <w:rFonts w:ascii="Arial Narrow" w:hAnsi="Arial Narrow"/>
+                <w:szCs w:val="24"/>
+                <w:lang w:val="en-GB"/>
+              </w:rPr>
+            </w:pPr>
+            <w:r>
+              <w:rPr>
+                <w:rFonts w:ascii="Arial Narrow" w:hAnsi="Arial Narrow"/>
                 <w:szCs w:val="24"/>
                 <w:lang w:val="en-GB"/>
               </w:rPr>
@@ -450,18 +1121,23 @@
         <w:tc>
           <w:tcPr>
             <w:tcW w:w="1170" w:type="dxa"/>
+            <w:vAlign w:val="center"/>
           </w:tcPr>
           <w:p>
             <w:pPr>
               <w:jc w:val="right"/>
               <w:cnfStyle w:val="000000000000" w:firstRow="0" w:lastRow="0" w:firstColumn="0" w:lastColumn="0" w:oddVBand="0" w:evenVBand="0" w:oddHBand="0" w:evenHBand="0" w:firstRowFirstColumn="0" w:firstRowLastColumn="0" w:lastRowFirstColumn="0" w:lastRowLastColumn="0"/>
               <w:rPr>
-                <w:szCs w:val="24"/>
-                <w:lang w:val="en-GB"/>
-              </w:rPr>
-            </w:pPr>
-            <w:r>
-              <w:rPr>
+                <w:rFonts w:ascii="Arial Narrow" w:hAnsi="Arial Narrow"/>
+                <w:color w:val="222A35" w:themeColor="text2" w:themeShade="80"/>
+                <w:szCs w:val="24"/>
+                <w:lang w:val="en-GB"/>
+              </w:rPr>
+            </w:pPr>
+            <w:r>
+              <w:rPr>
+                <w:rFonts w:ascii="Arial Narrow" w:hAnsi="Arial Narrow"/>
+                <w:color w:val="222A35" w:themeColor="text2" w:themeShade="80"/>
                 <w:szCs w:val="24"/>
                 <w:lang w:val="en-GB"/>
               </w:rPr>
@@ -469,6 +1145,8 @@
             </w:r>
             <w:r>
               <w:rPr>
+                <w:rFonts w:ascii="Arial Narrow" w:hAnsi="Arial Narrow"/>
+                <w:color w:val="222A35" w:themeColor="text2" w:themeShade="80"/>
                 <w:szCs w:val="24"/>
                 <w:lang w:val="en-GB"/>
               </w:rPr>
@@ -479,18 +1157,23 @@
         <w:tc>
           <w:tcPr>
             <w:tcW w:w="1350" w:type="dxa"/>
+            <w:vAlign w:val="center"/>
           </w:tcPr>
           <w:p>
             <w:pPr>
               <w:jc w:val="right"/>
               <w:cnfStyle w:val="000000000000" w:firstRow="0" w:lastRow="0" w:firstColumn="0" w:lastColumn="0" w:oddVBand="0" w:evenVBand="0" w:oddHBand="0" w:evenHBand="0" w:firstRowFirstColumn="0" w:firstRowLastColumn="0" w:lastRowFirstColumn="0" w:lastRowLastColumn="0"/>
               <w:rPr>
-                <w:szCs w:val="24"/>
-                <w:lang w:val="en-GB"/>
-              </w:rPr>
-            </w:pPr>
-            <w:r>
-              <w:rPr>
+                <w:rFonts w:ascii="Arial Narrow" w:hAnsi="Arial Narrow"/>
+                <w:color w:val="222A35" w:themeColor="text2" w:themeShade="80"/>
+                <w:szCs w:val="24"/>
+                <w:lang w:val="en-GB"/>
+              </w:rPr>
+            </w:pPr>
+            <w:r>
+              <w:rPr>
+                <w:rFonts w:ascii="Arial Narrow" w:hAnsi="Arial Narrow"/>
+                <w:color w:val="222A35" w:themeColor="text2" w:themeShade="80"/>
                 <w:szCs w:val="24"/>
                 <w:lang w:val="en-GB"/>
               </w:rPr>
@@ -501,18 +1184,23 @@
         <w:tc>
           <w:tcPr>
             <w:tcW w:w="1170" w:type="dxa"/>
+            <w:vAlign w:val="center"/>
           </w:tcPr>
           <w:p>
             <w:pPr>
               <w:jc w:val="right"/>
               <w:cnfStyle w:val="000000000000" w:firstRow="0" w:lastRow="0" w:firstColumn="0" w:lastColumn="0" w:oddVBand="0" w:evenVBand="0" w:oddHBand="0" w:evenHBand="0" w:firstRowFirstColumn="0" w:firstRowLastColumn="0" w:lastRowFirstColumn="0" w:lastRowLastColumn="0"/>
               <w:rPr>
-                <w:szCs w:val="24"/>
-                <w:lang w:val="en-GB"/>
-              </w:rPr>
-            </w:pPr>
-            <w:r>
-              <w:rPr>
+                <w:rFonts w:ascii="Arial Narrow" w:hAnsi="Arial Narrow"/>
+                <w:color w:val="222A35" w:themeColor="text2" w:themeShade="80"/>
+                <w:szCs w:val="24"/>
+                <w:lang w:val="en-GB"/>
+              </w:rPr>
+            </w:pPr>
+            <w:r>
+              <w:rPr>
+                <w:rFonts w:ascii="Arial Narrow" w:hAnsi="Arial Narrow"/>
+                <w:color w:val="222A35" w:themeColor="text2" w:themeShade="80"/>
                 <w:szCs w:val="24"/>
                 <w:lang w:val="en-GB"/>
               </w:rPr>
@@ -523,18 +1211,23 @@
         <w:tc>
           <w:tcPr>
             <w:tcW w:w="1435" w:type="dxa"/>
+            <w:vAlign w:val="center"/>
           </w:tcPr>
           <w:p>
             <w:pPr>
               <w:jc w:val="right"/>
               <w:cnfStyle w:val="000000000000" w:firstRow="0" w:lastRow="0" w:firstColumn="0" w:lastColumn="0" w:oddVBand="0" w:evenVBand="0" w:oddHBand="0" w:evenHBand="0" w:firstRowFirstColumn="0" w:firstRowLastColumn="0" w:lastRowFirstColumn="0" w:lastRowLastColumn="0"/>
               <w:rPr>
-                <w:szCs w:val="24"/>
-                <w:lang w:val="en-GB"/>
-              </w:rPr>
-            </w:pPr>
-            <w:r>
-              <w:rPr>
+                <w:rFonts w:ascii="Arial Narrow" w:hAnsi="Arial Narrow"/>
+                <w:color w:val="222A35" w:themeColor="text2" w:themeShade="80"/>
+                <w:szCs w:val="24"/>
+                <w:lang w:val="en-GB"/>
+              </w:rPr>
+            </w:pPr>
+            <w:r>
+              <w:rPr>
+                <w:rFonts w:ascii="Arial Narrow" w:hAnsi="Arial Narrow"/>
+                <w:color w:val="222A35" w:themeColor="text2" w:themeShade="80"/>
                 <w:szCs w:val="24"/>
                 <w:lang w:val="en-GB"/>
               </w:rPr>
@@ -551,6 +1244,8 @@
           <w:tcPr>
             <w:cnfStyle w:val="001000000000" w:firstRow="0" w:lastRow="0" w:firstColumn="1" w:lastColumn="0" w:oddVBand="0" w:evenVBand="0" w:oddHBand="0" w:evenHBand="0" w:firstRowFirstColumn="0" w:firstRowLastColumn="0" w:lastRowFirstColumn="0" w:lastRowLastColumn="0"/>
             <w:tcW w:w="2605" w:type="dxa"/>
+            <w:shd w:val="clear" w:color="auto" w:fill="1F3864" w:themeFill="accent1" w:themeFillShade="80"/>
+            <w:vAlign w:val="center"/>
           </w:tcPr>
           <w:p>
             <w:pPr>
@@ -593,17 +1288,21 @@
         <w:tc>
           <w:tcPr>
             <w:tcW w:w="1620" w:type="dxa"/>
+            <w:shd w:val="clear" w:color="auto" w:fill="DEEAF6" w:themeFill="accent5" w:themeFillTint="33"/>
+            <w:vAlign w:val="center"/>
           </w:tcPr>
           <w:p>
             <w:pPr>
               <w:cnfStyle w:val="000000100000" w:firstRow="0" w:lastRow="0" w:firstColumn="0" w:lastColumn="0" w:oddVBand="0" w:evenVBand="0" w:oddHBand="1" w:evenHBand="0" w:firstRowFirstColumn="0" w:firstRowLastColumn="0" w:lastRowFirstColumn="0" w:lastRowLastColumn="0"/>
               <w:rPr>
-                <w:szCs w:val="24"/>
-                <w:lang w:val="en-GB"/>
-              </w:rPr>
-            </w:pPr>
-            <w:r>
-              <w:rPr>
+                <w:rFonts w:ascii="Arial Narrow" w:hAnsi="Arial Narrow"/>
+                <w:szCs w:val="24"/>
+                <w:lang w:val="en-GB"/>
+              </w:rPr>
+            </w:pPr>
+            <w:r>
+              <w:rPr>
+                <w:rFonts w:ascii="Arial Narrow" w:hAnsi="Arial Narrow"/>
                 <w:szCs w:val="24"/>
                 <w:lang w:val="en-GB"/>
               </w:rPr>
@@ -611,6 +1310,7 @@
             </w:r>
             <w:r>
               <w:rPr>
+                <w:rFonts w:ascii="Arial Narrow" w:hAnsi="Arial Narrow"/>
                 <w:szCs w:val="24"/>
                 <w:lang w:val="en-GB"/>
               </w:rPr>
@@ -621,18 +1321,24 @@
         <w:tc>
           <w:tcPr>
             <w:tcW w:w="1170" w:type="dxa"/>
+            <w:shd w:val="clear" w:color="auto" w:fill="DEEAF6" w:themeFill="accent5" w:themeFillTint="33"/>
+            <w:vAlign w:val="center"/>
           </w:tcPr>
           <w:p>
             <w:pPr>
               <w:jc w:val="right"/>
               <w:cnfStyle w:val="000000100000" w:firstRow="0" w:lastRow="0" w:firstColumn="0" w:lastColumn="0" w:oddVBand="0" w:evenVBand="0" w:oddHBand="1" w:evenHBand="0" w:firstRowFirstColumn="0" w:firstRowLastColumn="0" w:lastRowFirstColumn="0" w:lastRowLastColumn="0"/>
               <w:rPr>
-                <w:szCs w:val="24"/>
-                <w:lang w:val="en-GB"/>
-              </w:rPr>
-            </w:pPr>
-            <w:r>
-              <w:rPr>
+                <w:rFonts w:ascii="Arial Narrow" w:hAnsi="Arial Narrow"/>
+                <w:color w:val="222A35" w:themeColor="text2" w:themeShade="80"/>
+                <w:szCs w:val="24"/>
+                <w:lang w:val="en-GB"/>
+              </w:rPr>
+            </w:pPr>
+            <w:r>
+              <w:rPr>
+                <w:rFonts w:ascii="Arial Narrow" w:hAnsi="Arial Narrow"/>
+                <w:color w:val="222A35" w:themeColor="text2" w:themeShade="80"/>
                 <w:szCs w:val="24"/>
                 <w:lang w:val="en-GB"/>
               </w:rPr>
@@ -643,18 +1349,24 @@
         <w:tc>
           <w:tcPr>
             <w:tcW w:w="1350" w:type="dxa"/>
+            <w:shd w:val="clear" w:color="auto" w:fill="DEEAF6" w:themeFill="accent5" w:themeFillTint="33"/>
+            <w:vAlign w:val="center"/>
           </w:tcPr>
           <w:p>
             <w:pPr>
               <w:jc w:val="right"/>
               <w:cnfStyle w:val="000000100000" w:firstRow="0" w:lastRow="0" w:firstColumn="0" w:lastColumn="0" w:oddVBand="0" w:evenVBand="0" w:oddHBand="1" w:evenHBand="0" w:firstRowFirstColumn="0" w:firstRowLastColumn="0" w:lastRowFirstColumn="0" w:lastRowLastColumn="0"/>
               <w:rPr>
-                <w:szCs w:val="24"/>
-                <w:lang w:val="en-GB"/>
-              </w:rPr>
-            </w:pPr>
-            <w:r>
-              <w:rPr>
+                <w:rFonts w:ascii="Arial Narrow" w:hAnsi="Arial Narrow"/>
+                <w:color w:val="222A35" w:themeColor="text2" w:themeShade="80"/>
+                <w:szCs w:val="24"/>
+                <w:lang w:val="en-GB"/>
+              </w:rPr>
+            </w:pPr>
+            <w:r>
+              <w:rPr>
+                <w:rFonts w:ascii="Arial Narrow" w:hAnsi="Arial Narrow"/>
+                <w:color w:val="222A35" w:themeColor="text2" w:themeShade="80"/>
                 <w:szCs w:val="24"/>
                 <w:lang w:val="en-GB"/>
               </w:rPr>
@@ -662,6 +1374,8 @@
             </w:r>
             <w:r>
               <w:rPr>
+                <w:rFonts w:ascii="Arial Narrow" w:hAnsi="Arial Narrow"/>
+                <w:color w:val="222A35" w:themeColor="text2" w:themeShade="80"/>
                 <w:szCs w:val="24"/>
                 <w:lang w:val="en-GB"/>
               </w:rPr>
@@ -672,18 +1386,24 @@
         <w:tc>
           <w:tcPr>
             <w:tcW w:w="1170" w:type="dxa"/>
+            <w:shd w:val="clear" w:color="auto" w:fill="DEEAF6" w:themeFill="accent5" w:themeFillTint="33"/>
+            <w:vAlign w:val="center"/>
           </w:tcPr>
           <w:p>
             <w:pPr>
               <w:jc w:val="right"/>
               <w:cnfStyle w:val="000000100000" w:firstRow="0" w:lastRow="0" w:firstColumn="0" w:lastColumn="0" w:oddVBand="0" w:evenVBand="0" w:oddHBand="1" w:evenHBand="0" w:firstRowFirstColumn="0" w:firstRowLastColumn="0" w:lastRowFirstColumn="0" w:lastRowLastColumn="0"/>
               <w:rPr>
-                <w:szCs w:val="24"/>
-                <w:lang w:val="en-GB"/>
-              </w:rPr>
-            </w:pPr>
-            <w:r>
-              <w:rPr>
+                <w:rFonts w:ascii="Arial Narrow" w:hAnsi="Arial Narrow"/>
+                <w:color w:val="222A35" w:themeColor="text2" w:themeShade="80"/>
+                <w:szCs w:val="24"/>
+                <w:lang w:val="en-GB"/>
+              </w:rPr>
+            </w:pPr>
+            <w:r>
+              <w:rPr>
+                <w:rFonts w:ascii="Arial Narrow" w:hAnsi="Arial Narrow"/>
+                <w:color w:val="222A35" w:themeColor="text2" w:themeShade="80"/>
                 <w:szCs w:val="24"/>
                 <w:lang w:val="en-GB"/>
               </w:rPr>
@@ -694,18 +1414,24 @@
         <w:tc>
           <w:tcPr>
             <w:tcW w:w="1435" w:type="dxa"/>
+            <w:shd w:val="clear" w:color="auto" w:fill="DEEAF6" w:themeFill="accent5" w:themeFillTint="33"/>
+            <w:vAlign w:val="center"/>
           </w:tcPr>
           <w:p>
             <w:pPr>
               <w:jc w:val="right"/>
               <w:cnfStyle w:val="000000100000" w:firstRow="0" w:lastRow="0" w:firstColumn="0" w:lastColumn="0" w:oddVBand="0" w:evenVBand="0" w:oddHBand="1" w:evenHBand="0" w:firstRowFirstColumn="0" w:firstRowLastColumn="0" w:lastRowFirstColumn="0" w:lastRowLastColumn="0"/>
               <w:rPr>
-                <w:szCs w:val="24"/>
-                <w:lang w:val="en-GB"/>
-              </w:rPr>
-            </w:pPr>
-            <w:r>
-              <w:rPr>
+                <w:rFonts w:ascii="Arial Narrow" w:hAnsi="Arial Narrow"/>
+                <w:color w:val="222A35" w:themeColor="text2" w:themeShade="80"/>
+                <w:szCs w:val="24"/>
+                <w:lang w:val="en-GB"/>
+              </w:rPr>
+            </w:pPr>
+            <w:r>
+              <w:rPr>
+                <w:rFonts w:ascii="Arial Narrow" w:hAnsi="Arial Narrow"/>
+                <w:color w:val="222A35" w:themeColor="text2" w:themeShade="80"/>
                 <w:szCs w:val="24"/>
                 <w:lang w:val="en-GB"/>
               </w:rPr>
@@ -719,6 +1445,8 @@
           <w:tcPr>
             <w:cnfStyle w:val="001000000000" w:firstRow="0" w:lastRow="0" w:firstColumn="1" w:lastColumn="0" w:oddVBand="0" w:evenVBand="0" w:oddHBand="0" w:evenHBand="0" w:firstRowFirstColumn="0" w:firstRowLastColumn="0" w:lastRowFirstColumn="0" w:lastRowLastColumn="0"/>
             <w:tcW w:w="2605" w:type="dxa"/>
+            <w:shd w:val="clear" w:color="auto" w:fill="1F3864" w:themeFill="accent1" w:themeFillShade="80"/>
+            <w:vAlign w:val="center"/>
           </w:tcPr>
           <w:p>
             <w:pPr>
@@ -743,17 +1471,20 @@
         <w:tc>
           <w:tcPr>
             <w:tcW w:w="1620" w:type="dxa"/>
+            <w:vAlign w:val="center"/>
           </w:tcPr>
           <w:p>
             <w:pPr>
               <w:cnfStyle w:val="000000000000" w:firstRow="0" w:lastRow="0" w:firstColumn="0" w:lastColumn="0" w:oddVBand="0" w:evenVBand="0" w:oddHBand="0" w:evenHBand="0" w:firstRowFirstColumn="0" w:firstRowLastColumn="0" w:lastRowFirstColumn="0" w:lastRowLastColumn="0"/>
               <w:rPr>
-                <w:szCs w:val="24"/>
-                <w:lang w:val="en-GB"/>
-              </w:rPr>
-            </w:pPr>
-            <w:r>
-              <w:rPr>
+                <w:rFonts w:ascii="Arial Narrow" w:hAnsi="Arial Narrow"/>
+                <w:szCs w:val="24"/>
+                <w:lang w:val="en-GB"/>
+              </w:rPr>
+            </w:pPr>
+            <w:r>
+              <w:rPr>
+                <w:rFonts w:ascii="Arial Narrow" w:hAnsi="Arial Narrow"/>
                 <w:szCs w:val="24"/>
                 <w:lang w:val="en-GB"/>
               </w:rPr>
@@ -764,18 +1495,23 @@
         <w:tc>
           <w:tcPr>
             <w:tcW w:w="1170" w:type="dxa"/>
+            <w:vAlign w:val="center"/>
           </w:tcPr>
           <w:p>
             <w:pPr>
               <w:jc w:val="right"/>
               <w:cnfStyle w:val="000000000000" w:firstRow="0" w:lastRow="0" w:firstColumn="0" w:lastColumn="0" w:oddVBand="0" w:evenVBand="0" w:oddHBand="0" w:evenHBand="0" w:firstRowFirstColumn="0" w:firstRowLastColumn="0" w:lastRowFirstColumn="0" w:lastRowLastColumn="0"/>
               <w:rPr>
-                <w:szCs w:val="24"/>
-                <w:lang w:val="en-GB"/>
-              </w:rPr>
-            </w:pPr>
-            <w:r>
-              <w:rPr>
+                <w:rFonts w:ascii="Arial Narrow" w:hAnsi="Arial Narrow"/>
+                <w:color w:val="222A35" w:themeColor="text2" w:themeShade="80"/>
+                <w:szCs w:val="24"/>
+                <w:lang w:val="en-GB"/>
+              </w:rPr>
+            </w:pPr>
+            <w:r>
+              <w:rPr>
+                <w:rFonts w:ascii="Arial Narrow" w:hAnsi="Arial Narrow"/>
+                <w:color w:val="222A35" w:themeColor="text2" w:themeShade="80"/>
                 <w:szCs w:val="24"/>
                 <w:lang w:val="en-GB"/>
               </w:rPr>
@@ -786,18 +1522,23 @@
         <w:tc>
           <w:tcPr>
             <w:tcW w:w="1350" w:type="dxa"/>
+            <w:vAlign w:val="center"/>
           </w:tcPr>
           <w:p>
             <w:pPr>
               <w:jc w:val="right"/>
               <w:cnfStyle w:val="000000000000" w:firstRow="0" w:lastRow="0" w:firstColumn="0" w:lastColumn="0" w:oddVBand="0" w:evenVBand="0" w:oddHBand="0" w:evenHBand="0" w:firstRowFirstColumn="0" w:firstRowLastColumn="0" w:lastRowFirstColumn="0" w:lastRowLastColumn="0"/>
               <w:rPr>
-                <w:szCs w:val="24"/>
-                <w:lang w:val="en-GB"/>
-              </w:rPr>
-            </w:pPr>
-            <w:r>
-              <w:rPr>
+                <w:rFonts w:ascii="Arial Narrow" w:hAnsi="Arial Narrow"/>
+                <w:color w:val="222A35" w:themeColor="text2" w:themeShade="80"/>
+                <w:szCs w:val="24"/>
+                <w:lang w:val="en-GB"/>
+              </w:rPr>
+            </w:pPr>
+            <w:r>
+              <w:rPr>
+                <w:rFonts w:ascii="Arial Narrow" w:hAnsi="Arial Narrow"/>
+                <w:color w:val="222A35" w:themeColor="text2" w:themeShade="80"/>
                 <w:szCs w:val="24"/>
                 <w:lang w:val="en-GB"/>
               </w:rPr>
@@ -808,18 +1549,23 @@
         <w:tc>
           <w:tcPr>
             <w:tcW w:w="1170" w:type="dxa"/>
+            <w:vAlign w:val="center"/>
           </w:tcPr>
           <w:p>
             <w:pPr>
               <w:jc w:val="right"/>
               <w:cnfStyle w:val="000000000000" w:firstRow="0" w:lastRow="0" w:firstColumn="0" w:lastColumn="0" w:oddVBand="0" w:evenVBand="0" w:oddHBand="0" w:evenHBand="0" w:firstRowFirstColumn="0" w:firstRowLastColumn="0" w:lastRowFirstColumn="0" w:lastRowLastColumn="0"/>
               <w:rPr>
-                <w:szCs w:val="24"/>
-                <w:lang w:val="en-GB"/>
-              </w:rPr>
-            </w:pPr>
-            <w:r>
-              <w:rPr>
+                <w:rFonts w:ascii="Arial Narrow" w:hAnsi="Arial Narrow"/>
+                <w:color w:val="222A35" w:themeColor="text2" w:themeShade="80"/>
+                <w:szCs w:val="24"/>
+                <w:lang w:val="en-GB"/>
+              </w:rPr>
+            </w:pPr>
+            <w:r>
+              <w:rPr>
+                <w:rFonts w:ascii="Arial Narrow" w:hAnsi="Arial Narrow"/>
+                <w:color w:val="222A35" w:themeColor="text2" w:themeShade="80"/>
                 <w:szCs w:val="24"/>
                 <w:lang w:val="en-GB"/>
               </w:rPr>
@@ -830,18 +1576,23 @@
         <w:tc>
           <w:tcPr>
             <w:tcW w:w="1435" w:type="dxa"/>
+            <w:vAlign w:val="center"/>
           </w:tcPr>
           <w:p>
             <w:pPr>
               <w:jc w:val="right"/>
               <w:cnfStyle w:val="000000000000" w:firstRow="0" w:lastRow="0" w:firstColumn="0" w:lastColumn="0" w:oddVBand="0" w:evenVBand="0" w:oddHBand="0" w:evenHBand="0" w:firstRowFirstColumn="0" w:firstRowLastColumn="0" w:lastRowFirstColumn="0" w:lastRowLastColumn="0"/>
               <w:rPr>
-                <w:szCs w:val="24"/>
-                <w:lang w:val="en-GB"/>
-              </w:rPr>
-            </w:pPr>
-            <w:r>
-              <w:rPr>
+                <w:rFonts w:ascii="Arial Narrow" w:hAnsi="Arial Narrow"/>
+                <w:color w:val="222A35" w:themeColor="text2" w:themeShade="80"/>
+                <w:szCs w:val="24"/>
+                <w:lang w:val="en-GB"/>
+              </w:rPr>
+            </w:pPr>
+            <w:r>
+              <w:rPr>
+                <w:rFonts w:ascii="Arial Narrow" w:hAnsi="Arial Narrow"/>
+                <w:color w:val="222A35" w:themeColor="text2" w:themeShade="80"/>
                 <w:szCs w:val="24"/>
                 <w:lang w:val="en-GB"/>
               </w:rPr>
@@ -858,6 +1609,8 @@
           <w:tcPr>
             <w:cnfStyle w:val="001000000000" w:firstRow="0" w:lastRow="0" w:firstColumn="1" w:lastColumn="0" w:oddVBand="0" w:evenVBand="0" w:oddHBand="0" w:evenHBand="0" w:firstRowFirstColumn="0" w:firstRowLastColumn="0" w:lastRowFirstColumn="0" w:lastRowLastColumn="0"/>
             <w:tcW w:w="2605" w:type="dxa"/>
+            <w:shd w:val="clear" w:color="auto" w:fill="1F3864" w:themeFill="accent1" w:themeFillShade="80"/>
+            <w:vAlign w:val="center"/>
           </w:tcPr>
           <w:p>
             <w:pPr>
@@ -891,17 +1644,21 @@
         <w:tc>
           <w:tcPr>
             <w:tcW w:w="1620" w:type="dxa"/>
+            <w:shd w:val="clear" w:color="auto" w:fill="DEEAF6" w:themeFill="accent5" w:themeFillTint="33"/>
+            <w:vAlign w:val="center"/>
           </w:tcPr>
           <w:p>
             <w:pPr>
               <w:cnfStyle w:val="000000100000" w:firstRow="0" w:lastRow="0" w:firstColumn="0" w:lastColumn="0" w:oddVBand="0" w:evenVBand="0" w:oddHBand="1" w:evenHBand="0" w:firstRowFirstColumn="0" w:firstRowLastColumn="0" w:lastRowFirstColumn="0" w:lastRowLastColumn="0"/>
               <w:rPr>
-                <w:szCs w:val="24"/>
-                <w:lang w:val="en-GB"/>
-              </w:rPr>
-            </w:pPr>
-            <w:r>
-              <w:rPr>
+                <w:rFonts w:ascii="Arial Narrow" w:hAnsi="Arial Narrow"/>
+                <w:szCs w:val="24"/>
+                <w:lang w:val="en-GB"/>
+              </w:rPr>
+            </w:pPr>
+            <w:r>
+              <w:rPr>
+                <w:rFonts w:ascii="Arial Narrow" w:hAnsi="Arial Narrow"/>
                 <w:szCs w:val="24"/>
                 <w:lang w:val="en-GB"/>
               </w:rPr>
@@ -912,12 +1669,14 @@
             <w:pPr>
               <w:cnfStyle w:val="000000100000" w:firstRow="0" w:lastRow="0" w:firstColumn="0" w:lastColumn="0" w:oddVBand="0" w:evenVBand="0" w:oddHBand="1" w:evenHBand="0" w:firstRowFirstColumn="0" w:firstRowLastColumn="0" w:lastRowFirstColumn="0" w:lastRowLastColumn="0"/>
               <w:rPr>
-                <w:szCs w:val="24"/>
-                <w:lang w:val="en-GB"/>
-              </w:rPr>
-            </w:pPr>
-            <w:r>
-              <w:rPr>
+                <w:rFonts w:ascii="Arial Narrow" w:hAnsi="Arial Narrow"/>
+                <w:szCs w:val="24"/>
+                <w:lang w:val="en-GB"/>
+              </w:rPr>
+            </w:pPr>
+            <w:r>
+              <w:rPr>
+                <w:rFonts w:ascii="Arial Narrow" w:hAnsi="Arial Narrow"/>
                 <w:szCs w:val="24"/>
                 <w:lang w:val="en-GB"/>
               </w:rPr>
@@ -928,47 +1687,52 @@
         <w:tc>
           <w:tcPr>
             <w:tcW w:w="1170" w:type="dxa"/>
+            <w:shd w:val="clear" w:color="auto" w:fill="DEEAF6" w:themeFill="accent5" w:themeFillTint="33"/>
+            <w:vAlign w:val="center"/>
           </w:tcPr>
           <w:p>
             <w:pPr>
               <w:jc w:val="right"/>
               <w:cnfStyle w:val="000000100000" w:firstRow="0" w:lastRow="0" w:firstColumn="0" w:lastColumn="0" w:oddVBand="0" w:evenVBand="0" w:oddHBand="1" w:evenHBand="0" w:firstRowFirstColumn="0" w:firstRowLastColumn="0" w:lastRowFirstColumn="0" w:lastRowLastColumn="0"/>
               <w:rPr>
-                <w:szCs w:val="24"/>
-                <w:lang w:val="en-GB"/>
-              </w:rPr>
-            </w:pPr>
-            <w:r>
-              <w:rPr>
-                <w:szCs w:val="24"/>
-                <w:lang w:val="en-GB"/>
-              </w:rPr>
-              <w:t>20</w:t>
-            </w:r>
-            <w:r>
-              <w:rPr>
-                <w:szCs w:val="24"/>
-                <w:lang w:val="en-GB"/>
-              </w:rPr>
-              <w:t>,000</w:t>
+                <w:rFonts w:ascii="Arial Narrow" w:hAnsi="Arial Narrow"/>
+                <w:color w:val="222A35" w:themeColor="text2" w:themeShade="80"/>
+                <w:szCs w:val="24"/>
+                <w:lang w:val="en-GB"/>
+              </w:rPr>
+            </w:pPr>
+            <w:r>
+              <w:rPr>
+                <w:rFonts w:ascii="Arial Narrow" w:hAnsi="Arial Narrow"/>
+                <w:color w:val="222A35" w:themeColor="text2" w:themeShade="80"/>
+                <w:szCs w:val="24"/>
+                <w:lang w:val="en-GB"/>
+              </w:rPr>
+              <w:t>20,000</w:t>
             </w:r>
           </w:p>
         </w:tc>
         <w:tc>
           <w:tcPr>
             <w:tcW w:w="1350" w:type="dxa"/>
+            <w:shd w:val="clear" w:color="auto" w:fill="DEEAF6" w:themeFill="accent5" w:themeFillTint="33"/>
+            <w:vAlign w:val="center"/>
           </w:tcPr>
           <w:p>
             <w:pPr>
               <w:jc w:val="right"/>
               <w:cnfStyle w:val="000000100000" w:firstRow="0" w:lastRow="0" w:firstColumn="0" w:lastColumn="0" w:oddVBand="0" w:evenVBand="0" w:oddHBand="1" w:evenHBand="0" w:firstRowFirstColumn="0" w:firstRowLastColumn="0" w:lastRowFirstColumn="0" w:lastRowLastColumn="0"/>
               <w:rPr>
-                <w:szCs w:val="24"/>
-                <w:lang w:val="en-GB"/>
-              </w:rPr>
-            </w:pPr>
-            <w:r>
-              <w:rPr>
+                <w:rFonts w:ascii="Arial Narrow" w:hAnsi="Arial Narrow"/>
+                <w:color w:val="222A35" w:themeColor="text2" w:themeShade="80"/>
+                <w:szCs w:val="24"/>
+                <w:lang w:val="en-GB"/>
+              </w:rPr>
+            </w:pPr>
+            <w:r>
+              <w:rPr>
+                <w:rFonts w:ascii="Arial Narrow" w:hAnsi="Arial Narrow"/>
+                <w:color w:val="222A35" w:themeColor="text2" w:themeShade="80"/>
                 <w:szCs w:val="24"/>
                 <w:lang w:val="en-GB"/>
               </w:rPr>
@@ -979,18 +1743,24 @@
         <w:tc>
           <w:tcPr>
             <w:tcW w:w="1170" w:type="dxa"/>
+            <w:shd w:val="clear" w:color="auto" w:fill="DEEAF6" w:themeFill="accent5" w:themeFillTint="33"/>
+            <w:vAlign w:val="center"/>
           </w:tcPr>
           <w:p>
             <w:pPr>
               <w:jc w:val="right"/>
               <w:cnfStyle w:val="000000100000" w:firstRow="0" w:lastRow="0" w:firstColumn="0" w:lastColumn="0" w:oddVBand="0" w:evenVBand="0" w:oddHBand="1" w:evenHBand="0" w:firstRowFirstColumn="0" w:firstRowLastColumn="0" w:lastRowFirstColumn="0" w:lastRowLastColumn="0"/>
               <w:rPr>
-                <w:szCs w:val="24"/>
-                <w:lang w:val="en-GB"/>
-              </w:rPr>
-            </w:pPr>
-            <w:r>
-              <w:rPr>
+                <w:rFonts w:ascii="Arial Narrow" w:hAnsi="Arial Narrow"/>
+                <w:color w:val="222A35" w:themeColor="text2" w:themeShade="80"/>
+                <w:szCs w:val="24"/>
+                <w:lang w:val="en-GB"/>
+              </w:rPr>
+            </w:pPr>
+            <w:r>
+              <w:rPr>
+                <w:rFonts w:ascii="Arial Narrow" w:hAnsi="Arial Narrow"/>
+                <w:color w:val="222A35" w:themeColor="text2" w:themeShade="80"/>
                 <w:szCs w:val="24"/>
                 <w:lang w:val="en-GB"/>
               </w:rPr>
@@ -1001,18 +1771,24 @@
         <w:tc>
           <w:tcPr>
             <w:tcW w:w="1435" w:type="dxa"/>
+            <w:shd w:val="clear" w:color="auto" w:fill="DEEAF6" w:themeFill="accent5" w:themeFillTint="33"/>
+            <w:vAlign w:val="center"/>
           </w:tcPr>
           <w:p>
             <w:pPr>
               <w:jc w:val="right"/>
               <w:cnfStyle w:val="000000100000" w:firstRow="0" w:lastRow="0" w:firstColumn="0" w:lastColumn="0" w:oddVBand="0" w:evenVBand="0" w:oddHBand="1" w:evenHBand="0" w:firstRowFirstColumn="0" w:firstRowLastColumn="0" w:lastRowFirstColumn="0" w:lastRowLastColumn="0"/>
               <w:rPr>
-                <w:szCs w:val="24"/>
-                <w:lang w:val="en-GB"/>
-              </w:rPr>
-            </w:pPr>
-            <w:r>
-              <w:rPr>
+                <w:rFonts w:ascii="Arial Narrow" w:hAnsi="Arial Narrow"/>
+                <w:color w:val="222A35" w:themeColor="text2" w:themeShade="80"/>
+                <w:szCs w:val="24"/>
+                <w:lang w:val="en-GB"/>
+              </w:rPr>
+            </w:pPr>
+            <w:r>
+              <w:rPr>
+                <w:rFonts w:ascii="Arial Narrow" w:hAnsi="Arial Narrow"/>
+                <w:color w:val="222A35" w:themeColor="text2" w:themeShade="80"/>
                 <w:szCs w:val="24"/>
                 <w:lang w:val="en-GB"/>
               </w:rPr>
@@ -1026,6 +1802,8 @@
           <w:tcPr>
             <w:cnfStyle w:val="001000000000" w:firstRow="0" w:lastRow="0" w:firstColumn="1" w:lastColumn="0" w:oddVBand="0" w:evenVBand="0" w:oddHBand="0" w:evenHBand="0" w:firstRowFirstColumn="0" w:firstRowLastColumn="0" w:lastRowFirstColumn="0" w:lastRowLastColumn="0"/>
             <w:tcW w:w="2605" w:type="dxa"/>
+            <w:shd w:val="clear" w:color="auto" w:fill="1F3864" w:themeFill="accent1" w:themeFillShade="80"/>
+            <w:vAlign w:val="center"/>
           </w:tcPr>
           <w:p>
             <w:pPr>
@@ -1059,17 +1837,20 @@
         <w:tc>
           <w:tcPr>
             <w:tcW w:w="1620" w:type="dxa"/>
+            <w:vAlign w:val="center"/>
           </w:tcPr>
           <w:p>
             <w:pPr>
               <w:cnfStyle w:val="000000000000" w:firstRow="0" w:lastRow="0" w:firstColumn="0" w:lastColumn="0" w:oddVBand="0" w:evenVBand="0" w:oddHBand="0" w:evenHBand="0" w:firstRowFirstColumn="0" w:firstRowLastColumn="0" w:lastRowFirstColumn="0" w:lastRowLastColumn="0"/>
               <w:rPr>
-                <w:szCs w:val="24"/>
-                <w:lang w:val="en-GB"/>
-              </w:rPr>
-            </w:pPr>
-            <w:r>
-              <w:rPr>
+                <w:rFonts w:ascii="Arial Narrow" w:hAnsi="Arial Narrow"/>
+                <w:szCs w:val="24"/>
+                <w:lang w:val="en-GB"/>
+              </w:rPr>
+            </w:pPr>
+            <w:r>
+              <w:rPr>
+                <w:rFonts w:ascii="Arial Narrow" w:hAnsi="Arial Narrow"/>
                 <w:szCs w:val="24"/>
                 <w:lang w:val="en-GB"/>
               </w:rPr>
@@ -1080,12 +1861,14 @@
             <w:pPr>
               <w:cnfStyle w:val="000000000000" w:firstRow="0" w:lastRow="0" w:firstColumn="0" w:lastColumn="0" w:oddVBand="0" w:evenVBand="0" w:oddHBand="0" w:evenHBand="0" w:firstRowFirstColumn="0" w:firstRowLastColumn="0" w:lastRowFirstColumn="0" w:lastRowLastColumn="0"/>
               <w:rPr>
-                <w:szCs w:val="24"/>
-                <w:lang w:val="en-GB"/>
-              </w:rPr>
-            </w:pPr>
-            <w:r>
-              <w:rPr>
+                <w:rFonts w:ascii="Arial Narrow" w:hAnsi="Arial Narrow"/>
+                <w:szCs w:val="24"/>
+                <w:lang w:val="en-GB"/>
+              </w:rPr>
+            </w:pPr>
+            <w:r>
+              <w:rPr>
+                <w:rFonts w:ascii="Arial Narrow" w:hAnsi="Arial Narrow"/>
                 <w:szCs w:val="24"/>
                 <w:lang w:val="en-GB"/>
               </w:rPr>
@@ -1096,18 +1879,23 @@
         <w:tc>
           <w:tcPr>
             <w:tcW w:w="1170" w:type="dxa"/>
+            <w:vAlign w:val="center"/>
           </w:tcPr>
           <w:p>
             <w:pPr>
               <w:jc w:val="right"/>
               <w:cnfStyle w:val="000000000000" w:firstRow="0" w:lastRow="0" w:firstColumn="0" w:lastColumn="0" w:oddVBand="0" w:evenVBand="0" w:oddHBand="0" w:evenHBand="0" w:firstRowFirstColumn="0" w:firstRowLastColumn="0" w:lastRowFirstColumn="0" w:lastRowLastColumn="0"/>
               <w:rPr>
-                <w:szCs w:val="24"/>
-                <w:lang w:val="en-GB"/>
-              </w:rPr>
-            </w:pPr>
-            <w:r>
-              <w:rPr>
+                <w:rFonts w:ascii="Arial Narrow" w:hAnsi="Arial Narrow"/>
+                <w:color w:val="222A35" w:themeColor="text2" w:themeShade="80"/>
+                <w:szCs w:val="24"/>
+                <w:lang w:val="en-GB"/>
+              </w:rPr>
+            </w:pPr>
+            <w:r>
+              <w:rPr>
+                <w:rFonts w:ascii="Arial Narrow" w:hAnsi="Arial Narrow"/>
+                <w:color w:val="222A35" w:themeColor="text2" w:themeShade="80"/>
                 <w:szCs w:val="24"/>
                 <w:lang w:val="en-GB"/>
               </w:rPr>
@@ -1118,18 +1906,23 @@
         <w:tc>
           <w:tcPr>
             <w:tcW w:w="1350" w:type="dxa"/>
+            <w:vAlign w:val="center"/>
           </w:tcPr>
           <w:p>
             <w:pPr>
               <w:jc w:val="right"/>
               <w:cnfStyle w:val="000000000000" w:firstRow="0" w:lastRow="0" w:firstColumn="0" w:lastColumn="0" w:oddVBand="0" w:evenVBand="0" w:oddHBand="0" w:evenHBand="0" w:firstRowFirstColumn="0" w:firstRowLastColumn="0" w:lastRowFirstColumn="0" w:lastRowLastColumn="0"/>
               <w:rPr>
-                <w:szCs w:val="24"/>
-                <w:lang w:val="en-GB"/>
-              </w:rPr>
-            </w:pPr>
-            <w:r>
-              <w:rPr>
+                <w:rFonts w:ascii="Arial Narrow" w:hAnsi="Arial Narrow"/>
+                <w:color w:val="222A35" w:themeColor="text2" w:themeShade="80"/>
+                <w:szCs w:val="24"/>
+                <w:lang w:val="en-GB"/>
+              </w:rPr>
+            </w:pPr>
+            <w:r>
+              <w:rPr>
+                <w:rFonts w:ascii="Arial Narrow" w:hAnsi="Arial Narrow"/>
+                <w:color w:val="222A35" w:themeColor="text2" w:themeShade="80"/>
                 <w:szCs w:val="24"/>
                 <w:lang w:val="en-GB"/>
               </w:rPr>
@@ -1137,6 +1930,8 @@
             </w:r>
             <w:r>
               <w:rPr>
+                <w:rFonts w:ascii="Arial Narrow" w:hAnsi="Arial Narrow"/>
+                <w:color w:val="222A35" w:themeColor="text2" w:themeShade="80"/>
                 <w:szCs w:val="24"/>
                 <w:lang w:val="en-GB"/>
               </w:rPr>
@@ -1147,18 +1942,23 @@
         <w:tc>
           <w:tcPr>
             <w:tcW w:w="1170" w:type="dxa"/>
+            <w:vAlign w:val="center"/>
           </w:tcPr>
           <w:p>
             <w:pPr>
               <w:jc w:val="right"/>
               <w:cnfStyle w:val="000000000000" w:firstRow="0" w:lastRow="0" w:firstColumn="0" w:lastColumn="0" w:oddVBand="0" w:evenVBand="0" w:oddHBand="0" w:evenHBand="0" w:firstRowFirstColumn="0" w:firstRowLastColumn="0" w:lastRowFirstColumn="0" w:lastRowLastColumn="0"/>
               <w:rPr>
-                <w:szCs w:val="24"/>
-                <w:lang w:val="en-GB"/>
-              </w:rPr>
-            </w:pPr>
-            <w:r>
-              <w:rPr>
+                <w:rFonts w:ascii="Arial Narrow" w:hAnsi="Arial Narrow"/>
+                <w:color w:val="222A35" w:themeColor="text2" w:themeShade="80"/>
+                <w:szCs w:val="24"/>
+                <w:lang w:val="en-GB"/>
+              </w:rPr>
+            </w:pPr>
+            <w:r>
+              <w:rPr>
+                <w:rFonts w:ascii="Arial Narrow" w:hAnsi="Arial Narrow"/>
+                <w:color w:val="222A35" w:themeColor="text2" w:themeShade="80"/>
                 <w:szCs w:val="24"/>
                 <w:lang w:val="en-GB"/>
               </w:rPr>
@@ -1169,18 +1969,23 @@
         <w:tc>
           <w:tcPr>
             <w:tcW w:w="1435" w:type="dxa"/>
+            <w:vAlign w:val="center"/>
           </w:tcPr>
           <w:p>
             <w:pPr>
               <w:jc w:val="right"/>
               <w:cnfStyle w:val="000000000000" w:firstRow="0" w:lastRow="0" w:firstColumn="0" w:lastColumn="0" w:oddVBand="0" w:evenVBand="0" w:oddHBand="0" w:evenHBand="0" w:firstRowFirstColumn="0" w:firstRowLastColumn="0" w:lastRowFirstColumn="0" w:lastRowLastColumn="0"/>
               <w:rPr>
-                <w:szCs w:val="24"/>
-                <w:lang w:val="en-GB"/>
-              </w:rPr>
-            </w:pPr>
-            <w:r>
-              <w:rPr>
+                <w:rFonts w:ascii="Arial Narrow" w:hAnsi="Arial Narrow"/>
+                <w:color w:val="222A35" w:themeColor="text2" w:themeShade="80"/>
+                <w:szCs w:val="24"/>
+                <w:lang w:val="en-GB"/>
+              </w:rPr>
+            </w:pPr>
+            <w:r>
+              <w:rPr>
+                <w:rFonts w:ascii="Arial Narrow" w:hAnsi="Arial Narrow"/>
+                <w:color w:val="222A35" w:themeColor="text2" w:themeShade="80"/>
                 <w:szCs w:val="24"/>
                 <w:lang w:val="en-GB"/>
               </w:rPr>
@@ -1197,6 +2002,8 @@
           <w:tcPr>
             <w:cnfStyle w:val="001000000000" w:firstRow="0" w:lastRow="0" w:firstColumn="1" w:lastColumn="0" w:oddVBand="0" w:evenVBand="0" w:oddHBand="0" w:evenHBand="0" w:firstRowFirstColumn="0" w:firstRowLastColumn="0" w:lastRowFirstColumn="0" w:lastRowLastColumn="0"/>
             <w:tcW w:w="2605" w:type="dxa"/>
+            <w:shd w:val="clear" w:color="auto" w:fill="1F3864" w:themeFill="accent1" w:themeFillShade="80"/>
+            <w:vAlign w:val="center"/>
           </w:tcPr>
           <w:p>
             <w:pPr>
@@ -1230,17 +2037,21 @@
         <w:tc>
           <w:tcPr>
             <w:tcW w:w="1620" w:type="dxa"/>
+            <w:shd w:val="clear" w:color="auto" w:fill="DEEAF6" w:themeFill="accent5" w:themeFillTint="33"/>
+            <w:vAlign w:val="center"/>
           </w:tcPr>
           <w:p>
             <w:pPr>
               <w:cnfStyle w:val="000000100000" w:firstRow="0" w:lastRow="0" w:firstColumn="0" w:lastColumn="0" w:oddVBand="0" w:evenVBand="0" w:oddHBand="1" w:evenHBand="0" w:firstRowFirstColumn="0" w:firstRowLastColumn="0" w:lastRowFirstColumn="0" w:lastRowLastColumn="0"/>
               <w:rPr>
-                <w:szCs w:val="24"/>
-                <w:lang w:val="en-GB"/>
-              </w:rPr>
-            </w:pPr>
-            <w:r>
-              <w:rPr>
+                <w:rFonts w:ascii="Arial Narrow" w:hAnsi="Arial Narrow"/>
+                <w:szCs w:val="24"/>
+                <w:lang w:val="en-GB"/>
+              </w:rPr>
+            </w:pPr>
+            <w:r>
+              <w:rPr>
+                <w:rFonts w:ascii="Arial Narrow" w:hAnsi="Arial Narrow"/>
                 <w:szCs w:val="24"/>
                 <w:lang w:val="en-GB"/>
               </w:rPr>
@@ -1251,12 +2062,14 @@
             <w:pPr>
               <w:cnfStyle w:val="000000100000" w:firstRow="0" w:lastRow="0" w:firstColumn="0" w:lastColumn="0" w:oddVBand="0" w:evenVBand="0" w:oddHBand="1" w:evenHBand="0" w:firstRowFirstColumn="0" w:firstRowLastColumn="0" w:lastRowFirstColumn="0" w:lastRowLastColumn="0"/>
               <w:rPr>
-                <w:szCs w:val="24"/>
-                <w:lang w:val="en-GB"/>
-              </w:rPr>
-            </w:pPr>
-            <w:r>
-              <w:rPr>
+                <w:rFonts w:ascii="Arial Narrow" w:hAnsi="Arial Narrow"/>
+                <w:szCs w:val="24"/>
+                <w:lang w:val="en-GB"/>
+              </w:rPr>
+            </w:pPr>
+            <w:r>
+              <w:rPr>
+                <w:rFonts w:ascii="Arial Narrow" w:hAnsi="Arial Narrow"/>
                 <w:szCs w:val="24"/>
                 <w:lang w:val="en-GB"/>
               </w:rPr>
@@ -1267,18 +2080,24 @@
         <w:tc>
           <w:tcPr>
             <w:tcW w:w="1170" w:type="dxa"/>
+            <w:shd w:val="clear" w:color="auto" w:fill="DEEAF6" w:themeFill="accent5" w:themeFillTint="33"/>
+            <w:vAlign w:val="center"/>
           </w:tcPr>
           <w:p>
             <w:pPr>
               <w:jc w:val="right"/>
               <w:cnfStyle w:val="000000100000" w:firstRow="0" w:lastRow="0" w:firstColumn="0" w:lastColumn="0" w:oddVBand="0" w:evenVBand="0" w:oddHBand="1" w:evenHBand="0" w:firstRowFirstColumn="0" w:firstRowLastColumn="0" w:lastRowFirstColumn="0" w:lastRowLastColumn="0"/>
               <w:rPr>
-                <w:szCs w:val="24"/>
-                <w:lang w:val="en-GB"/>
-              </w:rPr>
-            </w:pPr>
-            <w:r>
-              <w:rPr>
+                <w:rFonts w:ascii="Arial Narrow" w:hAnsi="Arial Narrow"/>
+                <w:color w:val="222A35" w:themeColor="text2" w:themeShade="80"/>
+                <w:szCs w:val="24"/>
+                <w:lang w:val="en-GB"/>
+              </w:rPr>
+            </w:pPr>
+            <w:r>
+              <w:rPr>
+                <w:rFonts w:ascii="Arial Narrow" w:hAnsi="Arial Narrow"/>
+                <w:color w:val="222A35" w:themeColor="text2" w:themeShade="80"/>
                 <w:szCs w:val="24"/>
                 <w:lang w:val="en-GB"/>
               </w:rPr>
@@ -1289,18 +2108,24 @@
         <w:tc>
           <w:tcPr>
             <w:tcW w:w="1350" w:type="dxa"/>
+            <w:shd w:val="clear" w:color="auto" w:fill="DEEAF6" w:themeFill="accent5" w:themeFillTint="33"/>
+            <w:vAlign w:val="center"/>
           </w:tcPr>
           <w:p>
             <w:pPr>
               <w:jc w:val="right"/>
               <w:cnfStyle w:val="000000100000" w:firstRow="0" w:lastRow="0" w:firstColumn="0" w:lastColumn="0" w:oddVBand="0" w:evenVBand="0" w:oddHBand="1" w:evenHBand="0" w:firstRowFirstColumn="0" w:firstRowLastColumn="0" w:lastRowFirstColumn="0" w:lastRowLastColumn="0"/>
               <w:rPr>
-                <w:szCs w:val="24"/>
-                <w:lang w:val="en-GB"/>
-              </w:rPr>
-            </w:pPr>
-            <w:r>
-              <w:rPr>
+                <w:rFonts w:ascii="Arial Narrow" w:hAnsi="Arial Narrow"/>
+                <w:color w:val="222A35" w:themeColor="text2" w:themeShade="80"/>
+                <w:szCs w:val="24"/>
+                <w:lang w:val="en-GB"/>
+              </w:rPr>
+            </w:pPr>
+            <w:r>
+              <w:rPr>
+                <w:rFonts w:ascii="Arial Narrow" w:hAnsi="Arial Narrow"/>
+                <w:color w:val="222A35" w:themeColor="text2" w:themeShade="80"/>
                 <w:szCs w:val="24"/>
                 <w:lang w:val="en-GB"/>
               </w:rPr>
@@ -1311,18 +2136,24 @@
         <w:tc>
           <w:tcPr>
             <w:tcW w:w="1170" w:type="dxa"/>
+            <w:shd w:val="clear" w:color="auto" w:fill="DEEAF6" w:themeFill="accent5" w:themeFillTint="33"/>
+            <w:vAlign w:val="center"/>
           </w:tcPr>
           <w:p>
             <w:pPr>
               <w:jc w:val="right"/>
               <w:cnfStyle w:val="000000100000" w:firstRow="0" w:lastRow="0" w:firstColumn="0" w:lastColumn="0" w:oddVBand="0" w:evenVBand="0" w:oddHBand="1" w:evenHBand="0" w:firstRowFirstColumn="0" w:firstRowLastColumn="0" w:lastRowFirstColumn="0" w:lastRowLastColumn="0"/>
               <w:rPr>
-                <w:szCs w:val="24"/>
-                <w:lang w:val="en-GB"/>
-              </w:rPr>
-            </w:pPr>
-            <w:r>
-              <w:rPr>
+                <w:rFonts w:ascii="Arial Narrow" w:hAnsi="Arial Narrow"/>
+                <w:color w:val="222A35" w:themeColor="text2" w:themeShade="80"/>
+                <w:szCs w:val="24"/>
+                <w:lang w:val="en-GB"/>
+              </w:rPr>
+            </w:pPr>
+            <w:r>
+              <w:rPr>
+                <w:rFonts w:ascii="Arial Narrow" w:hAnsi="Arial Narrow"/>
+                <w:color w:val="222A35" w:themeColor="text2" w:themeShade="80"/>
                 <w:szCs w:val="24"/>
                 <w:lang w:val="en-GB"/>
               </w:rPr>
@@ -1333,18 +2164,24 @@
         <w:tc>
           <w:tcPr>
             <w:tcW w:w="1435" w:type="dxa"/>
+            <w:shd w:val="clear" w:color="auto" w:fill="DEEAF6" w:themeFill="accent5" w:themeFillTint="33"/>
+            <w:vAlign w:val="center"/>
           </w:tcPr>
           <w:p>
             <w:pPr>
               <w:jc w:val="right"/>
               <w:cnfStyle w:val="000000100000" w:firstRow="0" w:lastRow="0" w:firstColumn="0" w:lastColumn="0" w:oddVBand="0" w:evenVBand="0" w:oddHBand="1" w:evenHBand="0" w:firstRowFirstColumn="0" w:firstRowLastColumn="0" w:lastRowFirstColumn="0" w:lastRowLastColumn="0"/>
               <w:rPr>
-                <w:szCs w:val="24"/>
-                <w:lang w:val="en-GB"/>
-              </w:rPr>
-            </w:pPr>
-            <w:r>
-              <w:rPr>
+                <w:rFonts w:ascii="Arial Narrow" w:hAnsi="Arial Narrow"/>
+                <w:color w:val="222A35" w:themeColor="text2" w:themeShade="80"/>
+                <w:szCs w:val="24"/>
+                <w:lang w:val="en-GB"/>
+              </w:rPr>
+            </w:pPr>
+            <w:r>
+              <w:rPr>
+                <w:rFonts w:ascii="Arial Narrow" w:hAnsi="Arial Narrow"/>
+                <w:color w:val="222A35" w:themeColor="text2" w:themeShade="80"/>
                 <w:szCs w:val="24"/>
                 <w:lang w:val="en-GB"/>
               </w:rPr>
@@ -1352,6 +2189,8 @@
             </w:r>
             <w:r>
               <w:rPr>
+                <w:rFonts w:ascii="Arial Narrow" w:hAnsi="Arial Narrow"/>
+                <w:color w:val="222A35" w:themeColor="text2" w:themeShade="80"/>
                 <w:szCs w:val="24"/>
                 <w:lang w:val="en-GB"/>
               </w:rPr>
@@ -1365,6 +2204,8 @@
           <w:tcPr>
             <w:cnfStyle w:val="001000000000" w:firstRow="0" w:lastRow="0" w:firstColumn="1" w:lastColumn="0" w:oddVBand="0" w:evenVBand="0" w:oddHBand="0" w:evenHBand="0" w:firstRowFirstColumn="0" w:firstRowLastColumn="0" w:lastRowFirstColumn="0" w:lastRowLastColumn="0"/>
             <w:tcW w:w="2605" w:type="dxa"/>
+            <w:shd w:val="clear" w:color="auto" w:fill="1F3864" w:themeFill="accent1" w:themeFillShade="80"/>
+            <w:vAlign w:val="center"/>
           </w:tcPr>
           <w:p>
             <w:pPr>
@@ -1398,17 +2239,20 @@
         <w:tc>
           <w:tcPr>
             <w:tcW w:w="1620" w:type="dxa"/>
+            <w:vAlign w:val="center"/>
           </w:tcPr>
           <w:p>
             <w:pPr>
               <w:cnfStyle w:val="000000000000" w:firstRow="0" w:lastRow="0" w:firstColumn="0" w:lastColumn="0" w:oddVBand="0" w:evenVBand="0" w:oddHBand="0" w:evenHBand="0" w:firstRowFirstColumn="0" w:firstRowLastColumn="0" w:lastRowFirstColumn="0" w:lastRowLastColumn="0"/>
               <w:rPr>
-                <w:szCs w:val="24"/>
-                <w:lang w:val="en-GB"/>
-              </w:rPr>
-            </w:pPr>
-            <w:r>
-              <w:rPr>
+                <w:rFonts w:ascii="Arial Narrow" w:hAnsi="Arial Narrow"/>
+                <w:szCs w:val="24"/>
+                <w:lang w:val="en-GB"/>
+              </w:rPr>
+            </w:pPr>
+            <w:r>
+              <w:rPr>
+                <w:rFonts w:ascii="Arial Narrow" w:hAnsi="Arial Narrow"/>
                 <w:szCs w:val="24"/>
                 <w:lang w:val="en-GB"/>
               </w:rPr>
@@ -1419,12 +2263,14 @@
             <w:pPr>
               <w:cnfStyle w:val="000000000000" w:firstRow="0" w:lastRow="0" w:firstColumn="0" w:lastColumn="0" w:oddVBand="0" w:evenVBand="0" w:oddHBand="0" w:evenHBand="0" w:firstRowFirstColumn="0" w:firstRowLastColumn="0" w:lastRowFirstColumn="0" w:lastRowLastColumn="0"/>
               <w:rPr>
-                <w:szCs w:val="24"/>
-                <w:lang w:val="en-GB"/>
-              </w:rPr>
-            </w:pPr>
-            <w:r>
-              <w:rPr>
+                <w:rFonts w:ascii="Arial Narrow" w:hAnsi="Arial Narrow"/>
+                <w:szCs w:val="24"/>
+                <w:lang w:val="en-GB"/>
+              </w:rPr>
+            </w:pPr>
+            <w:r>
+              <w:rPr>
+                <w:rFonts w:ascii="Arial Narrow" w:hAnsi="Arial Narrow"/>
                 <w:szCs w:val="24"/>
                 <w:lang w:val="en-GB"/>
               </w:rPr>
@@ -1435,18 +2281,23 @@
         <w:tc>
           <w:tcPr>
             <w:tcW w:w="1170" w:type="dxa"/>
+            <w:vAlign w:val="center"/>
           </w:tcPr>
           <w:p>
             <w:pPr>
               <w:jc w:val="right"/>
               <w:cnfStyle w:val="000000000000" w:firstRow="0" w:lastRow="0" w:firstColumn="0" w:lastColumn="0" w:oddVBand="0" w:evenVBand="0" w:oddHBand="0" w:evenHBand="0" w:firstRowFirstColumn="0" w:firstRowLastColumn="0" w:lastRowFirstColumn="0" w:lastRowLastColumn="0"/>
               <w:rPr>
-                <w:szCs w:val="24"/>
-                <w:lang w:val="en-GB"/>
-              </w:rPr>
-            </w:pPr>
-            <w:r>
-              <w:rPr>
+                <w:rFonts w:ascii="Arial Narrow" w:hAnsi="Arial Narrow"/>
+                <w:color w:val="222A35" w:themeColor="text2" w:themeShade="80"/>
+                <w:szCs w:val="24"/>
+                <w:lang w:val="en-GB"/>
+              </w:rPr>
+            </w:pPr>
+            <w:r>
+              <w:rPr>
+                <w:rFonts w:ascii="Arial Narrow" w:hAnsi="Arial Narrow"/>
+                <w:color w:val="222A35" w:themeColor="text2" w:themeShade="80"/>
                 <w:szCs w:val="24"/>
                 <w:lang w:val="en-GB"/>
               </w:rPr>
@@ -1457,18 +2308,23 @@
         <w:tc>
           <w:tcPr>
             <w:tcW w:w="1350" w:type="dxa"/>
+            <w:vAlign w:val="center"/>
           </w:tcPr>
           <w:p>
             <w:pPr>
               <w:jc w:val="right"/>
               <w:cnfStyle w:val="000000000000" w:firstRow="0" w:lastRow="0" w:firstColumn="0" w:lastColumn="0" w:oddVBand="0" w:evenVBand="0" w:oddHBand="0" w:evenHBand="0" w:firstRowFirstColumn="0" w:firstRowLastColumn="0" w:lastRowFirstColumn="0" w:lastRowLastColumn="0"/>
               <w:rPr>
-                <w:szCs w:val="24"/>
-                <w:lang w:val="en-GB"/>
-              </w:rPr>
-            </w:pPr>
-            <w:r>
-              <w:rPr>
+                <w:rFonts w:ascii="Arial Narrow" w:hAnsi="Arial Narrow"/>
+                <w:color w:val="222A35" w:themeColor="text2" w:themeShade="80"/>
+                <w:szCs w:val="24"/>
+                <w:lang w:val="en-GB"/>
+              </w:rPr>
+            </w:pPr>
+            <w:r>
+              <w:rPr>
+                <w:rFonts w:ascii="Arial Narrow" w:hAnsi="Arial Narrow"/>
+                <w:color w:val="222A35" w:themeColor="text2" w:themeShade="80"/>
                 <w:szCs w:val="24"/>
                 <w:lang w:val="en-GB"/>
               </w:rPr>
@@ -1479,18 +2335,23 @@
         <w:tc>
           <w:tcPr>
             <w:tcW w:w="1170" w:type="dxa"/>
+            <w:vAlign w:val="center"/>
           </w:tcPr>
           <w:p>
             <w:pPr>
               <w:jc w:val="right"/>
               <w:cnfStyle w:val="000000000000" w:firstRow="0" w:lastRow="0" w:firstColumn="0" w:lastColumn="0" w:oddVBand="0" w:evenVBand="0" w:oddHBand="0" w:evenHBand="0" w:firstRowFirstColumn="0" w:firstRowLastColumn="0" w:lastRowFirstColumn="0" w:lastRowLastColumn="0"/>
               <w:rPr>
-                <w:szCs w:val="24"/>
-                <w:lang w:val="en-GB"/>
-              </w:rPr>
-            </w:pPr>
-            <w:r>
-              <w:rPr>
+                <w:rFonts w:ascii="Arial Narrow" w:hAnsi="Arial Narrow"/>
+                <w:color w:val="222A35" w:themeColor="text2" w:themeShade="80"/>
+                <w:szCs w:val="24"/>
+                <w:lang w:val="en-GB"/>
+              </w:rPr>
+            </w:pPr>
+            <w:r>
+              <w:rPr>
+                <w:rFonts w:ascii="Arial Narrow" w:hAnsi="Arial Narrow"/>
+                <w:color w:val="222A35" w:themeColor="text2" w:themeShade="80"/>
                 <w:szCs w:val="24"/>
                 <w:lang w:val="en-GB"/>
               </w:rPr>
@@ -1501,18 +2362,23 @@
         <w:tc>
           <w:tcPr>
             <w:tcW w:w="1435" w:type="dxa"/>
+            <w:vAlign w:val="center"/>
           </w:tcPr>
           <w:p>
             <w:pPr>
               <w:jc w:val="right"/>
               <w:cnfStyle w:val="000000000000" w:firstRow="0" w:lastRow="0" w:firstColumn="0" w:lastColumn="0" w:oddVBand="0" w:evenVBand="0" w:oddHBand="0" w:evenHBand="0" w:firstRowFirstColumn="0" w:firstRowLastColumn="0" w:lastRowFirstColumn="0" w:lastRowLastColumn="0"/>
               <w:rPr>
-                <w:szCs w:val="24"/>
-                <w:lang w:val="en-GB"/>
-              </w:rPr>
-            </w:pPr>
-            <w:r>
-              <w:rPr>
+                <w:rFonts w:ascii="Arial Narrow" w:hAnsi="Arial Narrow"/>
+                <w:color w:val="222A35" w:themeColor="text2" w:themeShade="80"/>
+                <w:szCs w:val="24"/>
+                <w:lang w:val="en-GB"/>
+              </w:rPr>
+            </w:pPr>
+            <w:r>
+              <w:rPr>
+                <w:rFonts w:ascii="Arial Narrow" w:hAnsi="Arial Narrow"/>
+                <w:color w:val="222A35" w:themeColor="text2" w:themeShade="80"/>
                 <w:szCs w:val="24"/>
                 <w:lang w:val="en-GB"/>
               </w:rPr>
@@ -1520,6 +2386,8 @@
             </w:r>
             <w:r>
               <w:rPr>
+                <w:rFonts w:ascii="Arial Narrow" w:hAnsi="Arial Narrow"/>
+                <w:color w:val="222A35" w:themeColor="text2" w:themeShade="80"/>
                 <w:szCs w:val="24"/>
                 <w:lang w:val="en-GB"/>
               </w:rPr>
@@ -1536,6 +2404,8 @@
           <w:tcPr>
             <w:cnfStyle w:val="001000000000" w:firstRow="0" w:lastRow="0" w:firstColumn="1" w:lastColumn="0" w:oddVBand="0" w:evenVBand="0" w:oddHBand="0" w:evenHBand="0" w:firstRowFirstColumn="0" w:firstRowLastColumn="0" w:lastRowFirstColumn="0" w:lastRowLastColumn="0"/>
             <w:tcW w:w="2605" w:type="dxa"/>
+            <w:shd w:val="clear" w:color="auto" w:fill="1F3864" w:themeFill="accent1" w:themeFillShade="80"/>
+            <w:vAlign w:val="center"/>
           </w:tcPr>
           <w:p>
             <w:pPr>
@@ -1569,17 +2439,21 @@
         <w:tc>
           <w:tcPr>
             <w:tcW w:w="1620" w:type="dxa"/>
+            <w:shd w:val="clear" w:color="auto" w:fill="DEEAF6" w:themeFill="accent5" w:themeFillTint="33"/>
+            <w:vAlign w:val="center"/>
           </w:tcPr>
           <w:p>
             <w:pPr>
               <w:cnfStyle w:val="000000100000" w:firstRow="0" w:lastRow="0" w:firstColumn="0" w:lastColumn="0" w:oddVBand="0" w:evenVBand="0" w:oddHBand="1" w:evenHBand="0" w:firstRowFirstColumn="0" w:firstRowLastColumn="0" w:lastRowFirstColumn="0" w:lastRowLastColumn="0"/>
               <w:rPr>
-                <w:szCs w:val="24"/>
-                <w:lang w:val="en-GB"/>
-              </w:rPr>
-            </w:pPr>
-            <w:r>
-              <w:rPr>
+                <w:rFonts w:ascii="Arial Narrow" w:hAnsi="Arial Narrow"/>
+                <w:szCs w:val="24"/>
+                <w:lang w:val="en-GB"/>
+              </w:rPr>
+            </w:pPr>
+            <w:r>
+              <w:rPr>
+                <w:rFonts w:ascii="Arial Narrow" w:hAnsi="Arial Narrow"/>
                 <w:szCs w:val="24"/>
                 <w:lang w:val="en-GB"/>
               </w:rPr>
@@ -1590,12 +2464,14 @@
             <w:pPr>
               <w:cnfStyle w:val="000000100000" w:firstRow="0" w:lastRow="0" w:firstColumn="0" w:lastColumn="0" w:oddVBand="0" w:evenVBand="0" w:oddHBand="1" w:evenHBand="0" w:firstRowFirstColumn="0" w:firstRowLastColumn="0" w:lastRowFirstColumn="0" w:lastRowLastColumn="0"/>
               <w:rPr>
-                <w:szCs w:val="24"/>
-                <w:lang w:val="en-GB"/>
-              </w:rPr>
-            </w:pPr>
-            <w:r>
-              <w:rPr>
+                <w:rFonts w:ascii="Arial Narrow" w:hAnsi="Arial Narrow"/>
+                <w:szCs w:val="24"/>
+                <w:lang w:val="en-GB"/>
+              </w:rPr>
+            </w:pPr>
+            <w:r>
+              <w:rPr>
+                <w:rFonts w:ascii="Arial Narrow" w:hAnsi="Arial Narrow"/>
                 <w:szCs w:val="24"/>
                 <w:lang w:val="en-GB"/>
               </w:rPr>
@@ -1606,18 +2482,24 @@
         <w:tc>
           <w:tcPr>
             <w:tcW w:w="1170" w:type="dxa"/>
+            <w:shd w:val="clear" w:color="auto" w:fill="DEEAF6" w:themeFill="accent5" w:themeFillTint="33"/>
+            <w:vAlign w:val="center"/>
           </w:tcPr>
           <w:p>
             <w:pPr>
               <w:jc w:val="right"/>
               <w:cnfStyle w:val="000000100000" w:firstRow="0" w:lastRow="0" w:firstColumn="0" w:lastColumn="0" w:oddVBand="0" w:evenVBand="0" w:oddHBand="1" w:evenHBand="0" w:firstRowFirstColumn="0" w:firstRowLastColumn="0" w:lastRowFirstColumn="0" w:lastRowLastColumn="0"/>
               <w:rPr>
-                <w:szCs w:val="24"/>
-                <w:lang w:val="en-GB"/>
-              </w:rPr>
-            </w:pPr>
-            <w:r>
-              <w:rPr>
+                <w:rFonts w:ascii="Arial Narrow" w:hAnsi="Arial Narrow"/>
+                <w:color w:val="222A35" w:themeColor="text2" w:themeShade="80"/>
+                <w:szCs w:val="24"/>
+                <w:lang w:val="en-GB"/>
+              </w:rPr>
+            </w:pPr>
+            <w:r>
+              <w:rPr>
+                <w:rFonts w:ascii="Arial Narrow" w:hAnsi="Arial Narrow"/>
+                <w:color w:val="222A35" w:themeColor="text2" w:themeShade="80"/>
                 <w:szCs w:val="24"/>
                 <w:lang w:val="en-GB"/>
               </w:rPr>
@@ -1628,18 +2510,24 @@
         <w:tc>
           <w:tcPr>
             <w:tcW w:w="1350" w:type="dxa"/>
+            <w:shd w:val="clear" w:color="auto" w:fill="DEEAF6" w:themeFill="accent5" w:themeFillTint="33"/>
+            <w:vAlign w:val="center"/>
           </w:tcPr>
           <w:p>
             <w:pPr>
               <w:jc w:val="right"/>
               <w:cnfStyle w:val="000000100000" w:firstRow="0" w:lastRow="0" w:firstColumn="0" w:lastColumn="0" w:oddVBand="0" w:evenVBand="0" w:oddHBand="1" w:evenHBand="0" w:firstRowFirstColumn="0" w:firstRowLastColumn="0" w:lastRowFirstColumn="0" w:lastRowLastColumn="0"/>
               <w:rPr>
-                <w:szCs w:val="24"/>
-                <w:lang w:val="en-GB"/>
-              </w:rPr>
-            </w:pPr>
-            <w:r>
-              <w:rPr>
+                <w:rFonts w:ascii="Arial Narrow" w:hAnsi="Arial Narrow"/>
+                <w:color w:val="222A35" w:themeColor="text2" w:themeShade="80"/>
+                <w:szCs w:val="24"/>
+                <w:lang w:val="en-GB"/>
+              </w:rPr>
+            </w:pPr>
+            <w:r>
+              <w:rPr>
+                <w:rFonts w:ascii="Arial Narrow" w:hAnsi="Arial Narrow"/>
+                <w:color w:val="222A35" w:themeColor="text2" w:themeShade="80"/>
                 <w:szCs w:val="24"/>
                 <w:lang w:val="en-GB"/>
               </w:rPr>
@@ -1650,18 +2538,24 @@
         <w:tc>
           <w:tcPr>
             <w:tcW w:w="1170" w:type="dxa"/>
+            <w:shd w:val="clear" w:color="auto" w:fill="DEEAF6" w:themeFill="accent5" w:themeFillTint="33"/>
+            <w:vAlign w:val="center"/>
           </w:tcPr>
           <w:p>
             <w:pPr>
               <w:jc w:val="right"/>
               <w:cnfStyle w:val="000000100000" w:firstRow="0" w:lastRow="0" w:firstColumn="0" w:lastColumn="0" w:oddVBand="0" w:evenVBand="0" w:oddHBand="1" w:evenHBand="0" w:firstRowFirstColumn="0" w:firstRowLastColumn="0" w:lastRowFirstColumn="0" w:lastRowLastColumn="0"/>
               <w:rPr>
-                <w:szCs w:val="24"/>
-                <w:lang w:val="en-GB"/>
-              </w:rPr>
-            </w:pPr>
-            <w:r>
-              <w:rPr>
+                <w:rFonts w:ascii="Arial Narrow" w:hAnsi="Arial Narrow"/>
+                <w:color w:val="222A35" w:themeColor="text2" w:themeShade="80"/>
+                <w:szCs w:val="24"/>
+                <w:lang w:val="en-GB"/>
+              </w:rPr>
+            </w:pPr>
+            <w:r>
+              <w:rPr>
+                <w:rFonts w:ascii="Arial Narrow" w:hAnsi="Arial Narrow"/>
+                <w:color w:val="222A35" w:themeColor="text2" w:themeShade="80"/>
                 <w:szCs w:val="24"/>
                 <w:lang w:val="en-GB"/>
               </w:rPr>
@@ -1672,18 +2566,24 @@
         <w:tc>
           <w:tcPr>
             <w:tcW w:w="1435" w:type="dxa"/>
+            <w:shd w:val="clear" w:color="auto" w:fill="DEEAF6" w:themeFill="accent5" w:themeFillTint="33"/>
+            <w:vAlign w:val="center"/>
           </w:tcPr>
           <w:p>
             <w:pPr>
               <w:jc w:val="right"/>
               <w:cnfStyle w:val="000000100000" w:firstRow="0" w:lastRow="0" w:firstColumn="0" w:lastColumn="0" w:oddVBand="0" w:evenVBand="0" w:oddHBand="1" w:evenHBand="0" w:firstRowFirstColumn="0" w:firstRowLastColumn="0" w:lastRowFirstColumn="0" w:lastRowLastColumn="0"/>
               <w:rPr>
-                <w:szCs w:val="24"/>
-                <w:lang w:val="en-GB"/>
-              </w:rPr>
-            </w:pPr>
-            <w:r>
-              <w:rPr>
+                <w:rFonts w:ascii="Arial Narrow" w:hAnsi="Arial Narrow"/>
+                <w:color w:val="222A35" w:themeColor="text2" w:themeShade="80"/>
+                <w:szCs w:val="24"/>
+                <w:lang w:val="en-GB"/>
+              </w:rPr>
+            </w:pPr>
+            <w:r>
+              <w:rPr>
+                <w:rFonts w:ascii="Arial Narrow" w:hAnsi="Arial Narrow"/>
+                <w:color w:val="222A35" w:themeColor="text2" w:themeShade="80"/>
                 <w:szCs w:val="24"/>
                 <w:lang w:val="en-GB"/>
               </w:rPr>
@@ -1691,6 +2591,8 @@
             </w:r>
             <w:r>
               <w:rPr>
+                <w:rFonts w:ascii="Arial Narrow" w:hAnsi="Arial Narrow"/>
+                <w:color w:val="222A35" w:themeColor="text2" w:themeShade="80"/>
                 <w:szCs w:val="24"/>
                 <w:lang w:val="en-GB"/>
               </w:rPr>
@@ -1721,7 +2623,7 @@
           <w:lang w:val="en-GB"/>
         </w:rPr>
       </w:pPr>
-      <w:bookmarkStart w:id="1" w:name="_Hlk152869458"/>
+      <w:bookmarkStart w:id="2" w:name="_Hlk152869458"/>
       <w:r>
         <w:rPr>
           <w:szCs w:val="24"/>
@@ -1814,7 +2716,7 @@
         <w:t xml:space="preserve"> the project life.</w:t>
       </w:r>
     </w:p>
-    <w:bookmarkEnd w:id="1"/>
+    <w:bookmarkEnd w:id="2"/>
     <w:p>
       <w:pPr>
         <w:pStyle w:val="ListParagraph"/>
@@ -1865,15 +2767,21 @@
     <w:p>
       <w:pPr>
         <w:pStyle w:val="ListParagraph"/>
+        <w:spacing w:after="0"/>
+        <w:ind w:left="1440"/>
         <w:jc w:val="right"/>
         <w:rPr>
-          <w:szCs w:val="24"/>
+          <w:color w:val="7F7F7F" w:themeColor="text1" w:themeTint="80"/>
+          <w:sz w:val="20"/>
+          <w:szCs w:val="20"/>
           <w:lang w:val="en-GB"/>
         </w:rPr>
       </w:pPr>
       <w:r>
         <w:rPr>
-          <w:szCs w:val="24"/>
+          <w:color w:val="7F7F7F" w:themeColor="text1" w:themeTint="80"/>
+          <w:sz w:val="20"/>
+          <w:szCs w:val="20"/>
           <w:lang w:val="en-GB"/>
         </w:rPr>
         <w:t>Amount in ($)</w:t>
@@ -1901,9 +2809,12 @@
             <w:cnfStyle w:val="001000000000" w:firstRow="0" w:lastRow="0" w:firstColumn="1" w:lastColumn="0" w:oddVBand="0" w:evenVBand="0" w:oddHBand="0" w:evenHBand="0" w:firstRowFirstColumn="0" w:firstRowLastColumn="0" w:lastRowFirstColumn="0" w:lastRowLastColumn="0"/>
             <w:tcW w:w="5035" w:type="dxa"/>
             <w:vMerge w:val="restart"/>
-          </w:tcPr>
-          <w:p>
-            <w:pPr>
+            <w:shd w:val="clear" w:color="auto" w:fill="1F3864" w:themeFill="accent1" w:themeFillShade="80"/>
+            <w:vAlign w:val="center"/>
+          </w:tcPr>
+          <w:p>
+            <w:pPr>
+              <w:jc w:val="center"/>
               <w:rPr>
                 <w:szCs w:val="24"/>
                 <w:lang w:val="en-GB"/>
@@ -1922,6 +2833,8 @@
           <w:tcPr>
             <w:tcW w:w="4320" w:type="dxa"/>
             <w:gridSpan w:val="3"/>
+            <w:shd w:val="clear" w:color="auto" w:fill="1F3864" w:themeFill="accent1" w:themeFillShade="80"/>
+            <w:vAlign w:val="center"/>
           </w:tcPr>
           <w:p>
             <w:pPr>
@@ -1954,9 +2867,11 @@
             <w:cnfStyle w:val="001000000000" w:firstRow="0" w:lastRow="0" w:firstColumn="1" w:lastColumn="0" w:oddVBand="0" w:evenVBand="0" w:oddHBand="0" w:evenHBand="0" w:firstRowFirstColumn="0" w:firstRowLastColumn="0" w:lastRowFirstColumn="0" w:lastRowLastColumn="0"/>
             <w:tcW w:w="5035" w:type="dxa"/>
             <w:vMerge/>
-          </w:tcPr>
-          <w:p>
-            <w:pPr>
+            <w:vAlign w:val="center"/>
+          </w:tcPr>
+          <w:p>
+            <w:pPr>
+              <w:jc w:val="center"/>
               <w:rPr>
                 <w:b w:val="0"/>
                 <w:bCs w:val="0"/>
@@ -1969,6 +2884,8 @@
         <w:tc>
           <w:tcPr>
             <w:tcW w:w="1440" w:type="dxa"/>
+            <w:shd w:val="clear" w:color="auto" w:fill="2F5496" w:themeFill="accent1" w:themeFillShade="BF"/>
+            <w:vAlign w:val="center"/>
           </w:tcPr>
           <w:p>
             <w:pPr>
@@ -1977,15 +2894,19 @@
               <w:rPr>
                 <w:b/>
                 <w:bCs/>
-                <w:szCs w:val="24"/>
-                <w:lang w:val="en-GB"/>
-              </w:rPr>
-            </w:pPr>
-            <w:r>
-              <w:rPr>
-                <w:b/>
-                <w:bCs/>
-                <w:szCs w:val="24"/>
+                <w:color w:val="F2F2F2" w:themeColor="background1" w:themeShade="F2"/>
+                <w:sz w:val="20"/>
+                <w:szCs w:val="20"/>
+                <w:lang w:val="en-GB"/>
+              </w:rPr>
+            </w:pPr>
+            <w:r>
+              <w:rPr>
+                <w:b/>
+                <w:bCs/>
+                <w:color w:val="F2F2F2" w:themeColor="background1" w:themeShade="F2"/>
+                <w:sz w:val="20"/>
+                <w:szCs w:val="20"/>
                 <w:lang w:val="en-GB"/>
               </w:rPr>
               <w:t>3</w:t>
@@ -1995,6 +2916,8 @@
         <w:tc>
           <w:tcPr>
             <w:tcW w:w="1440" w:type="dxa"/>
+            <w:shd w:val="clear" w:color="auto" w:fill="2F5496" w:themeFill="accent1" w:themeFillShade="BF"/>
+            <w:vAlign w:val="center"/>
           </w:tcPr>
           <w:p>
             <w:pPr>
@@ -2003,15 +2926,19 @@
               <w:rPr>
                 <w:b/>
                 <w:bCs/>
-                <w:szCs w:val="24"/>
-                <w:lang w:val="en-GB"/>
-              </w:rPr>
-            </w:pPr>
-            <w:r>
-              <w:rPr>
-                <w:b/>
-                <w:bCs/>
-                <w:szCs w:val="24"/>
+                <w:color w:val="F2F2F2" w:themeColor="background1" w:themeShade="F2"/>
+                <w:sz w:val="20"/>
+                <w:szCs w:val="20"/>
+                <w:lang w:val="en-GB"/>
+              </w:rPr>
+            </w:pPr>
+            <w:r>
+              <w:rPr>
+                <w:b/>
+                <w:bCs/>
+                <w:color w:val="F2F2F2" w:themeColor="background1" w:themeShade="F2"/>
+                <w:sz w:val="20"/>
+                <w:szCs w:val="20"/>
                 <w:lang w:val="en-GB"/>
               </w:rPr>
               <w:t>5</w:t>
@@ -2021,6 +2948,8 @@
         <w:tc>
           <w:tcPr>
             <w:tcW w:w="1440" w:type="dxa"/>
+            <w:shd w:val="clear" w:color="auto" w:fill="2F5496" w:themeFill="accent1" w:themeFillShade="BF"/>
+            <w:vAlign w:val="center"/>
           </w:tcPr>
           <w:p>
             <w:pPr>
@@ -2029,15 +2958,19 @@
               <w:rPr>
                 <w:b/>
                 <w:bCs/>
-                <w:szCs w:val="24"/>
-                <w:lang w:val="en-GB"/>
-              </w:rPr>
-            </w:pPr>
-            <w:r>
-              <w:rPr>
-                <w:b/>
-                <w:bCs/>
-                <w:szCs w:val="24"/>
+                <w:color w:val="F2F2F2" w:themeColor="background1" w:themeShade="F2"/>
+                <w:sz w:val="20"/>
+                <w:szCs w:val="20"/>
+                <w:lang w:val="en-GB"/>
+              </w:rPr>
+            </w:pPr>
+            <w:r>
+              <w:rPr>
+                <w:b/>
+                <w:bCs/>
+                <w:color w:val="F2F2F2" w:themeColor="background1" w:themeShade="F2"/>
+                <w:sz w:val="20"/>
+                <w:szCs w:val="20"/>
                 <w:lang w:val="en-GB"/>
               </w:rPr>
               <w:t>7</w:t>
@@ -2050,6 +2983,8 @@
           <w:tcPr>
             <w:cnfStyle w:val="001000000000" w:firstRow="0" w:lastRow="0" w:firstColumn="1" w:lastColumn="0" w:oddVBand="0" w:evenVBand="0" w:oddHBand="0" w:evenHBand="0" w:firstRowFirstColumn="0" w:firstRowLastColumn="0" w:lastRowFirstColumn="0" w:lastRowLastColumn="0"/>
             <w:tcW w:w="5035" w:type="dxa"/>
+            <w:shd w:val="clear" w:color="auto" w:fill="1F3864" w:themeFill="accent1" w:themeFillShade="80"/>
+            <w:vAlign w:val="center"/>
           </w:tcPr>
           <w:p>
             <w:pPr>
@@ -2092,18 +3027,23 @@
         <w:tc>
           <w:tcPr>
             <w:tcW w:w="1440" w:type="dxa"/>
+            <w:vAlign w:val="center"/>
           </w:tcPr>
           <w:p>
             <w:pPr>
               <w:jc w:val="right"/>
               <w:cnfStyle w:val="000000000000" w:firstRow="0" w:lastRow="0" w:firstColumn="0" w:lastColumn="0" w:oddVBand="0" w:evenVBand="0" w:oddHBand="0" w:evenHBand="0" w:firstRowFirstColumn="0" w:firstRowLastColumn="0" w:lastRowFirstColumn="0" w:lastRowLastColumn="0"/>
               <w:rPr>
-                <w:szCs w:val="24"/>
-                <w:lang w:val="en-GB"/>
-              </w:rPr>
-            </w:pPr>
-            <w:r>
-              <w:rPr>
+                <w:rFonts w:ascii="Arial Narrow" w:hAnsi="Arial Narrow"/>
+                <w:color w:val="222A35" w:themeColor="text2" w:themeShade="80"/>
+                <w:szCs w:val="24"/>
+                <w:lang w:val="en-GB"/>
+              </w:rPr>
+            </w:pPr>
+            <w:r>
+              <w:rPr>
+                <w:rFonts w:ascii="Arial Narrow" w:hAnsi="Arial Narrow"/>
+                <w:color w:val="222A35" w:themeColor="text2" w:themeShade="80"/>
                 <w:szCs w:val="24"/>
                 <w:lang w:val="en-GB"/>
               </w:rPr>
@@ -2114,18 +3054,23 @@
         <w:tc>
           <w:tcPr>
             <w:tcW w:w="1440" w:type="dxa"/>
+            <w:vAlign w:val="center"/>
           </w:tcPr>
           <w:p>
             <w:pPr>
               <w:jc w:val="right"/>
               <w:cnfStyle w:val="000000000000" w:firstRow="0" w:lastRow="0" w:firstColumn="0" w:lastColumn="0" w:oddVBand="0" w:evenVBand="0" w:oddHBand="0" w:evenHBand="0" w:firstRowFirstColumn="0" w:firstRowLastColumn="0" w:lastRowFirstColumn="0" w:lastRowLastColumn="0"/>
               <w:rPr>
-                <w:szCs w:val="24"/>
-                <w:lang w:val="en-GB"/>
-              </w:rPr>
-            </w:pPr>
-            <w:r>
-              <w:rPr>
+                <w:rFonts w:ascii="Arial Narrow" w:hAnsi="Arial Narrow"/>
+                <w:color w:val="222A35" w:themeColor="text2" w:themeShade="80"/>
+                <w:szCs w:val="24"/>
+                <w:lang w:val="en-GB"/>
+              </w:rPr>
+            </w:pPr>
+            <w:r>
+              <w:rPr>
+                <w:rFonts w:ascii="Arial Narrow" w:hAnsi="Arial Narrow"/>
+                <w:color w:val="222A35" w:themeColor="text2" w:themeShade="80"/>
                 <w:szCs w:val="24"/>
                 <w:lang w:val="en-GB"/>
               </w:rPr>
@@ -2136,18 +3081,23 @@
         <w:tc>
           <w:tcPr>
             <w:tcW w:w="1440" w:type="dxa"/>
+            <w:vAlign w:val="center"/>
           </w:tcPr>
           <w:p>
             <w:pPr>
               <w:jc w:val="right"/>
               <w:cnfStyle w:val="000000000000" w:firstRow="0" w:lastRow="0" w:firstColumn="0" w:lastColumn="0" w:oddVBand="0" w:evenVBand="0" w:oddHBand="0" w:evenHBand="0" w:firstRowFirstColumn="0" w:firstRowLastColumn="0" w:lastRowFirstColumn="0" w:lastRowLastColumn="0"/>
               <w:rPr>
-                <w:szCs w:val="24"/>
-                <w:lang w:val="en-GB"/>
-              </w:rPr>
-            </w:pPr>
-            <w:r>
-              <w:rPr>
+                <w:rFonts w:ascii="Arial Narrow" w:hAnsi="Arial Narrow"/>
+                <w:color w:val="222A35" w:themeColor="text2" w:themeShade="80"/>
+                <w:szCs w:val="24"/>
+                <w:lang w:val="en-GB"/>
+              </w:rPr>
+            </w:pPr>
+            <w:r>
+              <w:rPr>
+                <w:rFonts w:ascii="Arial Narrow" w:hAnsi="Arial Narrow"/>
+                <w:color w:val="222A35" w:themeColor="text2" w:themeShade="80"/>
                 <w:szCs w:val="24"/>
                 <w:lang w:val="en-GB"/>
               </w:rPr>
@@ -2164,6 +3114,8 @@
           <w:tcPr>
             <w:cnfStyle w:val="001000000000" w:firstRow="0" w:lastRow="0" w:firstColumn="1" w:lastColumn="0" w:oddVBand="0" w:evenVBand="0" w:oddHBand="0" w:evenHBand="0" w:firstRowFirstColumn="0" w:firstRowLastColumn="0" w:lastRowFirstColumn="0" w:lastRowLastColumn="0"/>
             <w:tcW w:w="5035" w:type="dxa"/>
+            <w:shd w:val="clear" w:color="auto" w:fill="1F3864" w:themeFill="accent1" w:themeFillShade="80"/>
+            <w:vAlign w:val="center"/>
           </w:tcPr>
           <w:p>
             <w:pPr>
@@ -2205,14 +3157,16 @@
           <w:p>
             <w:pPr>
               <w:rPr>
-                <w:b w:val="0"/>
-                <w:bCs w:val="0"/>
-                <w:szCs w:val="24"/>
-                <w:lang w:val="en-GB"/>
-              </w:rPr>
-            </w:pPr>
-            <w:r>
-              <w:rPr>
+                <w:rFonts w:ascii="Arial Narrow" w:hAnsi="Arial Narrow"/>
+                <w:b w:val="0"/>
+                <w:bCs w:val="0"/>
+                <w:szCs w:val="24"/>
+                <w:lang w:val="en-GB"/>
+              </w:rPr>
+            </w:pPr>
+            <w:r>
+              <w:rPr>
+                <w:rFonts w:ascii="Arial Narrow" w:hAnsi="Arial Narrow"/>
                 <w:b w:val="0"/>
                 <w:bCs w:val="0"/>
                 <w:szCs w:val="24"/>
@@ -2225,18 +3179,24 @@
         <w:tc>
           <w:tcPr>
             <w:tcW w:w="1440" w:type="dxa"/>
+            <w:shd w:val="clear" w:color="auto" w:fill="DEEAF6" w:themeFill="accent5" w:themeFillTint="33"/>
+            <w:vAlign w:val="center"/>
           </w:tcPr>
           <w:p>
             <w:pPr>
               <w:jc w:val="right"/>
               <w:cnfStyle w:val="000000100000" w:firstRow="0" w:lastRow="0" w:firstColumn="0" w:lastColumn="0" w:oddVBand="0" w:evenVBand="0" w:oddHBand="1" w:evenHBand="0" w:firstRowFirstColumn="0" w:firstRowLastColumn="0" w:lastRowFirstColumn="0" w:lastRowLastColumn="0"/>
               <w:rPr>
-                <w:szCs w:val="24"/>
-                <w:lang w:val="en-GB"/>
-              </w:rPr>
-            </w:pPr>
-            <w:r>
-              <w:rPr>
+                <w:rFonts w:ascii="Arial Narrow" w:hAnsi="Arial Narrow"/>
+                <w:color w:val="222A35" w:themeColor="text2" w:themeShade="80"/>
+                <w:szCs w:val="24"/>
+                <w:lang w:val="en-GB"/>
+              </w:rPr>
+            </w:pPr>
+            <w:r>
+              <w:rPr>
+                <w:rFonts w:ascii="Arial Narrow" w:hAnsi="Arial Narrow"/>
+                <w:color w:val="222A35" w:themeColor="text2" w:themeShade="80"/>
                 <w:szCs w:val="24"/>
                 <w:lang w:val="en-GB"/>
               </w:rPr>
@@ -2247,18 +3207,24 @@
         <w:tc>
           <w:tcPr>
             <w:tcW w:w="1440" w:type="dxa"/>
+            <w:shd w:val="clear" w:color="auto" w:fill="DEEAF6" w:themeFill="accent5" w:themeFillTint="33"/>
+            <w:vAlign w:val="center"/>
           </w:tcPr>
           <w:p>
             <w:pPr>
               <w:jc w:val="right"/>
               <w:cnfStyle w:val="000000100000" w:firstRow="0" w:lastRow="0" w:firstColumn="0" w:lastColumn="0" w:oddVBand="0" w:evenVBand="0" w:oddHBand="1" w:evenHBand="0" w:firstRowFirstColumn="0" w:firstRowLastColumn="0" w:lastRowFirstColumn="0" w:lastRowLastColumn="0"/>
               <w:rPr>
-                <w:szCs w:val="24"/>
-                <w:lang w:val="en-GB"/>
-              </w:rPr>
-            </w:pPr>
-            <w:r>
-              <w:rPr>
+                <w:rFonts w:ascii="Arial Narrow" w:hAnsi="Arial Narrow"/>
+                <w:color w:val="222A35" w:themeColor="text2" w:themeShade="80"/>
+                <w:szCs w:val="24"/>
+                <w:lang w:val="en-GB"/>
+              </w:rPr>
+            </w:pPr>
+            <w:r>
+              <w:rPr>
+                <w:rFonts w:ascii="Arial Narrow" w:hAnsi="Arial Narrow"/>
+                <w:color w:val="222A35" w:themeColor="text2" w:themeShade="80"/>
                 <w:szCs w:val="24"/>
                 <w:lang w:val="en-GB"/>
               </w:rPr>
@@ -2269,18 +3235,24 @@
         <w:tc>
           <w:tcPr>
             <w:tcW w:w="1440" w:type="dxa"/>
+            <w:shd w:val="clear" w:color="auto" w:fill="DEEAF6" w:themeFill="accent5" w:themeFillTint="33"/>
+            <w:vAlign w:val="center"/>
           </w:tcPr>
           <w:p>
             <w:pPr>
               <w:jc w:val="right"/>
               <w:cnfStyle w:val="000000100000" w:firstRow="0" w:lastRow="0" w:firstColumn="0" w:lastColumn="0" w:oddVBand="0" w:evenVBand="0" w:oddHBand="1" w:evenHBand="0" w:firstRowFirstColumn="0" w:firstRowLastColumn="0" w:lastRowFirstColumn="0" w:lastRowLastColumn="0"/>
               <w:rPr>
-                <w:szCs w:val="24"/>
-                <w:lang w:val="en-GB"/>
-              </w:rPr>
-            </w:pPr>
-            <w:r>
-              <w:rPr>
+                <w:rFonts w:ascii="Arial Narrow" w:hAnsi="Arial Narrow"/>
+                <w:color w:val="222A35" w:themeColor="text2" w:themeShade="80"/>
+                <w:szCs w:val="24"/>
+                <w:lang w:val="en-GB"/>
+              </w:rPr>
+            </w:pPr>
+            <w:r>
+              <w:rPr>
+                <w:rFonts w:ascii="Arial Narrow" w:hAnsi="Arial Narrow"/>
+                <w:color w:val="222A35" w:themeColor="text2" w:themeShade="80"/>
                 <w:szCs w:val="24"/>
                 <w:lang w:val="en-GB"/>
               </w:rPr>
@@ -2294,6 +3266,8 @@
           <w:tcPr>
             <w:cnfStyle w:val="001000000000" w:firstRow="0" w:lastRow="0" w:firstColumn="1" w:lastColumn="0" w:oddVBand="0" w:evenVBand="0" w:oddHBand="0" w:evenHBand="0" w:firstRowFirstColumn="0" w:firstRowLastColumn="0" w:lastRowFirstColumn="0" w:lastRowLastColumn="0"/>
             <w:tcW w:w="5035" w:type="dxa"/>
+            <w:shd w:val="clear" w:color="auto" w:fill="1F3864" w:themeFill="accent1" w:themeFillShade="80"/>
+            <w:vAlign w:val="center"/>
           </w:tcPr>
           <w:p>
             <w:pPr>
@@ -2318,18 +3292,23 @@
         <w:tc>
           <w:tcPr>
             <w:tcW w:w="1440" w:type="dxa"/>
+            <w:vAlign w:val="center"/>
           </w:tcPr>
           <w:p>
             <w:pPr>
               <w:jc w:val="right"/>
               <w:cnfStyle w:val="000000000000" w:firstRow="0" w:lastRow="0" w:firstColumn="0" w:lastColumn="0" w:oddVBand="0" w:evenVBand="0" w:oddHBand="0" w:evenHBand="0" w:firstRowFirstColumn="0" w:firstRowLastColumn="0" w:lastRowFirstColumn="0" w:lastRowLastColumn="0"/>
               <w:rPr>
-                <w:szCs w:val="24"/>
-                <w:lang w:val="en-GB"/>
-              </w:rPr>
-            </w:pPr>
-            <w:r>
-              <w:rPr>
+                <w:rFonts w:ascii="Arial Narrow" w:hAnsi="Arial Narrow"/>
+                <w:color w:val="222A35" w:themeColor="text2" w:themeShade="80"/>
+                <w:szCs w:val="24"/>
+                <w:lang w:val="en-GB"/>
+              </w:rPr>
+            </w:pPr>
+            <w:r>
+              <w:rPr>
+                <w:rFonts w:ascii="Arial Narrow" w:hAnsi="Arial Narrow"/>
+                <w:color w:val="222A35" w:themeColor="text2" w:themeShade="80"/>
                 <w:szCs w:val="24"/>
                 <w:lang w:val="en-GB"/>
               </w:rPr>
@@ -2340,18 +3319,23 @@
         <w:tc>
           <w:tcPr>
             <w:tcW w:w="1440" w:type="dxa"/>
+            <w:vAlign w:val="center"/>
           </w:tcPr>
           <w:p>
             <w:pPr>
               <w:jc w:val="right"/>
               <w:cnfStyle w:val="000000000000" w:firstRow="0" w:lastRow="0" w:firstColumn="0" w:lastColumn="0" w:oddVBand="0" w:evenVBand="0" w:oddHBand="0" w:evenHBand="0" w:firstRowFirstColumn="0" w:firstRowLastColumn="0" w:lastRowFirstColumn="0" w:lastRowLastColumn="0"/>
               <w:rPr>
-                <w:szCs w:val="24"/>
-                <w:lang w:val="en-GB"/>
-              </w:rPr>
-            </w:pPr>
-            <w:r>
-              <w:rPr>
+                <w:rFonts w:ascii="Arial Narrow" w:hAnsi="Arial Narrow"/>
+                <w:color w:val="222A35" w:themeColor="text2" w:themeShade="80"/>
+                <w:szCs w:val="24"/>
+                <w:lang w:val="en-GB"/>
+              </w:rPr>
+            </w:pPr>
+            <w:r>
+              <w:rPr>
+                <w:rFonts w:ascii="Arial Narrow" w:hAnsi="Arial Narrow"/>
+                <w:color w:val="222A35" w:themeColor="text2" w:themeShade="80"/>
                 <w:szCs w:val="24"/>
                 <w:lang w:val="en-GB"/>
               </w:rPr>
@@ -2362,18 +3346,23 @@
         <w:tc>
           <w:tcPr>
             <w:tcW w:w="1440" w:type="dxa"/>
+            <w:vAlign w:val="center"/>
           </w:tcPr>
           <w:p>
             <w:pPr>
               <w:jc w:val="right"/>
               <w:cnfStyle w:val="000000000000" w:firstRow="0" w:lastRow="0" w:firstColumn="0" w:lastColumn="0" w:oddVBand="0" w:evenVBand="0" w:oddHBand="0" w:evenHBand="0" w:firstRowFirstColumn="0" w:firstRowLastColumn="0" w:lastRowFirstColumn="0" w:lastRowLastColumn="0"/>
               <w:rPr>
-                <w:szCs w:val="24"/>
-                <w:lang w:val="en-GB"/>
-              </w:rPr>
-            </w:pPr>
-            <w:r>
-              <w:rPr>
+                <w:rFonts w:ascii="Arial Narrow" w:hAnsi="Arial Narrow"/>
+                <w:color w:val="222A35" w:themeColor="text2" w:themeShade="80"/>
+                <w:szCs w:val="24"/>
+                <w:lang w:val="en-GB"/>
+              </w:rPr>
+            </w:pPr>
+            <w:r>
+              <w:rPr>
+                <w:rFonts w:ascii="Arial Narrow" w:hAnsi="Arial Narrow"/>
+                <w:color w:val="222A35" w:themeColor="text2" w:themeShade="80"/>
                 <w:szCs w:val="24"/>
                 <w:lang w:val="en-GB"/>
               </w:rPr>
@@ -2390,6 +3379,8 @@
           <w:tcPr>
             <w:cnfStyle w:val="001000000000" w:firstRow="0" w:lastRow="0" w:firstColumn="1" w:lastColumn="0" w:oddVBand="0" w:evenVBand="0" w:oddHBand="0" w:evenHBand="0" w:firstRowFirstColumn="0" w:firstRowLastColumn="0" w:lastRowFirstColumn="0" w:lastRowLastColumn="0"/>
             <w:tcW w:w="5035" w:type="dxa"/>
+            <w:shd w:val="clear" w:color="auto" w:fill="1F3864" w:themeFill="accent1" w:themeFillShade="80"/>
+            <w:vAlign w:val="center"/>
           </w:tcPr>
           <w:p>
             <w:pPr>
@@ -2432,18 +3423,24 @@
         <w:tc>
           <w:tcPr>
             <w:tcW w:w="1440" w:type="dxa"/>
+            <w:shd w:val="clear" w:color="auto" w:fill="DEEAF6" w:themeFill="accent5" w:themeFillTint="33"/>
+            <w:vAlign w:val="center"/>
           </w:tcPr>
           <w:p>
             <w:pPr>
               <w:jc w:val="right"/>
               <w:cnfStyle w:val="000000100000" w:firstRow="0" w:lastRow="0" w:firstColumn="0" w:lastColumn="0" w:oddVBand="0" w:evenVBand="0" w:oddHBand="1" w:evenHBand="0" w:firstRowFirstColumn="0" w:firstRowLastColumn="0" w:lastRowFirstColumn="0" w:lastRowLastColumn="0"/>
               <w:rPr>
-                <w:szCs w:val="24"/>
-                <w:lang w:val="en-GB"/>
-              </w:rPr>
-            </w:pPr>
-            <w:r>
-              <w:rPr>
+                <w:rFonts w:ascii="Arial Narrow" w:hAnsi="Arial Narrow"/>
+                <w:color w:val="222A35" w:themeColor="text2" w:themeShade="80"/>
+                <w:szCs w:val="24"/>
+                <w:lang w:val="en-GB"/>
+              </w:rPr>
+            </w:pPr>
+            <w:r>
+              <w:rPr>
+                <w:rFonts w:ascii="Arial Narrow" w:hAnsi="Arial Narrow"/>
+                <w:color w:val="222A35" w:themeColor="text2" w:themeShade="80"/>
                 <w:szCs w:val="24"/>
                 <w:lang w:val="en-GB"/>
               </w:rPr>
@@ -2451,6 +3448,8 @@
             </w:r>
             <w:r>
               <w:rPr>
+                <w:rFonts w:ascii="Arial Narrow" w:hAnsi="Arial Narrow"/>
+                <w:color w:val="222A35" w:themeColor="text2" w:themeShade="80"/>
                 <w:szCs w:val="24"/>
                 <w:lang w:val="en-GB"/>
               </w:rPr>
@@ -2461,18 +3460,24 @@
         <w:tc>
           <w:tcPr>
             <w:tcW w:w="1440" w:type="dxa"/>
+            <w:shd w:val="clear" w:color="auto" w:fill="DEEAF6" w:themeFill="accent5" w:themeFillTint="33"/>
+            <w:vAlign w:val="center"/>
           </w:tcPr>
           <w:p>
             <w:pPr>
               <w:jc w:val="right"/>
               <w:cnfStyle w:val="000000100000" w:firstRow="0" w:lastRow="0" w:firstColumn="0" w:lastColumn="0" w:oddVBand="0" w:evenVBand="0" w:oddHBand="1" w:evenHBand="0" w:firstRowFirstColumn="0" w:firstRowLastColumn="0" w:lastRowFirstColumn="0" w:lastRowLastColumn="0"/>
               <w:rPr>
-                <w:szCs w:val="24"/>
-                <w:lang w:val="en-GB"/>
-              </w:rPr>
-            </w:pPr>
-            <w:r>
-              <w:rPr>
+                <w:rFonts w:ascii="Arial Narrow" w:hAnsi="Arial Narrow"/>
+                <w:color w:val="222A35" w:themeColor="text2" w:themeShade="80"/>
+                <w:szCs w:val="24"/>
+                <w:lang w:val="en-GB"/>
+              </w:rPr>
+            </w:pPr>
+            <w:r>
+              <w:rPr>
+                <w:rFonts w:ascii="Arial Narrow" w:hAnsi="Arial Narrow"/>
+                <w:color w:val="222A35" w:themeColor="text2" w:themeShade="80"/>
                 <w:szCs w:val="24"/>
                 <w:lang w:val="en-GB"/>
               </w:rPr>
@@ -2480,6 +3485,8 @@
             </w:r>
             <w:r>
               <w:rPr>
+                <w:rFonts w:ascii="Arial Narrow" w:hAnsi="Arial Narrow"/>
+                <w:color w:val="222A35" w:themeColor="text2" w:themeShade="80"/>
                 <w:szCs w:val="24"/>
                 <w:lang w:val="en-GB"/>
               </w:rPr>
@@ -2490,18 +3497,24 @@
         <w:tc>
           <w:tcPr>
             <w:tcW w:w="1440" w:type="dxa"/>
+            <w:shd w:val="clear" w:color="auto" w:fill="DEEAF6" w:themeFill="accent5" w:themeFillTint="33"/>
+            <w:vAlign w:val="center"/>
           </w:tcPr>
           <w:p>
             <w:pPr>
               <w:jc w:val="right"/>
               <w:cnfStyle w:val="000000100000" w:firstRow="0" w:lastRow="0" w:firstColumn="0" w:lastColumn="0" w:oddVBand="0" w:evenVBand="0" w:oddHBand="1" w:evenHBand="0" w:firstRowFirstColumn="0" w:firstRowLastColumn="0" w:lastRowFirstColumn="0" w:lastRowLastColumn="0"/>
               <w:rPr>
-                <w:szCs w:val="24"/>
-                <w:lang w:val="en-GB"/>
-              </w:rPr>
-            </w:pPr>
-            <w:r>
-              <w:rPr>
+                <w:rFonts w:ascii="Arial Narrow" w:hAnsi="Arial Narrow"/>
+                <w:color w:val="222A35" w:themeColor="text2" w:themeShade="80"/>
+                <w:szCs w:val="24"/>
+                <w:lang w:val="en-GB"/>
+              </w:rPr>
+            </w:pPr>
+            <w:r>
+              <w:rPr>
+                <w:rFonts w:ascii="Arial Narrow" w:hAnsi="Arial Narrow"/>
+                <w:color w:val="222A35" w:themeColor="text2" w:themeShade="80"/>
                 <w:szCs w:val="24"/>
                 <w:lang w:val="en-GB"/>
               </w:rPr>
@@ -2509,6 +3522,8 @@
             </w:r>
             <w:r>
               <w:rPr>
+                <w:rFonts w:ascii="Arial Narrow" w:hAnsi="Arial Narrow"/>
+                <w:color w:val="222A35" w:themeColor="text2" w:themeShade="80"/>
                 <w:szCs w:val="24"/>
                 <w:lang w:val="en-GB"/>
               </w:rPr>
@@ -2522,6 +3537,8 @@
           <w:tcPr>
             <w:cnfStyle w:val="001000000000" w:firstRow="0" w:lastRow="0" w:firstColumn="1" w:lastColumn="0" w:oddVBand="0" w:evenVBand="0" w:oddHBand="0" w:evenHBand="0" w:firstRowFirstColumn="0" w:firstRowLastColumn="0" w:lastRowFirstColumn="0" w:lastRowLastColumn="0"/>
             <w:tcW w:w="5035" w:type="dxa"/>
+            <w:shd w:val="clear" w:color="auto" w:fill="1F3864" w:themeFill="accent1" w:themeFillShade="80"/>
+            <w:vAlign w:val="center"/>
           </w:tcPr>
           <w:p>
             <w:pPr>
@@ -2554,14 +3571,16 @@
           <w:p>
             <w:pPr>
               <w:rPr>
-                <w:b w:val="0"/>
-                <w:bCs w:val="0"/>
-                <w:szCs w:val="24"/>
-                <w:lang w:val="en-GB"/>
-              </w:rPr>
-            </w:pPr>
-            <w:r>
-              <w:rPr>
+                <w:rFonts w:ascii="Arial Narrow" w:hAnsi="Arial Narrow"/>
+                <w:b w:val="0"/>
+                <w:bCs w:val="0"/>
+                <w:szCs w:val="24"/>
+                <w:lang w:val="en-GB"/>
+              </w:rPr>
+            </w:pPr>
+            <w:r>
+              <w:rPr>
+                <w:rFonts w:ascii="Arial Narrow" w:hAnsi="Arial Narrow"/>
                 <w:b w:val="0"/>
                 <w:bCs w:val="0"/>
                 <w:szCs w:val="24"/>
@@ -2574,18 +3593,23 @@
         <w:tc>
           <w:tcPr>
             <w:tcW w:w="1440" w:type="dxa"/>
+            <w:vAlign w:val="center"/>
           </w:tcPr>
           <w:p>
             <w:pPr>
               <w:jc w:val="right"/>
               <w:cnfStyle w:val="000000000000" w:firstRow="0" w:lastRow="0" w:firstColumn="0" w:lastColumn="0" w:oddVBand="0" w:evenVBand="0" w:oddHBand="0" w:evenHBand="0" w:firstRowFirstColumn="0" w:firstRowLastColumn="0" w:lastRowFirstColumn="0" w:lastRowLastColumn="0"/>
               <w:rPr>
-                <w:szCs w:val="24"/>
-                <w:lang w:val="en-GB"/>
-              </w:rPr>
-            </w:pPr>
-            <w:r>
-              <w:rPr>
+                <w:rFonts w:ascii="Arial Narrow" w:hAnsi="Arial Narrow"/>
+                <w:color w:val="222A35" w:themeColor="text2" w:themeShade="80"/>
+                <w:szCs w:val="24"/>
+                <w:lang w:val="en-GB"/>
+              </w:rPr>
+            </w:pPr>
+            <w:r>
+              <w:rPr>
+                <w:rFonts w:ascii="Arial Narrow" w:hAnsi="Arial Narrow"/>
+                <w:color w:val="222A35" w:themeColor="text2" w:themeShade="80"/>
                 <w:szCs w:val="24"/>
                 <w:lang w:val="en-GB"/>
               </w:rPr>
@@ -2596,18 +3620,23 @@
         <w:tc>
           <w:tcPr>
             <w:tcW w:w="1440" w:type="dxa"/>
+            <w:vAlign w:val="center"/>
           </w:tcPr>
           <w:p>
             <w:pPr>
               <w:jc w:val="right"/>
               <w:cnfStyle w:val="000000000000" w:firstRow="0" w:lastRow="0" w:firstColumn="0" w:lastColumn="0" w:oddVBand="0" w:evenVBand="0" w:oddHBand="0" w:evenHBand="0" w:firstRowFirstColumn="0" w:firstRowLastColumn="0" w:lastRowFirstColumn="0" w:lastRowLastColumn="0"/>
               <w:rPr>
-                <w:szCs w:val="24"/>
-                <w:lang w:val="en-GB"/>
-              </w:rPr>
-            </w:pPr>
-            <w:r>
-              <w:rPr>
+                <w:rFonts w:ascii="Arial Narrow" w:hAnsi="Arial Narrow"/>
+                <w:color w:val="222A35" w:themeColor="text2" w:themeShade="80"/>
+                <w:szCs w:val="24"/>
+                <w:lang w:val="en-GB"/>
+              </w:rPr>
+            </w:pPr>
+            <w:r>
+              <w:rPr>
+                <w:rFonts w:ascii="Arial Narrow" w:hAnsi="Arial Narrow"/>
+                <w:color w:val="222A35" w:themeColor="text2" w:themeShade="80"/>
                 <w:szCs w:val="24"/>
                 <w:lang w:val="en-GB"/>
               </w:rPr>
@@ -2618,18 +3647,23 @@
         <w:tc>
           <w:tcPr>
             <w:tcW w:w="1440" w:type="dxa"/>
+            <w:vAlign w:val="center"/>
           </w:tcPr>
           <w:p>
             <w:pPr>
               <w:jc w:val="right"/>
               <w:cnfStyle w:val="000000000000" w:firstRow="0" w:lastRow="0" w:firstColumn="0" w:lastColumn="0" w:oddVBand="0" w:evenVBand="0" w:oddHBand="0" w:evenHBand="0" w:firstRowFirstColumn="0" w:firstRowLastColumn="0" w:lastRowFirstColumn="0" w:lastRowLastColumn="0"/>
               <w:rPr>
-                <w:szCs w:val="24"/>
-                <w:lang w:val="en-GB"/>
-              </w:rPr>
-            </w:pPr>
-            <w:r>
-              <w:rPr>
+                <w:rFonts w:ascii="Arial Narrow" w:hAnsi="Arial Narrow"/>
+                <w:color w:val="222A35" w:themeColor="text2" w:themeShade="80"/>
+                <w:szCs w:val="24"/>
+                <w:lang w:val="en-GB"/>
+              </w:rPr>
+            </w:pPr>
+            <w:r>
+              <w:rPr>
+                <w:rFonts w:ascii="Arial Narrow" w:hAnsi="Arial Narrow"/>
+                <w:color w:val="222A35" w:themeColor="text2" w:themeShade="80"/>
                 <w:szCs w:val="24"/>
                 <w:lang w:val="en-GB"/>
               </w:rPr>
@@ -2646,6 +3680,8 @@
           <w:tcPr>
             <w:cnfStyle w:val="001000000000" w:firstRow="0" w:lastRow="0" w:firstColumn="1" w:lastColumn="0" w:oddVBand="0" w:evenVBand="0" w:oddHBand="0" w:evenHBand="0" w:firstRowFirstColumn="0" w:firstRowLastColumn="0" w:lastRowFirstColumn="0" w:lastRowLastColumn="0"/>
             <w:tcW w:w="5035" w:type="dxa"/>
+            <w:shd w:val="clear" w:color="auto" w:fill="1F3864" w:themeFill="accent1" w:themeFillShade="80"/>
+            <w:vAlign w:val="center"/>
           </w:tcPr>
           <w:p>
             <w:pPr>
@@ -2675,22 +3711,28 @@
         <w:tc>
           <w:tcPr>
             <w:tcW w:w="1440" w:type="dxa"/>
+            <w:shd w:val="clear" w:color="auto" w:fill="DEEAF6" w:themeFill="accent5" w:themeFillTint="33"/>
+            <w:vAlign w:val="center"/>
           </w:tcPr>
           <w:p>
             <w:pPr>
               <w:jc w:val="right"/>
               <w:cnfStyle w:val="000000100000" w:firstRow="0" w:lastRow="0" w:firstColumn="0" w:lastColumn="0" w:oddVBand="0" w:evenVBand="0" w:oddHBand="1" w:evenHBand="0" w:firstRowFirstColumn="0" w:firstRowLastColumn="0" w:lastRowFirstColumn="0" w:lastRowLastColumn="0"/>
               <w:rPr>
-                <w:b/>
-                <w:bCs/>
-                <w:szCs w:val="24"/>
-                <w:lang w:val="en-GB"/>
-              </w:rPr>
-            </w:pPr>
-            <w:r>
-              <w:rPr>
-                <w:b/>
-                <w:bCs/>
+                <w:rFonts w:ascii="Arial Narrow" w:hAnsi="Arial Narrow"/>
+                <w:b/>
+                <w:bCs/>
+                <w:color w:val="222A35" w:themeColor="text2" w:themeShade="80"/>
+                <w:szCs w:val="24"/>
+                <w:lang w:val="en-GB"/>
+              </w:rPr>
+            </w:pPr>
+            <w:r>
+              <w:rPr>
+                <w:rFonts w:ascii="Arial Narrow" w:hAnsi="Arial Narrow"/>
+                <w:b/>
+                <w:bCs/>
+                <w:color w:val="222A35" w:themeColor="text2" w:themeShade="80"/>
                 <w:szCs w:val="24"/>
                 <w:lang w:val="en-GB"/>
               </w:rPr>
@@ -2698,8 +3740,10 @@
             </w:r>
             <w:r>
               <w:rPr>
-                <w:b/>
-                <w:bCs/>
+                <w:rFonts w:ascii="Arial Narrow" w:hAnsi="Arial Narrow"/>
+                <w:b/>
+                <w:bCs/>
+                <w:color w:val="222A35" w:themeColor="text2" w:themeShade="80"/>
                 <w:szCs w:val="24"/>
                 <w:lang w:val="en-GB"/>
               </w:rPr>
@@ -2707,8 +3751,10 @@
             </w:r>
             <w:r>
               <w:rPr>
-                <w:b/>
-                <w:bCs/>
+                <w:rFonts w:ascii="Arial Narrow" w:hAnsi="Arial Narrow"/>
+                <w:b/>
+                <w:bCs/>
+                <w:color w:val="222A35" w:themeColor="text2" w:themeShade="80"/>
                 <w:szCs w:val="24"/>
                 <w:lang w:val="en-GB"/>
               </w:rPr>
@@ -2719,22 +3765,28 @@
         <w:tc>
           <w:tcPr>
             <w:tcW w:w="1440" w:type="dxa"/>
+            <w:shd w:val="clear" w:color="auto" w:fill="DEEAF6" w:themeFill="accent5" w:themeFillTint="33"/>
+            <w:vAlign w:val="center"/>
           </w:tcPr>
           <w:p>
             <w:pPr>
               <w:jc w:val="right"/>
               <w:cnfStyle w:val="000000100000" w:firstRow="0" w:lastRow="0" w:firstColumn="0" w:lastColumn="0" w:oddVBand="0" w:evenVBand="0" w:oddHBand="1" w:evenHBand="0" w:firstRowFirstColumn="0" w:firstRowLastColumn="0" w:lastRowFirstColumn="0" w:lastRowLastColumn="0"/>
               <w:rPr>
-                <w:b/>
-                <w:bCs/>
-                <w:szCs w:val="24"/>
-                <w:lang w:val="en-GB"/>
-              </w:rPr>
-            </w:pPr>
-            <w:r>
-              <w:rPr>
-                <w:b/>
-                <w:bCs/>
+                <w:rFonts w:ascii="Arial Narrow" w:hAnsi="Arial Narrow"/>
+                <w:b/>
+                <w:bCs/>
+                <w:color w:val="222A35" w:themeColor="text2" w:themeShade="80"/>
+                <w:szCs w:val="24"/>
+                <w:lang w:val="en-GB"/>
+              </w:rPr>
+            </w:pPr>
+            <w:r>
+              <w:rPr>
+                <w:rFonts w:ascii="Arial Narrow" w:hAnsi="Arial Narrow"/>
+                <w:b/>
+                <w:bCs/>
+                <w:color w:val="222A35" w:themeColor="text2" w:themeShade="80"/>
                 <w:szCs w:val="24"/>
                 <w:lang w:val="en-GB"/>
               </w:rPr>
@@ -2742,8 +3794,10 @@
             </w:r>
             <w:r>
               <w:rPr>
-                <w:b/>
-                <w:bCs/>
+                <w:rFonts w:ascii="Arial Narrow" w:hAnsi="Arial Narrow"/>
+                <w:b/>
+                <w:bCs/>
+                <w:color w:val="222A35" w:themeColor="text2" w:themeShade="80"/>
                 <w:szCs w:val="24"/>
                 <w:lang w:val="en-GB"/>
               </w:rPr>
@@ -2751,8 +3805,10 @@
             </w:r>
             <w:r>
               <w:rPr>
-                <w:b/>
-                <w:bCs/>
+                <w:rFonts w:ascii="Arial Narrow" w:hAnsi="Arial Narrow"/>
+                <w:b/>
+                <w:bCs/>
+                <w:color w:val="222A35" w:themeColor="text2" w:themeShade="80"/>
                 <w:szCs w:val="24"/>
                 <w:lang w:val="en-GB"/>
               </w:rPr>
@@ -2763,22 +3819,28 @@
         <w:tc>
           <w:tcPr>
             <w:tcW w:w="1440" w:type="dxa"/>
+            <w:shd w:val="clear" w:color="auto" w:fill="DEEAF6" w:themeFill="accent5" w:themeFillTint="33"/>
+            <w:vAlign w:val="center"/>
           </w:tcPr>
           <w:p>
             <w:pPr>
               <w:jc w:val="right"/>
               <w:cnfStyle w:val="000000100000" w:firstRow="0" w:lastRow="0" w:firstColumn="0" w:lastColumn="0" w:oddVBand="0" w:evenVBand="0" w:oddHBand="1" w:evenHBand="0" w:firstRowFirstColumn="0" w:firstRowLastColumn="0" w:lastRowFirstColumn="0" w:lastRowLastColumn="0"/>
               <w:rPr>
-                <w:b/>
-                <w:bCs/>
-                <w:szCs w:val="24"/>
-                <w:lang w:val="en-GB"/>
-              </w:rPr>
-            </w:pPr>
-            <w:r>
-              <w:rPr>
-                <w:b/>
-                <w:bCs/>
+                <w:rFonts w:ascii="Arial Narrow" w:hAnsi="Arial Narrow"/>
+                <w:b/>
+                <w:bCs/>
+                <w:color w:val="222A35" w:themeColor="text2" w:themeShade="80"/>
+                <w:szCs w:val="24"/>
+                <w:lang w:val="en-GB"/>
+              </w:rPr>
+            </w:pPr>
+            <w:r>
+              <w:rPr>
+                <w:rFonts w:ascii="Arial Narrow" w:hAnsi="Arial Narrow"/>
+                <w:b/>
+                <w:bCs/>
+                <w:color w:val="222A35" w:themeColor="text2" w:themeShade="80"/>
                 <w:szCs w:val="24"/>
                 <w:lang w:val="en-GB"/>
               </w:rPr>
@@ -2786,8 +3848,10 @@
             </w:r>
             <w:r>
               <w:rPr>
-                <w:b/>
-                <w:bCs/>
+                <w:rFonts w:ascii="Arial Narrow" w:hAnsi="Arial Narrow"/>
+                <w:b/>
+                <w:bCs/>
+                <w:color w:val="222A35" w:themeColor="text2" w:themeShade="80"/>
                 <w:szCs w:val="24"/>
                 <w:lang w:val="en-GB"/>
               </w:rPr>
@@ -2832,7 +3896,6 @@
           <w:u w:val="single"/>
           <w:lang w:val="en-GB"/>
         </w:rPr>
-        <w:lastRenderedPageBreak/>
         <w:t xml:space="preserve">Project </w:t>
       </w:r>
       <w:r>
@@ -2879,15 +3942,21 @@
     <w:p>
       <w:pPr>
         <w:pStyle w:val="ListParagraph"/>
+        <w:spacing w:after="0"/>
+        <w:ind w:left="1440"/>
         <w:jc w:val="right"/>
         <w:rPr>
-          <w:szCs w:val="24"/>
+          <w:color w:val="7F7F7F" w:themeColor="text1" w:themeTint="80"/>
+          <w:sz w:val="20"/>
+          <w:szCs w:val="20"/>
           <w:lang w:val="en-GB"/>
         </w:rPr>
       </w:pPr>
       <w:r>
         <w:rPr>
-          <w:szCs w:val="24"/>
+          <w:color w:val="7F7F7F" w:themeColor="text1" w:themeTint="80"/>
+          <w:sz w:val="20"/>
+          <w:szCs w:val="20"/>
           <w:lang w:val="en-GB"/>
         </w:rPr>
         <w:t>Amount in ($)</w:t>
@@ -2915,9 +3984,11 @@
             <w:cnfStyle w:val="001000000000" w:firstRow="0" w:lastRow="0" w:firstColumn="1" w:lastColumn="0" w:oddVBand="0" w:evenVBand="0" w:oddHBand="0" w:evenHBand="0" w:firstRowFirstColumn="0" w:firstRowLastColumn="0" w:lastRowFirstColumn="0" w:lastRowLastColumn="0"/>
             <w:tcW w:w="5035" w:type="dxa"/>
             <w:vMerge w:val="restart"/>
-          </w:tcPr>
-          <w:p>
-            <w:pPr>
+            <w:vAlign w:val="center"/>
+          </w:tcPr>
+          <w:p>
+            <w:pPr>
+              <w:jc w:val="center"/>
               <w:rPr>
                 <w:b w:val="0"/>
                 <w:bCs w:val="0"/>
@@ -2938,6 +4009,7 @@
           <w:tcPr>
             <w:tcW w:w="4320" w:type="dxa"/>
             <w:gridSpan w:val="3"/>
+            <w:vAlign w:val="center"/>
           </w:tcPr>
           <w:p>
             <w:pPr>
@@ -2970,9 +4042,11 @@
             <w:cnfStyle w:val="001000000000" w:firstRow="0" w:lastRow="0" w:firstColumn="1" w:lastColumn="0" w:oddVBand="0" w:evenVBand="0" w:oddHBand="0" w:evenHBand="0" w:firstRowFirstColumn="0" w:firstRowLastColumn="0" w:lastRowFirstColumn="0" w:lastRowLastColumn="0"/>
             <w:tcW w:w="5035" w:type="dxa"/>
             <w:vMerge/>
-          </w:tcPr>
-          <w:p>
-            <w:pPr>
+            <w:vAlign w:val="center"/>
+          </w:tcPr>
+          <w:p>
+            <w:pPr>
+              <w:jc w:val="center"/>
               <w:rPr>
                 <w:b w:val="0"/>
                 <w:bCs w:val="0"/>
@@ -2985,6 +4059,7 @@
         <w:tc>
           <w:tcPr>
             <w:tcW w:w="1440" w:type="dxa"/>
+            <w:vAlign w:val="center"/>
           </w:tcPr>
           <w:p>
             <w:pPr>
@@ -3011,6 +4086,7 @@
         <w:tc>
           <w:tcPr>
             <w:tcW w:w="1440" w:type="dxa"/>
+            <w:vAlign w:val="center"/>
           </w:tcPr>
           <w:p>
             <w:pPr>
@@ -3037,6 +4113,7 @@
         <w:tc>
           <w:tcPr>
             <w:tcW w:w="1440" w:type="dxa"/>
+            <w:vAlign w:val="center"/>
           </w:tcPr>
           <w:p>
             <w:pPr>
@@ -3118,6 +4195,7 @@
         <w:tc>
           <w:tcPr>
             <w:tcW w:w="1440" w:type="dxa"/>
+            <w:vAlign w:val="center"/>
           </w:tcPr>
           <w:p>
             <w:pPr>
@@ -3140,6 +4218,7 @@
         <w:tc>
           <w:tcPr>
             <w:tcW w:w="1440" w:type="dxa"/>
+            <w:vAlign w:val="center"/>
           </w:tcPr>
           <w:p>
             <w:pPr>
@@ -3162,6 +4241,7 @@
         <w:tc>
           <w:tcPr>
             <w:tcW w:w="1440" w:type="dxa"/>
+            <w:vAlign w:val="center"/>
           </w:tcPr>
           <w:p>
             <w:pPr>
@@ -3242,6 +4322,7 @@
         <w:tc>
           <w:tcPr>
             <w:tcW w:w="1440" w:type="dxa"/>
+            <w:vAlign w:val="center"/>
           </w:tcPr>
           <w:p>
             <w:pPr>
@@ -3264,6 +4345,7 @@
         <w:tc>
           <w:tcPr>
             <w:tcW w:w="1440" w:type="dxa"/>
+            <w:vAlign w:val="center"/>
           </w:tcPr>
           <w:p>
             <w:pPr>
@@ -3286,6 +4368,7 @@
         <w:tc>
           <w:tcPr>
             <w:tcW w:w="1440" w:type="dxa"/>
+            <w:vAlign w:val="center"/>
           </w:tcPr>
           <w:p>
             <w:pPr>
@@ -3328,6 +4411,7 @@
                 <w:szCs w:val="24"/>
                 <w:lang w:val="en-GB"/>
               </w:rPr>
+              <w:lastRenderedPageBreak/>
               <w:t xml:space="preserve">Increased </w:t>
             </w:r>
             <w:r>
@@ -3363,6 +4447,7 @@
         <w:tc>
           <w:tcPr>
             <w:tcW w:w="1440" w:type="dxa"/>
+            <w:vAlign w:val="center"/>
           </w:tcPr>
           <w:p>
             <w:pPr>
@@ -3385,6 +4470,7 @@
         <w:tc>
           <w:tcPr>
             <w:tcW w:w="1440" w:type="dxa"/>
+            <w:vAlign w:val="center"/>
           </w:tcPr>
           <w:p>
             <w:pPr>
@@ -3407,6 +4493,7 @@
         <w:tc>
           <w:tcPr>
             <w:tcW w:w="1440" w:type="dxa"/>
+            <w:vAlign w:val="center"/>
           </w:tcPr>
           <w:p>
             <w:pPr>
@@ -3471,6 +4558,7 @@
         <w:tc>
           <w:tcPr>
             <w:tcW w:w="1440" w:type="dxa"/>
+            <w:vAlign w:val="center"/>
           </w:tcPr>
           <w:p>
             <w:pPr>
@@ -3497,6 +4585,7 @@
         <w:tc>
           <w:tcPr>
             <w:tcW w:w="1440" w:type="dxa"/>
+            <w:vAlign w:val="center"/>
           </w:tcPr>
           <w:p>
             <w:pPr>
@@ -3523,6 +4612,7 @@
         <w:tc>
           <w:tcPr>
             <w:tcW w:w="1440" w:type="dxa"/>
+            <w:vAlign w:val="center"/>
           </w:tcPr>
           <w:p>
             <w:pPr>
@@ -3678,15 +4768,21 @@
     <w:p>
       <w:pPr>
         <w:pStyle w:val="ListParagraph"/>
+        <w:spacing w:after="0"/>
+        <w:ind w:left="1440"/>
         <w:jc w:val="right"/>
         <w:rPr>
-          <w:szCs w:val="24"/>
+          <w:color w:val="7F7F7F" w:themeColor="text1" w:themeTint="80"/>
+          <w:sz w:val="20"/>
+          <w:szCs w:val="20"/>
           <w:lang w:val="en-GB"/>
         </w:rPr>
       </w:pPr>
       <w:r>
         <w:rPr>
-          <w:szCs w:val="24"/>
+          <w:color w:val="7F7F7F" w:themeColor="text1" w:themeTint="80"/>
+          <w:sz w:val="20"/>
+          <w:szCs w:val="20"/>
           <w:lang w:val="en-GB"/>
         </w:rPr>
         <w:t>Amount in ($)</w:t>
@@ -4339,34 +5435,39 @@
     <w:p>
       <w:pPr>
         <w:pStyle w:val="ListParagraph"/>
+        <w:spacing w:after="0"/>
         <w:ind w:left="1440"/>
         <w:jc w:val="right"/>
         <w:rPr>
-          <w:szCs w:val="24"/>
-          <w:u w:val="single"/>
+          <w:color w:val="7F7F7F" w:themeColor="text1" w:themeTint="80"/>
+          <w:sz w:val="20"/>
+          <w:szCs w:val="20"/>
           <w:lang w:val="en-GB"/>
         </w:rPr>
       </w:pPr>
       <w:r>
         <w:rPr>
-          <w:szCs w:val="24"/>
-          <w:u w:val="single"/>
+          <w:color w:val="7F7F7F" w:themeColor="text1" w:themeTint="80"/>
+          <w:sz w:val="20"/>
+          <w:szCs w:val="20"/>
           <w:lang w:val="en-GB"/>
         </w:rPr>
         <w:t>Amount in (</w:t>
       </w:r>
       <w:r>
         <w:rPr>
-          <w:szCs w:val="24"/>
-          <w:u w:val="single"/>
+          <w:color w:val="7F7F7F" w:themeColor="text1" w:themeTint="80"/>
+          <w:sz w:val="20"/>
+          <w:szCs w:val="20"/>
           <w:lang w:val="en-GB"/>
         </w:rPr>
         <w:t>$</w:t>
       </w:r>
       <w:r>
         <w:rPr>
-          <w:szCs w:val="24"/>
-          <w:u w:val="single"/>
+          <w:color w:val="7F7F7F" w:themeColor="text1" w:themeTint="80"/>
+          <w:sz w:val="20"/>
+          <w:szCs w:val="20"/>
           <w:lang w:val="en-GB"/>
         </w:rPr>
         <w:t>)</w:t>
@@ -4688,6 +5789,7 @@
         <w:tc>
           <w:tcPr>
             <w:tcW w:w="1170" w:type="dxa"/>
+            <w:vAlign w:val="center"/>
           </w:tcPr>
           <w:p>
             <w:pPr>
@@ -4703,6 +5805,7 @@
         <w:tc>
           <w:tcPr>
             <w:tcW w:w="1350" w:type="dxa"/>
+            <w:vAlign w:val="center"/>
           </w:tcPr>
           <w:p>
             <w:pPr>
@@ -4732,6 +5835,7 @@
         <w:tc>
           <w:tcPr>
             <w:tcW w:w="1170" w:type="dxa"/>
+            <w:vAlign w:val="center"/>
           </w:tcPr>
           <w:p>
             <w:pPr>
@@ -4747,6 +5851,7 @@
         <w:tc>
           <w:tcPr>
             <w:tcW w:w="1435" w:type="dxa"/>
+            <w:vAlign w:val="center"/>
           </w:tcPr>
           <w:p>
             <w:pPr>
@@ -4822,6 +5927,7 @@
         <w:tc>
           <w:tcPr>
             <w:tcW w:w="1170" w:type="dxa"/>
+            <w:vAlign w:val="center"/>
           </w:tcPr>
           <w:p>
             <w:pPr>
@@ -4837,6 +5943,7 @@
         <w:tc>
           <w:tcPr>
             <w:tcW w:w="1350" w:type="dxa"/>
+            <w:vAlign w:val="center"/>
           </w:tcPr>
           <w:p>
             <w:pPr>
@@ -4866,6 +5973,7 @@
         <w:tc>
           <w:tcPr>
             <w:tcW w:w="1170" w:type="dxa"/>
+            <w:vAlign w:val="center"/>
           </w:tcPr>
           <w:p>
             <w:pPr>
@@ -4881,6 +5989,7 @@
         <w:tc>
           <w:tcPr>
             <w:tcW w:w="1435" w:type="dxa"/>
+            <w:vAlign w:val="center"/>
           </w:tcPr>
           <w:p>
             <w:pPr>
@@ -4960,6 +6069,7 @@
         <w:tc>
           <w:tcPr>
             <w:tcW w:w="1170" w:type="dxa"/>
+            <w:vAlign w:val="center"/>
           </w:tcPr>
           <w:p>
             <w:pPr>
@@ -4975,6 +6085,7 @@
         <w:tc>
           <w:tcPr>
             <w:tcW w:w="1350" w:type="dxa"/>
+            <w:vAlign w:val="center"/>
           </w:tcPr>
           <w:p>
             <w:pPr>
@@ -4990,6 +6101,7 @@
         <w:tc>
           <w:tcPr>
             <w:tcW w:w="1170" w:type="dxa"/>
+            <w:vAlign w:val="center"/>
           </w:tcPr>
           <w:p>
             <w:pPr>
@@ -5005,6 +6117,7 @@
         <w:tc>
           <w:tcPr>
             <w:tcW w:w="1435" w:type="dxa"/>
+            <w:vAlign w:val="center"/>
           </w:tcPr>
           <w:p>
             <w:pPr>
@@ -5110,6 +6223,7 @@
         <w:tc>
           <w:tcPr>
             <w:tcW w:w="1170" w:type="dxa"/>
+            <w:vAlign w:val="center"/>
           </w:tcPr>
           <w:p>
             <w:pPr>
@@ -5125,6 +6239,7 @@
         <w:tc>
           <w:tcPr>
             <w:tcW w:w="1350" w:type="dxa"/>
+            <w:vAlign w:val="center"/>
           </w:tcPr>
           <w:p>
             <w:pPr>
@@ -5140,6 +6255,7 @@
         <w:tc>
           <w:tcPr>
             <w:tcW w:w="1170" w:type="dxa"/>
+            <w:vAlign w:val="center"/>
           </w:tcPr>
           <w:p>
             <w:pPr>
@@ -5155,6 +6271,7 @@
         <w:tc>
           <w:tcPr>
             <w:tcW w:w="1435" w:type="dxa"/>
+            <w:vAlign w:val="center"/>
           </w:tcPr>
           <w:p>
             <w:pPr>
@@ -5264,6 +6381,7 @@
         <w:tc>
           <w:tcPr>
             <w:tcW w:w="1170" w:type="dxa"/>
+            <w:vAlign w:val="center"/>
           </w:tcPr>
           <w:p>
             <w:pPr>
@@ -5279,6 +6397,7 @@
         <w:tc>
           <w:tcPr>
             <w:tcW w:w="1350" w:type="dxa"/>
+            <w:vAlign w:val="center"/>
           </w:tcPr>
           <w:p>
             <w:pPr>
@@ -5294,6 +6413,7 @@
         <w:tc>
           <w:tcPr>
             <w:tcW w:w="1170" w:type="dxa"/>
+            <w:vAlign w:val="center"/>
           </w:tcPr>
           <w:p>
             <w:pPr>
@@ -5309,6 +6429,7 @@
         <w:tc>
           <w:tcPr>
             <w:tcW w:w="1435" w:type="dxa"/>
+            <w:vAlign w:val="center"/>
           </w:tcPr>
           <w:p>
             <w:pPr>
@@ -5428,36 +6549,24 @@
     <w:p>
       <w:pPr>
         <w:pStyle w:val="ListParagraph"/>
+        <w:spacing w:after="0"/>
+        <w:ind w:left="1440"/>
         <w:jc w:val="right"/>
         <w:rPr>
-          <w:szCs w:val="24"/>
-          <w:u w:val="single"/>
+          <w:color w:val="7F7F7F" w:themeColor="text1" w:themeTint="80"/>
+          <w:sz w:val="20"/>
+          <w:szCs w:val="20"/>
           <w:lang w:val="en-GB"/>
         </w:rPr>
       </w:pPr>
       <w:r>
         <w:rPr>
-          <w:szCs w:val="24"/>
-          <w:u w:val="single"/>
-          <w:lang w:val="en-GB"/>
-        </w:rPr>
-        <w:t>Amount in (</w:t>
-      </w:r>
-      <w:r>
-        <w:rPr>
-          <w:szCs w:val="24"/>
-          <w:u w:val="single"/>
-          <w:lang w:val="en-GB"/>
-        </w:rPr>
-        <w:t>$</w:t>
-      </w:r>
-      <w:r>
-        <w:rPr>
-          <w:szCs w:val="24"/>
-          <w:u w:val="single"/>
-          <w:lang w:val="en-GB"/>
-        </w:rPr>
-        <w:t>)</w:t>
+          <w:color w:val="7F7F7F" w:themeColor="text1" w:themeTint="80"/>
+          <w:sz w:val="20"/>
+          <w:szCs w:val="20"/>
+          <w:lang w:val="en-GB"/>
+        </w:rPr>
+        <w:t>Amount in ($)</w:t>
       </w:r>
     </w:p>
     <w:tbl>
@@ -5802,6 +6911,7 @@
         <w:tc>
           <w:tcPr>
             <w:tcW w:w="1440" w:type="dxa"/>
+            <w:vAlign w:val="center"/>
           </w:tcPr>
           <w:p>
             <w:pPr>
@@ -5845,6 +6955,7 @@
         <w:tc>
           <w:tcPr>
             <w:tcW w:w="1440" w:type="dxa"/>
+            <w:vAlign w:val="center"/>
           </w:tcPr>
           <w:p>
             <w:pPr>
@@ -5874,6 +6985,7 @@
         <w:tc>
           <w:tcPr>
             <w:tcW w:w="1440" w:type="dxa"/>
+            <w:vAlign w:val="center"/>
           </w:tcPr>
           <w:p>
             <w:pPr>
@@ -5970,6 +7082,7 @@
         <w:tc>
           <w:tcPr>
             <w:tcW w:w="1440" w:type="dxa"/>
+            <w:vAlign w:val="center"/>
           </w:tcPr>
           <w:p>
             <w:pPr>
@@ -6013,6 +7126,7 @@
         <w:tc>
           <w:tcPr>
             <w:tcW w:w="1440" w:type="dxa"/>
+            <w:vAlign w:val="center"/>
           </w:tcPr>
           <w:p>
             <w:pPr>
@@ -6042,6 +7156,7 @@
         <w:tc>
           <w:tcPr>
             <w:tcW w:w="1440" w:type="dxa"/>
+            <w:vAlign w:val="center"/>
           </w:tcPr>
           <w:p>
             <w:pPr>
@@ -6124,6 +7239,7 @@
         <w:tc>
           <w:tcPr>
             <w:tcW w:w="1440" w:type="dxa"/>
+            <w:vAlign w:val="center"/>
           </w:tcPr>
           <w:p>
             <w:pPr>
@@ -6186,6 +7302,7 @@
         <w:tc>
           <w:tcPr>
             <w:tcW w:w="1440" w:type="dxa"/>
+            <w:vAlign w:val="center"/>
           </w:tcPr>
           <w:p>
             <w:pPr>
@@ -6230,6 +7347,7 @@
         <w:tc>
           <w:tcPr>
             <w:tcW w:w="1440" w:type="dxa"/>
+            <w:vAlign w:val="center"/>
           </w:tcPr>
           <w:p>
             <w:pPr>
@@ -6370,36 +7488,24 @@
     <w:p>
       <w:pPr>
         <w:pStyle w:val="ListParagraph"/>
+        <w:spacing w:after="0"/>
+        <w:ind w:left="1440"/>
         <w:jc w:val="right"/>
         <w:rPr>
-          <w:szCs w:val="24"/>
-          <w:u w:val="single"/>
+          <w:color w:val="7F7F7F" w:themeColor="text1" w:themeTint="80"/>
+          <w:sz w:val="20"/>
+          <w:szCs w:val="20"/>
           <w:lang w:val="en-GB"/>
         </w:rPr>
       </w:pPr>
       <w:r>
         <w:rPr>
-          <w:szCs w:val="24"/>
-          <w:u w:val="single"/>
-          <w:lang w:val="en-GB"/>
-        </w:rPr>
-        <w:t>Amount in (</w:t>
-      </w:r>
-      <w:r>
-        <w:rPr>
-          <w:szCs w:val="24"/>
-          <w:u w:val="single"/>
-          <w:lang w:val="en-GB"/>
-        </w:rPr>
-        <w:t>$</w:t>
-      </w:r>
-      <w:r>
-        <w:rPr>
-          <w:szCs w:val="24"/>
-          <w:u w:val="single"/>
-          <w:lang w:val="en-GB"/>
-        </w:rPr>
-        <w:t>)</w:t>
+          <w:color w:val="7F7F7F" w:themeColor="text1" w:themeTint="80"/>
+          <w:sz w:val="20"/>
+          <w:szCs w:val="20"/>
+          <w:lang w:val="en-GB"/>
+        </w:rPr>
+        <w:t>Amount in ($)</w:t>
       </w:r>
     </w:p>
     <w:tbl>
@@ -6716,6 +7822,7 @@
         <w:tc>
           <w:tcPr>
             <w:tcW w:w="1440" w:type="dxa"/>
+            <w:vAlign w:val="center"/>
           </w:tcPr>
           <w:p>
             <w:pPr>
@@ -6766,6 +7873,7 @@
         <w:tc>
           <w:tcPr>
             <w:tcW w:w="1440" w:type="dxa"/>
+            <w:vAlign w:val="center"/>
           </w:tcPr>
           <w:p>
             <w:pPr>
@@ -6816,6 +7924,7 @@
         <w:tc>
           <w:tcPr>
             <w:tcW w:w="1440" w:type="dxa"/>
+            <w:vAlign w:val="center"/>
           </w:tcPr>
           <w:p>
             <w:pPr>
@@ -6969,6 +8078,7 @@
         <w:tc>
           <w:tcPr>
             <w:tcW w:w="1440" w:type="dxa"/>
+            <w:vAlign w:val="center"/>
           </w:tcPr>
           <w:p>
             <w:pPr>
@@ -6998,6 +8108,7 @@
         <w:tc>
           <w:tcPr>
             <w:tcW w:w="1440" w:type="dxa"/>
+            <w:vAlign w:val="center"/>
           </w:tcPr>
           <w:p>
             <w:pPr>
@@ -7041,6 +8152,7 @@
         <w:tc>
           <w:tcPr>
             <w:tcW w:w="1440" w:type="dxa"/>
+            <w:vAlign w:val="center"/>
           </w:tcPr>
           <w:p>
             <w:pPr>
@@ -7202,6 +8314,7 @@
         <w:tc>
           <w:tcPr>
             <w:tcW w:w="1440" w:type="dxa"/>
+            <w:vAlign w:val="center"/>
           </w:tcPr>
           <w:p>
             <w:pPr>
@@ -7245,6 +8358,7 @@
         <w:tc>
           <w:tcPr>
             <w:tcW w:w="1440" w:type="dxa"/>
+            <w:vAlign w:val="center"/>
           </w:tcPr>
           <w:p>
             <w:pPr>
@@ -7295,6 +8409,7 @@
         <w:tc>
           <w:tcPr>
             <w:tcW w:w="1440" w:type="dxa"/>
+            <w:vAlign w:val="center"/>
           </w:tcPr>
           <w:p>
             <w:pPr>
@@ -7373,6 +8488,7 @@
         <w:tc>
           <w:tcPr>
             <w:tcW w:w="1440" w:type="dxa"/>
+            <w:vAlign w:val="center"/>
           </w:tcPr>
           <w:p>
             <w:pPr>
@@ -7435,6 +8551,7 @@
         <w:tc>
           <w:tcPr>
             <w:tcW w:w="1440" w:type="dxa"/>
+            <w:vAlign w:val="center"/>
           </w:tcPr>
           <w:p>
             <w:pPr>
@@ -7497,6 +8614,7 @@
         <w:tc>
           <w:tcPr>
             <w:tcW w:w="1440" w:type="dxa"/>
+            <w:vAlign w:val="center"/>
           </w:tcPr>
           <w:p>
             <w:pPr>
@@ -7683,36 +8801,24 @@
     <w:p>
       <w:pPr>
         <w:pStyle w:val="ListParagraph"/>
+        <w:spacing w:after="0"/>
+        <w:ind w:left="1440"/>
         <w:jc w:val="right"/>
         <w:rPr>
-          <w:szCs w:val="24"/>
-          <w:u w:val="single"/>
+          <w:color w:val="7F7F7F" w:themeColor="text1" w:themeTint="80"/>
+          <w:sz w:val="20"/>
+          <w:szCs w:val="20"/>
           <w:lang w:val="en-GB"/>
         </w:rPr>
       </w:pPr>
       <w:r>
         <w:rPr>
-          <w:szCs w:val="24"/>
-          <w:u w:val="single"/>
-          <w:lang w:val="en-GB"/>
-        </w:rPr>
-        <w:t>Amount in (</w:t>
-      </w:r>
-      <w:r>
-        <w:rPr>
-          <w:szCs w:val="24"/>
-          <w:u w:val="single"/>
-          <w:lang w:val="en-GB"/>
-        </w:rPr>
-        <w:t>$</w:t>
-      </w:r>
-      <w:r>
-        <w:rPr>
-          <w:szCs w:val="24"/>
-          <w:u w:val="single"/>
-          <w:lang w:val="en-GB"/>
-        </w:rPr>
-        <w:t>)</w:t>
+          <w:color w:val="7F7F7F" w:themeColor="text1" w:themeTint="80"/>
+          <w:sz w:val="20"/>
+          <w:szCs w:val="20"/>
+          <w:lang w:val="en-GB"/>
+        </w:rPr>
+        <w:t>Amount in ($)</w:t>
       </w:r>
     </w:p>
     <w:tbl>
@@ -7912,6 +9018,7 @@
         <w:tc>
           <w:tcPr>
             <w:tcW w:w="1440" w:type="dxa"/>
+            <w:vAlign w:val="center"/>
           </w:tcPr>
           <w:p>
             <w:pPr>
@@ -7930,6 +9037,7 @@
         <w:tc>
           <w:tcPr>
             <w:tcW w:w="1440" w:type="dxa"/>
+            <w:vAlign w:val="center"/>
           </w:tcPr>
           <w:p>
             <w:pPr>
@@ -7948,6 +9056,7 @@
         <w:tc>
           <w:tcPr>
             <w:tcW w:w="1440" w:type="dxa"/>
+            <w:vAlign w:val="center"/>
           </w:tcPr>
           <w:p>
             <w:pPr>
@@ -7996,6 +9105,7 @@
         <w:tc>
           <w:tcPr>
             <w:tcW w:w="1440" w:type="dxa"/>
+            <w:vAlign w:val="center"/>
           </w:tcPr>
           <w:p>
             <w:pPr>
@@ -8014,6 +9124,7 @@
         <w:tc>
           <w:tcPr>
             <w:tcW w:w="1440" w:type="dxa"/>
+            <w:vAlign w:val="center"/>
           </w:tcPr>
           <w:p>
             <w:pPr>
@@ -8032,6 +9143,7 @@
         <w:tc>
           <w:tcPr>
             <w:tcW w:w="1440" w:type="dxa"/>
+            <w:vAlign w:val="center"/>
           </w:tcPr>
           <w:p>
             <w:pPr>
@@ -8075,6 +9187,7 @@
         <w:tc>
           <w:tcPr>
             <w:tcW w:w="1440" w:type="dxa"/>
+            <w:vAlign w:val="center"/>
           </w:tcPr>
           <w:p>
             <w:pPr>
@@ -8146,6 +9259,7 @@
         <w:tc>
           <w:tcPr>
             <w:tcW w:w="1440" w:type="dxa"/>
+            <w:vAlign w:val="center"/>
           </w:tcPr>
           <w:p>
             <w:pPr>
@@ -8208,6 +9322,7 @@
         <w:tc>
           <w:tcPr>
             <w:tcW w:w="1440" w:type="dxa"/>
+            <w:vAlign w:val="center"/>
           </w:tcPr>
           <w:p>
             <w:pPr>
@@ -8335,36 +9450,24 @@
     <w:p>
       <w:pPr>
         <w:pStyle w:val="ListParagraph"/>
+        <w:spacing w:after="0"/>
+        <w:ind w:left="1440"/>
         <w:jc w:val="right"/>
         <w:rPr>
-          <w:szCs w:val="24"/>
-          <w:u w:val="single"/>
+          <w:color w:val="7F7F7F" w:themeColor="text1" w:themeTint="80"/>
+          <w:sz w:val="20"/>
+          <w:szCs w:val="20"/>
           <w:lang w:val="en-GB"/>
         </w:rPr>
       </w:pPr>
       <w:r>
         <w:rPr>
-          <w:szCs w:val="24"/>
-          <w:u w:val="single"/>
-          <w:lang w:val="en-GB"/>
-        </w:rPr>
-        <w:t>Amount in (</w:t>
-      </w:r>
-      <w:r>
-        <w:rPr>
-          <w:szCs w:val="24"/>
-          <w:u w:val="single"/>
-          <w:lang w:val="en-GB"/>
-        </w:rPr>
-        <w:t>$</w:t>
-      </w:r>
-      <w:r>
-        <w:rPr>
-          <w:szCs w:val="24"/>
-          <w:u w:val="single"/>
-          <w:lang w:val="en-GB"/>
-        </w:rPr>
-        <w:t>)</w:t>
+          <w:color w:val="7F7F7F" w:themeColor="text1" w:themeTint="80"/>
+          <w:sz w:val="20"/>
+          <w:szCs w:val="20"/>
+          <w:lang w:val="en-GB"/>
+        </w:rPr>
+        <w:t>Amount in ($)</w:t>
       </w:r>
     </w:p>
     <w:tbl>
@@ -8588,13 +9691,14 @@
         <w:tc>
           <w:tcPr>
             <w:tcW w:w="2070" w:type="dxa"/>
+            <w:vAlign w:val="center"/>
           </w:tcPr>
           <w:p>
             <w:pPr>
               <w:tabs>
                 <w:tab w:val="left" w:pos="1551"/>
               </w:tabs>
-              <w:jc w:val="center"/>
+              <w:jc w:val="right"/>
               <w:cnfStyle w:val="000000000000" w:firstRow="0" w:lastRow="0" w:firstColumn="0" w:lastColumn="0" w:oddVBand="0" w:evenVBand="0" w:oddHBand="0" w:evenHBand="0" w:firstRowFirstColumn="0" w:firstRowLastColumn="0" w:lastRowFirstColumn="0" w:lastRowLastColumn="0"/>
               <w:rPr>
                 <w:szCs w:val="24"/>
@@ -8609,13 +9713,14 @@
         <w:tc>
           <w:tcPr>
             <w:tcW w:w="2070" w:type="dxa"/>
+            <w:vAlign w:val="center"/>
           </w:tcPr>
           <w:p>
             <w:pPr>
               <w:tabs>
                 <w:tab w:val="left" w:pos="1551"/>
               </w:tabs>
-              <w:jc w:val="center"/>
+              <w:jc w:val="right"/>
               <w:cnfStyle w:val="000000000000" w:firstRow="0" w:lastRow="0" w:firstColumn="0" w:lastColumn="0" w:oddVBand="0" w:evenVBand="0" w:oddHBand="0" w:evenHBand="0" w:firstRowFirstColumn="0" w:firstRowLastColumn="0" w:lastRowFirstColumn="0" w:lastRowLastColumn="0"/>
               <w:rPr>
                 <w:szCs w:val="24"/>
@@ -8630,13 +9735,14 @@
         <w:tc>
           <w:tcPr>
             <w:tcW w:w="1978" w:type="dxa"/>
+            <w:vAlign w:val="center"/>
           </w:tcPr>
           <w:p>
             <w:pPr>
               <w:tabs>
                 <w:tab w:val="left" w:pos="1551"/>
               </w:tabs>
-              <w:jc w:val="center"/>
+              <w:jc w:val="right"/>
               <w:cnfStyle w:val="000000000000" w:firstRow="0" w:lastRow="0" w:firstColumn="0" w:lastColumn="0" w:oddVBand="0" w:evenVBand="0" w:oddHBand="0" w:evenHBand="0" w:firstRowFirstColumn="0" w:firstRowLastColumn="0" w:lastRowFirstColumn="0" w:lastRowLastColumn="0"/>
               <w:rPr>
                 <w:szCs w:val="24"/>
@@ -8685,13 +9791,14 @@
         <w:tc>
           <w:tcPr>
             <w:tcW w:w="2070" w:type="dxa"/>
+            <w:vAlign w:val="center"/>
           </w:tcPr>
           <w:p>
             <w:pPr>
               <w:tabs>
                 <w:tab w:val="left" w:pos="1551"/>
               </w:tabs>
-              <w:jc w:val="center"/>
+              <w:jc w:val="right"/>
               <w:cnfStyle w:val="000000100000" w:firstRow="0" w:lastRow="0" w:firstColumn="0" w:lastColumn="0" w:oddVBand="0" w:evenVBand="0" w:oddHBand="1" w:evenHBand="0" w:firstRowFirstColumn="0" w:firstRowLastColumn="0" w:lastRowFirstColumn="0" w:lastRowLastColumn="0"/>
               <w:rPr>
                 <w:szCs w:val="24"/>
@@ -8706,13 +9813,14 @@
         <w:tc>
           <w:tcPr>
             <w:tcW w:w="2070" w:type="dxa"/>
+            <w:vAlign w:val="center"/>
           </w:tcPr>
           <w:p>
             <w:pPr>
               <w:tabs>
                 <w:tab w:val="left" w:pos="1551"/>
               </w:tabs>
-              <w:jc w:val="center"/>
+              <w:jc w:val="right"/>
               <w:cnfStyle w:val="000000100000" w:firstRow="0" w:lastRow="0" w:firstColumn="0" w:lastColumn="0" w:oddVBand="0" w:evenVBand="0" w:oddHBand="1" w:evenHBand="0" w:firstRowFirstColumn="0" w:firstRowLastColumn="0" w:lastRowFirstColumn="0" w:lastRowLastColumn="0"/>
               <w:rPr>
                 <w:szCs w:val="24"/>
@@ -8727,13 +9835,14 @@
         <w:tc>
           <w:tcPr>
             <w:tcW w:w="1978" w:type="dxa"/>
+            <w:vAlign w:val="center"/>
           </w:tcPr>
           <w:p>
             <w:pPr>
               <w:tabs>
                 <w:tab w:val="left" w:pos="1551"/>
               </w:tabs>
-              <w:jc w:val="center"/>
+              <w:jc w:val="right"/>
               <w:cnfStyle w:val="000000100000" w:firstRow="0" w:lastRow="0" w:firstColumn="0" w:lastColumn="0" w:oddVBand="0" w:evenVBand="0" w:oddHBand="1" w:evenHBand="0" w:firstRowFirstColumn="0" w:firstRowLastColumn="0" w:lastRowFirstColumn="0" w:lastRowLastColumn="0"/>
               <w:rPr>
                 <w:szCs w:val="24"/>
@@ -8779,13 +9888,14 @@
         <w:tc>
           <w:tcPr>
             <w:tcW w:w="2070" w:type="dxa"/>
+            <w:vAlign w:val="center"/>
           </w:tcPr>
           <w:p>
             <w:pPr>
               <w:tabs>
                 <w:tab w:val="left" w:pos="1551"/>
               </w:tabs>
-              <w:jc w:val="center"/>
+              <w:jc w:val="right"/>
               <w:cnfStyle w:val="000000000000" w:firstRow="0" w:lastRow="0" w:firstColumn="0" w:lastColumn="0" w:oddVBand="0" w:evenVBand="0" w:oddHBand="0" w:evenHBand="0" w:firstRowFirstColumn="0" w:firstRowLastColumn="0" w:lastRowFirstColumn="0" w:lastRowLastColumn="0"/>
               <w:rPr>
                 <w:b/>
@@ -8844,13 +9954,14 @@
         <w:tc>
           <w:tcPr>
             <w:tcW w:w="2070" w:type="dxa"/>
+            <w:vAlign w:val="center"/>
           </w:tcPr>
           <w:p>
             <w:pPr>
               <w:tabs>
                 <w:tab w:val="left" w:pos="1551"/>
               </w:tabs>
-              <w:jc w:val="center"/>
+              <w:jc w:val="right"/>
               <w:cnfStyle w:val="000000000000" w:firstRow="0" w:lastRow="0" w:firstColumn="0" w:lastColumn="0" w:oddVBand="0" w:evenVBand="0" w:oddHBand="0" w:evenHBand="0" w:firstRowFirstColumn="0" w:firstRowLastColumn="0" w:lastRowFirstColumn="0" w:lastRowLastColumn="0"/>
               <w:rPr>
                 <w:b/>
@@ -8891,13 +10002,14 @@
         <w:tc>
           <w:tcPr>
             <w:tcW w:w="1978" w:type="dxa"/>
+            <w:vAlign w:val="center"/>
           </w:tcPr>
           <w:p>
             <w:pPr>
               <w:tabs>
                 <w:tab w:val="left" w:pos="1551"/>
               </w:tabs>
-              <w:jc w:val="center"/>
+              <w:jc w:val="right"/>
               <w:cnfStyle w:val="000000000000" w:firstRow="0" w:lastRow="0" w:firstColumn="0" w:lastColumn="0" w:oddVBand="0" w:evenVBand="0" w:oddHBand="0" w:evenHBand="0" w:firstRowFirstColumn="0" w:firstRowLastColumn="0" w:lastRowFirstColumn="0" w:lastRowLastColumn="0"/>
               <w:rPr>
                 <w:b/>
@@ -9220,23 +10332,7 @@
           <w:szCs w:val="24"/>
           <w:lang w:val="en-GB"/>
         </w:rPr>
-        <w:t xml:space="preserve"> b </w:t>
-      </w:r>
-      <w:proofErr w:type="spellStart"/>
-      <w:r>
-        <w:rPr>
-          <w:szCs w:val="24"/>
-          <w:lang w:val="en-GB"/>
-        </w:rPr>
-        <w:t>i.e</w:t>
-      </w:r>
-      <w:proofErr w:type="spellEnd"/>
-      <w:r>
-        <w:rPr>
-          <w:szCs w:val="24"/>
-          <w:lang w:val="en-GB"/>
-        </w:rPr>
-        <w:t xml:space="preserve">, </w:t>
+        <w:t xml:space="preserve"> b i.e, </w:t>
       </w:r>
       <w:r>
         <w:rPr>
@@ -10632,6 +11728,66 @@
       </w:tcPr>
     </w:tblStylePr>
   </w:style>
+  <w:style w:type="character" w:styleId="Hyperlink">
+    <w:name w:val="Hyperlink"/>
+    <w:basedOn w:val="DefaultParagraphFont"/>
+    <w:uiPriority w:val="99"/>
+    <w:unhideWhenUsed/>
+    <w:rsid w:val="007042ED"/>
+    <w:rPr>
+      <w:color w:val="0563C1" w:themeColor="hyperlink"/>
+      <w:u w:val="single"/>
+    </w:rPr>
+  </w:style>
+  <w:style w:type="table" w:styleId="PlainTable4">
+    <w:name w:val="Plain Table 4"/>
+    <w:basedOn w:val="TableNormal"/>
+    <w:uiPriority w:val="44"/>
+    <w:rsid w:val="007042ED"/>
+    <w:pPr>
+      <w:spacing w:after="0" w:line="240" w:lineRule="auto"/>
+    </w:pPr>
+    <w:tblPr>
+      <w:tblStyleRowBandSize w:val="1"/>
+      <w:tblStyleColBandSize w:val="1"/>
+    </w:tblPr>
+    <w:tblStylePr w:type="firstRow">
+      <w:rPr>
+        <w:b/>
+        <w:bCs/>
+      </w:rPr>
+    </w:tblStylePr>
+    <w:tblStylePr w:type="lastRow">
+      <w:rPr>
+        <w:b/>
+        <w:bCs/>
+      </w:rPr>
+    </w:tblStylePr>
+    <w:tblStylePr w:type="firstCol">
+      <w:rPr>
+        <w:b/>
+        <w:bCs/>
+      </w:rPr>
+    </w:tblStylePr>
+    <w:tblStylePr w:type="lastCol">
+      <w:rPr>
+        <w:b/>
+        <w:bCs/>
+      </w:rPr>
+    </w:tblStylePr>
+    <w:tblStylePr w:type="band1Vert">
+      <w:tblPr/>
+      <w:tcPr>
+        <w:shd w:val="clear" w:color="auto" w:fill="F2F2F2" w:themeFill="background1" w:themeFillShade="F2"/>
+      </w:tcPr>
+    </w:tblStylePr>
+    <w:tblStylePr w:type="band1Horz">
+      <w:tblPr/>
+      <w:tcPr>
+        <w:shd w:val="clear" w:color="auto" w:fill="F2F2F2" w:themeFill="background1" w:themeFillShade="F2"/>
+      </w:tcPr>
+    </w:tblStylePr>
+  </w:style>
 </w:styles>
 </file>
 

</xml_diff>